<commit_message>
Ejercicio número 2 terminado
</commit_message>
<xml_diff>
--- a/Memoria_P3.docx
+++ b/Memoria_P3.docx
@@ -2125,7 +2125,7 @@
     <w:p>
       <w:pPr>
         <w:pBdr/>
-        <w:shd w:val="nil"/>
+        <w:shd w:val="nil" w:color="000000"/>
         <w:spacing/>
         <w:ind/>
         <w:rPr>
@@ -2152,6 +2152,248 @@
       <w:r>
         <w:rPr>
           <w:rFonts w:ascii="Aptos" w:hAnsi="Aptos" w:eastAsia="Aptos" w:cs="Aptos"/>
+          <w:b w:val="0"/>
+          <w:bCs w:val="0"/>
+          <w:color w:val="auto"/>
+          <w:sz w:val="24"/>
+          <w:szCs w:val="24"/>
+          <w:highlight w:val="none"/>
+        </w:rPr>
+      </w:r>
+    </w:p>
+    <w:p>
+      <w:pPr>
+        <w:pBdr/>
+        <w:shd w:val="nil" w:color="000000"/>
+        <w:spacing/>
+        <w:ind w:right="426" w:firstLine="0" w:left="-567"/>
+        <w:jc w:val="both"/>
+        <w:rPr>
+          <w:rFonts w:ascii="Aptos" w:hAnsi="Aptos" w:eastAsia="Aptos" w:cs="Aptos"/>
+          <w:b/>
+          <w:bCs/>
+          <w:color w:val="auto"/>
+          <w:sz w:val="24"/>
+          <w:szCs w:val="24"/>
+          <w:highlight w:val="none"/>
+        </w:rPr>
+      </w:pPr>
+      <w:r>
+        <w:rPr>
+          <w:rFonts w:ascii="Aptos" w:hAnsi="Aptos" w:eastAsia="Aptos" w:cs="Aptos"/>
+          <w:b/>
+          <w:bCs/>
+          <w:color w:val="auto"/>
+          <w:sz w:val="24"/>
+          <w:szCs w:val="24"/>
+          <w:highlight w:val="none"/>
+        </w:rPr>
+        <w:t xml:space="preserve">2. ¿Qué efecto produce la función rand_r() en la función funcion_coche() que eje</w:t>
+      </w:r>
+      <w:r>
+        <w:rPr>
+          <w:rFonts w:ascii="Aptos" w:hAnsi="Aptos" w:eastAsia="Aptos" w:cs="Aptos"/>
+          <w:b/>
+          <w:bCs/>
+          <w:color w:val="auto"/>
+          <w:sz w:val="24"/>
+          <w:szCs w:val="24"/>
+          <w:highlight w:val="none"/>
+        </w:rPr>
+        <w:t xml:space="preserve">cuta cada hilo?</w:t>
+      </w:r>
+      <w:r>
+        <w:rPr>
+          <w:rFonts w:ascii="Aptos" w:hAnsi="Aptos" w:eastAsia="Aptos" w:cs="Aptos"/>
+          <w:b/>
+          <w:bCs/>
+          <w:color w:val="auto"/>
+          <w:sz w:val="24"/>
+          <w:szCs w:val="24"/>
+          <w:highlight w:val="none"/>
+        </w:rPr>
+      </w:r>
+      <w:r>
+        <w:rPr>
+          <w:rFonts w:ascii="Aptos" w:hAnsi="Aptos" w:eastAsia="Aptos" w:cs="Aptos"/>
+          <w:b/>
+          <w:bCs/>
+          <w:color w:val="auto"/>
+          <w:sz w:val="24"/>
+          <w:szCs w:val="24"/>
+          <w:highlight w:val="none"/>
+        </w:rPr>
+      </w:r>
+      <w:r>
+        <w:rPr>
+          <w:rFonts w:ascii="Aptos" w:hAnsi="Aptos" w:eastAsia="Aptos" w:cs="Aptos"/>
+          <w:b/>
+          <w:bCs/>
+          <w:color w:val="auto"/>
+          <w:sz w:val="24"/>
+          <w:szCs w:val="24"/>
+          <w:highlight w:val="none"/>
+        </w:rPr>
+      </w:r>
+    </w:p>
+    <w:p>
+      <w:pPr>
+        <w:pBdr/>
+        <w:shd w:val="nil" w:color="000000"/>
+        <w:spacing/>
+        <w:ind w:right="426" w:firstLine="0" w:left="-567"/>
+        <w:jc w:val="both"/>
+        <w:rPr>
+          <w:rFonts w:ascii="Aptos" w:hAnsi="Aptos" w:cs="Aptos"/>
+          <w:b w:val="0"/>
+          <w:bCs w:val="0"/>
+          <w:color w:val="auto"/>
+          <w:sz w:val="24"/>
+          <w:szCs w:val="24"/>
+          <w:highlight w:val="none"/>
+        </w:rPr>
+      </w:pPr>
+      <w:r>
+        <w:rPr>
+          <w:rFonts w:ascii="Aptos" w:hAnsi="Aptos" w:eastAsia="Aptos" w:cs="Aptos"/>
+          <w:b w:val="0"/>
+          <w:bCs w:val="0"/>
+          <w:color w:val="auto"/>
+          <w:sz w:val="24"/>
+          <w:szCs w:val="24"/>
+          <w:highlight w:val="none"/>
+        </w:rPr>
+      </w:r>
+      <w:r>
+        <w:rPr>
+          <w:rFonts w:ascii="Droid Sans Mono" w:hAnsi="Droid Sans Mono" w:eastAsia="Droid Sans Mono" w:cs="Droid Sans Mono"/>
+          <w:color w:val="auto"/>
+          <w:sz w:val="21"/>
+        </w:rPr>
+        <w:t xml:space="preserve">rand_r()</w:t>
+      </w:r>
+      <w:r>
+        <w:rPr>
+          <w:rFonts w:ascii="Aptos" w:hAnsi="Aptos" w:eastAsia="Aptos" w:cs="Aptos"/>
+          <w:b w:val="0"/>
+          <w:bCs w:val="0"/>
+          <w:color w:val="auto"/>
+          <w:sz w:val="24"/>
+          <w:szCs w:val="24"/>
+          <w:highlight w:val="none"/>
+        </w:rPr>
+        <w:t xml:space="preserve">, en función de una semilla que se le pase como parámetro, genera un número aleatorio. En el código, al resultado de </w:t>
+      </w:r>
+      <w:r>
+        <w:rPr>
+          <w:rFonts w:ascii="Aptos" w:hAnsi="Aptos" w:eastAsia="Aptos" w:cs="Aptos"/>
+          <w:b w:val="0"/>
+          <w:bCs w:val="0"/>
+          <w:color w:val="auto"/>
+          <w:sz w:val="24"/>
+          <w:szCs w:val="24"/>
+          <w:highlight w:val="none"/>
+        </w:rPr>
+      </w:r>
+      <w:r>
+        <w:rPr>
+          <w:rFonts w:ascii="Droid Sans Mono" w:hAnsi="Droid Sans Mono" w:eastAsia="Droid Sans Mono" w:cs="Droid Sans Mono"/>
+          <w:color w:val="auto"/>
+          <w:sz w:val="21"/>
+        </w:rPr>
+        <w:t xml:space="preserve">rand_r()</w:t>
+      </w:r>
+      <w:r>
+        <w:rPr>
+          <w:rFonts w:ascii="Aptos" w:hAnsi="Aptos" w:eastAsia="Aptos" w:cs="Aptos"/>
+          <w:b w:val="0"/>
+          <w:bCs w:val="0"/>
+          <w:color w:val="auto"/>
+          <w:sz w:val="24"/>
+          <w:szCs w:val="24"/>
+          <w:highlight w:val="none"/>
+        </w:rPr>
+        <w:t xml:space="preserve"> se le aplica %10 para obtener un número aleatorio entre 0 y 9. Este número se guarda en una variable</w:t>
+      </w:r>
+      <w:r>
+        <w:rPr>
+          <w:rFonts w:ascii="Aptos" w:hAnsi="Aptos" w:eastAsia="Aptos" w:cs="Aptos"/>
+          <w:b w:val="0"/>
+          <w:bCs w:val="0"/>
+          <w:color w:val="auto"/>
+          <w:sz w:val="24"/>
+          <w:szCs w:val="24"/>
+          <w:highlight w:val="none"/>
+        </w:rPr>
+        <w:t xml:space="preserve"> </w:t>
+      </w:r>
+      <w:r>
+        <w:rPr>
+          <w:rFonts w:ascii="Droid Sans Mono" w:hAnsi="Droid Sans Mono" w:eastAsia="Droid Sans Mono" w:cs="Droid Sans Mono"/>
+          <w:color w:val="auto"/>
+          <w:sz w:val="21"/>
+        </w:rPr>
+        <w:t xml:space="preserve">aleatorio</w:t>
+      </w:r>
+      <w:r>
+        <w:rPr>
+          <w:rFonts w:ascii="Aptos" w:hAnsi="Aptos" w:eastAsia="Aptos" w:cs="Aptos"/>
+          <w:b w:val="0"/>
+          <w:bCs w:val="0"/>
+          <w:color w:val="auto"/>
+          <w:sz w:val="24"/>
+          <w:szCs w:val="24"/>
+          <w:highlight w:val="none"/>
+        </w:rPr>
+        <w:t xml:space="preserve">, para después utilizarla como parámetro en la función </w:t>
+      </w:r>
+      <w:r>
+        <w:rPr>
+          <w:rFonts w:ascii="Droid Sans Mono" w:hAnsi="Droid Sans Mono" w:eastAsia="Droid Sans Mono" w:cs="Droid Sans Mono"/>
+          <w:color w:val="auto"/>
+          <w:sz w:val="21"/>
+        </w:rPr>
+        <w:t xml:space="preserve">sleep(aleatorio)</w:t>
+      </w:r>
+      <w:r>
+        <w:rPr>
+          <w:rFonts w:ascii="Aptos" w:hAnsi="Aptos" w:cs="Aptos"/>
+          <w:b w:val="0"/>
+          <w:bCs w:val="0"/>
+          <w:color w:val="auto"/>
+          <w:sz w:val="24"/>
+          <w:szCs w:val="24"/>
+          <w:highlight w:val="none"/>
+        </w:rPr>
+        <w:t xml:space="preserve">. De esta manera cada coche </w:t>
+      </w:r>
+      <w:r>
+        <w:rPr>
+          <w:rFonts w:ascii="Aptos" w:hAnsi="Aptos" w:cs="Aptos"/>
+          <w:b w:val="0"/>
+          <w:bCs w:val="0"/>
+          <w:color w:val="auto"/>
+          <w:sz w:val="24"/>
+          <w:szCs w:val="24"/>
+          <w:highlight w:val="none"/>
+        </w:rPr>
+        <w:t xml:space="preserve">tardará un tiempo diferente</w:t>
+      </w:r>
+      <w:r>
+        <w:rPr>
+          <w:rFonts w:ascii="Aptos" w:hAnsi="Aptos" w:cs="Aptos"/>
+          <w:b w:val="0"/>
+          <w:bCs w:val="0"/>
+          <w:color w:val="auto"/>
+          <w:sz w:val="24"/>
+          <w:szCs w:val="24"/>
+          <w:highlight w:val="none"/>
+        </w:rPr>
+        <w:t xml:space="preserve"> y aleatorio en llegar a la meta.</w:t>
+      </w:r>
+      <w:r>
+        <w:rPr>
+          <w:rFonts w:ascii="Aptos" w:hAnsi="Aptos" w:cs="Aptos"/>
           <w:b w:val="0"/>
           <w:bCs w:val="0"/>
           <w:color w:val="auto"/>

</xml_diff>

<commit_message>
Pequeña modificación en el makefile
cambiado un rmdir por rm -rf para que no de error si se ejecuta make clear y no existen las carpetas bin y build
</commit_message>
<xml_diff>
--- a/Memoria_P3.docx
+++ b/Memoria_P3.docx
@@ -632,7 +632,7 @@
         <w:pBdr/>
         <w:spacing/>
         <w:ind w:right="1135" w:firstLine="0" w:left="0"/>
-        <w:jc w:val="center"/>
+        <w:jc w:val="left"/>
         <w:rPr>
           <w:rFonts w:ascii="Aptos" w:hAnsi="Aptos" w:cs="Aptos"/>
           <w:sz w:val="36"/>
@@ -642,6 +642,14 @@
       </w:pPr>
       <w:r>
         <w:rPr>
+          <w:rFonts w:ascii="Aptos" w:hAnsi="Aptos" w:eastAsia="Aptos" w:cs="Aptos"/>
+          <w:sz w:val="36"/>
+          <w:szCs w:val="36"/>
+          <w:highlight w:val="none"/>
+        </w:rPr>
+      </w:r>
+      <w:r>
+        <w:rPr>
           <w:rFonts w:ascii="Aptos" w:hAnsi="Aptos" w:cs="Aptos"/>
           <w:sz w:val="36"/>
           <w:szCs w:val="36"/>
@@ -656,52 +664,6 @@
           <w:highlight w:val="none"/>
         </w:rPr>
       </w:r>
-      <w:r>
-        <w:rPr>
-          <w:rFonts w:ascii="Aptos" w:hAnsi="Aptos" w:cs="Aptos"/>
-          <w:sz w:val="36"/>
-          <w:szCs w:val="36"/>
-          <w:highlight w:val="none"/>
-        </w:rPr>
-      </w:r>
-    </w:p>
-    <w:p>
-      <w:pPr>
-        <w:pBdr/>
-        <w:spacing/>
-        <w:ind w:right="1135" w:firstLine="0" w:left="0"/>
-        <w:jc w:val="center"/>
-        <w:rPr>
-          <w:rFonts w:ascii="Aptos" w:hAnsi="Aptos" w:cs="Aptos"/>
-          <w:sz w:val="36"/>
-          <w:szCs w:val="36"/>
-          <w:highlight w:val="none"/>
-        </w:rPr>
-      </w:pPr>
-      <w:r>
-        <w:rPr>
-          <w:rFonts w:ascii="Aptos" w:hAnsi="Aptos" w:eastAsia="Aptos" w:cs="Aptos"/>
-          <w:sz w:val="36"/>
-          <w:szCs w:val="36"/>
-          <w:highlight w:val="none"/>
-        </w:rPr>
-      </w:r>
-      <w:r>
-        <w:rPr>
-          <w:rFonts w:ascii="Aptos" w:hAnsi="Aptos" w:cs="Aptos"/>
-          <w:sz w:val="36"/>
-          <w:szCs w:val="36"/>
-          <w:highlight w:val="none"/>
-        </w:rPr>
-      </w:r>
-      <w:r>
-        <w:rPr>
-          <w:rFonts w:ascii="Aptos" w:hAnsi="Aptos" w:cs="Aptos"/>
-          <w:sz w:val="36"/>
-          <w:szCs w:val="36"/>
-          <w:highlight w:val="none"/>
-        </w:rPr>
-      </w:r>
     </w:p>
     <w:p>
       <w:pPr>
@@ -784,16 +746,73 @@
     <w:p>
       <w:pPr>
         <w:pBdr/>
-        <w:shd w:val="nil" w:color="auto"/>
-        <w:spacing/>
-        <w:ind/>
+        <w:spacing/>
+        <w:ind w:right="1135" w:firstLine="0" w:left="0"/>
+        <w:jc w:val="right"/>
+        <w:rPr>
+          <w:rFonts w:ascii="Aptos" w:hAnsi="Aptos" w:eastAsia="Aptos" w:cs="Aptos"/>
+          <w:sz w:val="24"/>
+          <w:szCs w:val="24"/>
+          <w:highlight w:val="none"/>
+        </w:rPr>
+      </w:pPr>
+      <w:r>
+        <w:rPr>
+          <w:rFonts w:ascii="Aptos" w:hAnsi="Aptos" w:eastAsia="Aptos" w:cs="Aptos"/>
+          <w:sz w:val="24"/>
+          <w:szCs w:val="24"/>
+          <w:highlight w:val="none"/>
+        </w:rPr>
+        <w:t xml:space="preserve">Grupo Lunes 08:00 - 10:00</w:t>
+      </w:r>
+      <w:r>
+        <w:rPr>
+          <w:rFonts w:ascii="Aptos" w:hAnsi="Aptos" w:eastAsia="Aptos" w:cs="Aptos"/>
+          <w:sz w:val="24"/>
+          <w:szCs w:val="24"/>
+          <w:highlight w:val="none"/>
+        </w:rPr>
+      </w:r>
+    </w:p>
+    <w:p>
+      <w:pPr>
+        <w:pBdr/>
+        <w:spacing/>
+        <w:ind w:right="1135" w:firstLine="0" w:left="0"/>
+        <w:jc w:val="right"/>
+        <w:rPr>
+          <w:rFonts w:ascii="Aptos" w:hAnsi="Aptos" w:eastAsia="Aptos" w:cs="Aptos"/>
+          <w:sz w:val="24"/>
+          <w:szCs w:val="24"/>
+          <w:highlight w:val="none"/>
+        </w:rPr>
+      </w:pPr>
+      <w:r>
+        <w:rPr>
+          <w:rFonts w:ascii="Aptos" w:hAnsi="Aptos" w:eastAsia="Aptos" w:cs="Aptos"/>
+          <w:sz w:val="24"/>
+          <w:szCs w:val="24"/>
+          <w:highlight w:val="none"/>
+        </w:rPr>
+        <w:t xml:space="preserve">Profesora: Julia María Clemente Párraga</w:t>
+      </w:r>
+      <w:r>
+        <w:rPr>
+          <w:rFonts w:ascii="Aptos" w:hAnsi="Aptos" w:eastAsia="Aptos" w:cs="Aptos"/>
+          <w:sz w:val="24"/>
+          <w:szCs w:val="24"/>
+          <w:highlight w:val="none"/>
+        </w:rPr>
+      </w:r>
+      <w:r>
         <w:rPr>
           <w:rFonts w:ascii="Aptos" w:hAnsi="Aptos" w:cs="Aptos"/>
           <w:sz w:val="24"/>
           <w:szCs w:val="24"/>
           <w:highlight w:val="none"/>
         </w:rPr>
-      </w:pPr>
+        <w:br w:type="page" w:clear="all"/>
+      </w:r>
       <w:r>
         <w:rPr>
           <w:rFonts w:ascii="Aptos" w:hAnsi="Aptos" w:cs="Aptos"/>
@@ -801,7 +820,6 @@
           <w:szCs w:val="24"/>
           <w:highlight w:val="none"/>
         </w:rPr>
-        <w:br w:type="page" w:clear="all"/>
       </w:r>
       <w:r>
         <w:rPr>
@@ -813,7 +831,7 @@
       </w:r>
       <w:r>
         <w:rPr>
-          <w:rFonts w:ascii="Aptos" w:hAnsi="Aptos" w:cs="Aptos"/>
+          <w:rFonts w:ascii="Aptos" w:hAnsi="Aptos" w:eastAsia="Aptos" w:cs="Aptos"/>
           <w:sz w:val="24"/>
           <w:szCs w:val="24"/>
           <w:highlight w:val="none"/>
@@ -6603,7 +6621,7 @@
         </w:rPr>
         <w:t xml:space="preserve">    rm -rf bin/* build/*</w:t>
         <w:br/>
-        <w:t xml:space="preserve">    </w:t>
+        <w:t xml:space="preserve">    rm -rf</w:t>
       </w:r>
       <w:r>
         <w:rPr>
@@ -6611,7 +6629,7 @@
           <w:color w:val="d2d4d5"/>
           <w:sz w:val="21"/>
         </w:rPr>
-        <w:t xml:space="preserve">rmdir bin build</w:t>
+        <w:t xml:space="preserve"> bin build</w:t>
       </w:r>
       <w:r>
         <w:rPr>
@@ -6829,11 +6847,17 @@
         <w:t xml:space="preserve"> -o bin/simula_car build/funcion_coche.o build/simula_car.o</w:t>
       </w:r>
       <w:r>
-        <w:rPr>
-          <w:rFonts w:ascii="Droid Sans Mono" w:hAnsi="Droid Sans Mono" w:eastAsia="Droid Sans Mono" w:cs="Droid Sans Mono"/>
-          <w:sz w:val="21"/>
-        </w:rPr>
-      </w:r>
+        <w:t xml:space="preserve"> </w:t>
+      </w:r>
+      <w:r>
+        <w:rPr>
+          <w:rFonts w:ascii="Droid Sans Mono" w:hAnsi="Droid Sans Mono" w:eastAsia="Droid Sans Mono" w:cs="Droid Sans Mono"/>
+          <w:color w:val="d2d4d5"/>
+          <w:sz w:val="21"/>
+        </w:rPr>
+        <w:t xml:space="preserve"> —lpthread</w:t>
+      </w:r>
+      <w:r/>
       <w:r/>
     </w:p>
     <w:p>
@@ -7517,15 +7541,9 @@
           <w:szCs w:val="24"/>
           <w:highlight w:val="none"/>
         </w:rPr>
-      </w:r>
-    </w:p>
-    <w:p>
-      <w:pPr>
-        <w:pBdr/>
-        <w:shd w:val="nil" w:color="000000"/>
-        <w:spacing/>
-        <w:ind w:right="1135" w:firstLine="0" w:left="0"/>
-        <w:jc w:val="both"/>
+        <w:t xml:space="preserve">, con la flag -lpthread</w:t>
+      </w:r>
+      <w:r>
         <w:rPr>
           <w:rFonts w:ascii="Aptos" w:hAnsi="Aptos" w:cs="Aptos"/>
           <w:b w:val="0"/>
@@ -7536,8 +7554,15 @@
           <w:szCs w:val="24"/>
           <w:highlight w:val="none"/>
         </w:rPr>
-      </w:pPr>
-      <w:r>
+      </w:r>
+    </w:p>
+    <w:p>
+      <w:pPr>
+        <w:pBdr/>
+        <w:shd w:val="nil" w:color="000000"/>
+        <w:spacing/>
+        <w:ind w:right="1135" w:firstLine="0" w:left="0"/>
+        <w:jc w:val="both"/>
         <w:rPr>
           <w:rFonts w:ascii="Aptos" w:hAnsi="Aptos" w:cs="Aptos"/>
           <w:b w:val="0"/>
@@ -7548,8 +7573,7 @@
           <w:szCs w:val="24"/>
           <w:highlight w:val="none"/>
         </w:rPr>
-        <w:t xml:space="preserve">Se crean las reglas para generar los archivos objeto de los diferentes archivos .c</w:t>
-      </w:r>
+      </w:pPr>
       <w:r>
         <w:rPr>
           <w:rFonts w:ascii="Aptos" w:hAnsi="Aptos" w:cs="Aptos"/>
@@ -7561,6 +7585,7 @@
           <w:szCs w:val="24"/>
           <w:highlight w:val="none"/>
         </w:rPr>
+        <w:t xml:space="preserve">Se crean las reglas para generar los archivos objeto de los diferentes archivos .c</w:t>
       </w:r>
       <w:r>
         <w:rPr>
@@ -7574,14 +7599,7 @@
           <w:highlight w:val="none"/>
         </w:rPr>
       </w:r>
-    </w:p>
-    <w:p>
-      <w:pPr>
-        <w:pBdr/>
-        <w:shd w:val="nil" w:color="000000"/>
-        <w:spacing/>
-        <w:ind w:right="1135" w:firstLine="0" w:left="0"/>
-        <w:jc w:val="both"/>
+      <w:r>
         <w:rPr>
           <w:rFonts w:ascii="Aptos" w:hAnsi="Aptos" w:cs="Aptos"/>
           <w:b w:val="0"/>
@@ -7592,7 +7610,55 @@
           <w:szCs w:val="24"/>
           <w:highlight w:val="none"/>
         </w:rPr>
-      </w:pPr>
+      </w:r>
+      <w:r>
+        <w:rPr>
+          <w:rFonts w:ascii="Aptos" w:hAnsi="Aptos" w:cs="Aptos"/>
+          <w:b w:val="0"/>
+          <w:bCs w:val="0"/>
+          <w:i w:val="0"/>
+          <w:color w:val="auto"/>
+          <w:sz w:val="24"/>
+          <w:szCs w:val="24"/>
+          <w:highlight w:val="none"/>
+        </w:rPr>
+      </w:r>
+      <w:r>
+        <w:rPr>
+          <w:rFonts w:ascii="Aptos" w:hAnsi="Aptos" w:cs="Aptos"/>
+          <w:b w:val="0"/>
+          <w:bCs w:val="0"/>
+          <w:i w:val="0"/>
+          <w:color w:val="auto"/>
+          <w:sz w:val="24"/>
+          <w:szCs w:val="24"/>
+          <w:highlight w:val="none"/>
+        </w:rPr>
+      </w:r>
+      <w:r>
+        <w:rPr>
+          <w:rFonts w:ascii="Aptos" w:hAnsi="Aptos" w:cs="Aptos"/>
+          <w:b w:val="0"/>
+          <w:bCs w:val="0"/>
+          <w:i w:val="0"/>
+          <w:color w:val="auto"/>
+          <w:sz w:val="24"/>
+          <w:szCs w:val="24"/>
+          <w:highlight w:val="none"/>
+        </w:rPr>
+      </w:r>
+      <w:r>
+        <w:rPr>
+          <w:rFonts w:ascii="Aptos" w:hAnsi="Aptos" w:cs="Aptos"/>
+          <w:b w:val="0"/>
+          <w:bCs w:val="0"/>
+          <w:i w:val="0"/>
+          <w:color w:val="auto"/>
+          <w:sz w:val="24"/>
+          <w:szCs w:val="24"/>
+          <w:highlight w:val="none"/>
+        </w:rPr>
+      </w:r>
       <w:r>
         <w:rPr>
           <w:rFonts w:ascii="Aptos" w:hAnsi="Aptos" w:cs="Aptos"/>
@@ -8839,7 +8905,7 @@
         <w:rPr>
           <w:rFonts w:ascii="Aptos" w:hAnsi="Aptos" w:cs="Aptos"/>
           <w:b/>
-          <w:bCs/>
+          <w:bCs w:val="0"/>
           <w:i w:val="0"/>
           <w:color w:val="auto"/>
           <w:sz w:val="24"/>
@@ -9269,7 +9335,7 @@
         </w:pBdr>
         <w:shd w:val="clear" w:color="242729" w:fill="242729"/>
         <w:spacing w:line="285" w:lineRule="atLeast"/>
-        <w:ind w:right="0" w:firstLine="0" w:left="0"/>
+        <w:ind w:right="993" w:firstLine="0" w:left="0"/>
         <w:rPr>
           <w:rFonts w:ascii="Droid Sans Mono" w:hAnsi="Droid Sans Mono" w:eastAsia="Droid Sans Mono" w:cs="Droid Sans Mono"/>
           <w:color w:val="d2d4d5"/>
@@ -9342,35 +9408,19 @@
         </w:rPr>
         <w:t xml:space="preserve">;</w:t>
       </w:r>
-      <w:r/>
-      <w:r>
-        <w:rPr>
-          <w:rFonts w:ascii="Aptos" w:hAnsi="Aptos" w:cs="Aptos"/>
-          <w:b w:val="0"/>
-          <w:bCs w:val="0"/>
-          <w:i w:val="0"/>
-          <w:color w:val="auto"/>
-          <w:sz w:val="24"/>
-          <w:szCs w:val="24"/>
+      <w:r>
+        <w:rPr>
+          <w:rFonts w:ascii="Droid Sans Mono" w:hAnsi="Droid Sans Mono" w:eastAsia="Droid Sans Mono" w:cs="Droid Sans Mono"/>
+          <w:sz w:val="21"/>
+        </w:rPr>
+      </w:r>
+      <w:r>
+        <w:rPr>
+          <w:rFonts w:ascii="Droid Sans Mono" w:hAnsi="Droid Sans Mono" w:eastAsia="Droid Sans Mono" w:cs="Droid Sans Mono"/>
+          <w:color w:val="d2d4d5"/>
+          <w:sz w:val="21"/>
+          <w:szCs w:val="21"/>
           <w:highlight w:val="none"/>
-        </w:rPr>
-      </w:r>
-      <w:r>
-        <w:rPr>
-          <w:rFonts w:ascii="Aptos" w:hAnsi="Aptos" w:cs="Aptos"/>
-          <w:b w:val="0"/>
-          <w:bCs w:val="0"/>
-          <w:i w:val="0"/>
-          <w:color w:val="auto"/>
-          <w:sz w:val="24"/>
-          <w:szCs w:val="24"/>
-          <w:highlight w:val="none"/>
-        </w:rPr>
-      </w:r>
-      <w:r>
-        <w:rPr>
-          <w:rFonts w:ascii="Droid Sans Mono" w:hAnsi="Droid Sans Mono" w:eastAsia="Droid Sans Mono" w:cs="Droid Sans Mono"/>
-          <w:sz w:val="21"/>
         </w:rPr>
       </w:r>
     </w:p>
@@ -9384,7 +9434,7 @@
         </w:pBdr>
         <w:shd w:val="clear" w:color="ffffff" w:themeColor="background1" w:fill="ffffff" w:themeFill="background1"/>
         <w:spacing w:line="285" w:lineRule="atLeast"/>
-        <w:ind w:right="0" w:firstLine="0" w:left="0"/>
+        <w:ind w:right="993" w:firstLine="0" w:left="0"/>
         <w:rPr>
           <w:rFonts w:ascii="Droid Sans Mono" w:hAnsi="Droid Sans Mono" w:eastAsia="Droid Sans Mono" w:cs="Droid Sans Mono"/>
           <w:sz w:val="21"/>
@@ -9407,330 +9457,11 @@
           <w:highlight w:val="none"/>
         </w:rPr>
       </w:r>
-    </w:p>
-    <w:p>
-      <w:pPr>
-        <w:pBdr>
-          <w:top w:val="none" w:color="000000" w:sz="4" w:space="0"/>
-          <w:left w:val="none" w:color="000000" w:sz="4" w:space="0"/>
-          <w:bottom w:val="none" w:color="000000" w:sz="4" w:space="0"/>
-          <w:right w:val="none" w:color="000000" w:sz="4" w:space="0"/>
-        </w:pBdr>
-        <w:shd w:val="clear" w:color="242729" w:fill="242729"/>
-        <w:spacing w:line="285" w:lineRule="atLeast"/>
-        <w:ind w:right="0" w:firstLine="0" w:left="0"/>
-        <w:rPr/>
-      </w:pPr>
-      <w:r>
-        <w:rPr>
-          <w:rFonts w:ascii="Droid Sans Mono" w:hAnsi="Droid Sans Mono" w:eastAsia="Droid Sans Mono" w:cs="Droid Sans Mono"/>
-          <w:color w:val="d2d4d5"/>
-          <w:sz w:val="21"/>
-        </w:rPr>
-        <w:t xml:space="preserve">    </w:t>
-      </w:r>
-      <w:r>
-        <w:rPr>
-          <w:rFonts w:ascii="Droid Sans Mono" w:hAnsi="Droid Sans Mono" w:eastAsia="Droid Sans Mono" w:cs="Droid Sans Mono"/>
-          <w:i/>
-          <w:color w:val="899397"/>
-          <w:sz w:val="21"/>
-        </w:rPr>
-        <w:t xml:space="preserve">// Inicializar el mutex para que los hilos no empiecen hasta que se hayan creado todos</w:t>
-      </w:r>
-      <w:r/>
-    </w:p>
-    <w:p>
-      <w:pPr>
-        <w:pBdr>
-          <w:top w:val="none" w:color="000000" w:sz="4" w:space="0"/>
-          <w:left w:val="none" w:color="000000" w:sz="4" w:space="0"/>
-          <w:bottom w:val="none" w:color="000000" w:sz="4" w:space="0"/>
-          <w:right w:val="none" w:color="000000" w:sz="4" w:space="0"/>
-        </w:pBdr>
-        <w:shd w:val="clear" w:color="242729" w:fill="242729"/>
-        <w:spacing w:line="285" w:lineRule="atLeast"/>
-        <w:ind w:right="0" w:firstLine="0" w:left="0"/>
-        <w:rPr/>
-      </w:pPr>
-      <w:r>
-        <w:rPr>
-          <w:rFonts w:ascii="Droid Sans Mono" w:hAnsi="Droid Sans Mono" w:eastAsia="Droid Sans Mono" w:cs="Droid Sans Mono"/>
-          <w:color w:val="d2d4d5"/>
-          <w:sz w:val="21"/>
-        </w:rPr>
-        <w:t xml:space="preserve">    </w:t>
-      </w:r>
-      <w:r>
-        <w:rPr>
-          <w:rFonts w:ascii="Droid Sans Mono" w:hAnsi="Droid Sans Mono" w:eastAsia="Droid Sans Mono" w:cs="Droid Sans Mono"/>
-          <w:color w:val="c180f7"/>
-          <w:sz w:val="21"/>
-        </w:rPr>
-        <w:t xml:space="preserve">if</w:t>
-      </w:r>
-      <w:r>
-        <w:rPr>
-          <w:rFonts w:ascii="Droid Sans Mono" w:hAnsi="Droid Sans Mono" w:eastAsia="Droid Sans Mono" w:cs="Droid Sans Mono"/>
-          <w:color w:val="d2d4d5"/>
-          <w:sz w:val="21"/>
-        </w:rPr>
-        <w:t xml:space="preserve"> (</w:t>
-      </w:r>
-      <w:r>
-        <w:rPr>
-          <w:rFonts w:ascii="Droid Sans Mono" w:hAnsi="Droid Sans Mono" w:eastAsia="Droid Sans Mono" w:cs="Droid Sans Mono"/>
-          <w:color w:val="ffd262"/>
-          <w:sz w:val="21"/>
-        </w:rPr>
-        <w:t xml:space="preserve">pthread_mutex_init(</w:t>
-      </w:r>
-      <w:r>
-        <w:rPr>
-          <w:rFonts w:ascii="Droid Sans Mono" w:hAnsi="Droid Sans Mono" w:eastAsia="Droid Sans Mono" w:cs="Droid Sans Mono"/>
-          <w:color w:val="c180f7"/>
-          <w:sz w:val="21"/>
-        </w:rPr>
-        <w:t xml:space="preserve">&amp;</w:t>
-      </w:r>
-      <w:r>
-        <w:rPr>
-          <w:rFonts w:ascii="Droid Sans Mono" w:hAnsi="Droid Sans Mono" w:eastAsia="Droid Sans Mono" w:cs="Droid Sans Mono"/>
-          <w:color w:val="d5d2d2"/>
-          <w:sz w:val="21"/>
-        </w:rPr>
-        <w:t xml:space="preserve">mutexInicio</w:t>
-      </w:r>
-      <w:r>
-        <w:rPr>
-          <w:rFonts w:ascii="Droid Sans Mono" w:hAnsi="Droid Sans Mono" w:eastAsia="Droid Sans Mono" w:cs="Droid Sans Mono"/>
-          <w:color w:val="ffd262"/>
-          <w:sz w:val="21"/>
-        </w:rPr>
-        <w:t xml:space="preserve">, NULL)</w:t>
-      </w:r>
-      <w:r>
-        <w:rPr>
-          <w:rFonts w:ascii="Droid Sans Mono" w:hAnsi="Droid Sans Mono" w:eastAsia="Droid Sans Mono" w:cs="Droid Sans Mono"/>
-          <w:color w:val="d2d4d5"/>
-          <w:sz w:val="21"/>
-        </w:rPr>
-        <w:t xml:space="preserve"> </w:t>
-      </w:r>
-      <w:r>
-        <w:rPr>
-          <w:rFonts w:ascii="Droid Sans Mono" w:hAnsi="Droid Sans Mono" w:eastAsia="Droid Sans Mono" w:cs="Droid Sans Mono"/>
-          <w:color w:val="c180f7"/>
-          <w:sz w:val="21"/>
-        </w:rPr>
-        <w:t xml:space="preserve">!=</w:t>
-      </w:r>
-      <w:r>
-        <w:rPr>
-          <w:rFonts w:ascii="Droid Sans Mono" w:hAnsi="Droid Sans Mono" w:eastAsia="Droid Sans Mono" w:cs="Droid Sans Mono"/>
-          <w:color w:val="d2d4d5"/>
-          <w:sz w:val="21"/>
-        </w:rPr>
-        <w:t xml:space="preserve"> </w:t>
-      </w:r>
-      <w:r>
-        <w:rPr>
-          <w:rFonts w:ascii="Droid Sans Mono" w:hAnsi="Droid Sans Mono" w:eastAsia="Droid Sans Mono" w:cs="Droid Sans Mono"/>
-          <w:color w:val="fd8585"/>
-          <w:sz w:val="21"/>
-        </w:rPr>
-        <w:t xml:space="preserve">0</w:t>
-      </w:r>
-      <w:r>
-        <w:rPr>
-          <w:rFonts w:ascii="Droid Sans Mono" w:hAnsi="Droid Sans Mono" w:eastAsia="Droid Sans Mono" w:cs="Droid Sans Mono"/>
-          <w:color w:val="d2d4d5"/>
-          <w:sz w:val="21"/>
-        </w:rPr>
-        <w:t xml:space="preserve">) {</w:t>
-      </w:r>
-      <w:r/>
-    </w:p>
-    <w:p>
-      <w:pPr>
-        <w:pBdr>
-          <w:top w:val="none" w:color="000000" w:sz="4" w:space="0"/>
-          <w:left w:val="none" w:color="000000" w:sz="4" w:space="0"/>
-          <w:bottom w:val="none" w:color="000000" w:sz="4" w:space="0"/>
-          <w:right w:val="none" w:color="000000" w:sz="4" w:space="0"/>
-        </w:pBdr>
-        <w:shd w:val="clear" w:color="242729" w:fill="242729"/>
-        <w:spacing w:line="285" w:lineRule="atLeast"/>
-        <w:ind w:right="0" w:firstLine="0" w:left="0"/>
-        <w:rPr/>
-      </w:pPr>
-      <w:r>
-        <w:rPr>
-          <w:rFonts w:ascii="Droid Sans Mono" w:hAnsi="Droid Sans Mono" w:eastAsia="Droid Sans Mono" w:cs="Droid Sans Mono"/>
-          <w:color w:val="d2d4d5"/>
-          <w:sz w:val="21"/>
-        </w:rPr>
-        <w:t xml:space="preserve">        </w:t>
-      </w:r>
-      <w:r>
-        <w:rPr>
-          <w:rFonts w:ascii="Droid Sans Mono" w:hAnsi="Droid Sans Mono" w:eastAsia="Droid Sans Mono" w:cs="Droid Sans Mono"/>
-          <w:color w:val="ffd262"/>
-          <w:sz w:val="21"/>
-        </w:rPr>
-        <w:t xml:space="preserve">perror(</w:t>
-      </w:r>
-      <w:r>
-        <w:rPr>
-          <w:rFonts w:ascii="Droid Sans Mono" w:hAnsi="Droid Sans Mono" w:eastAsia="Droid Sans Mono" w:cs="Droid Sans Mono"/>
-          <w:color w:val="acff95"/>
-          <w:sz w:val="21"/>
-        </w:rPr>
-        <w:t xml:space="preserve">"Error inicializando mutex"</w:t>
-      </w:r>
-      <w:r>
-        <w:rPr>
-          <w:rFonts w:ascii="Droid Sans Mono" w:hAnsi="Droid Sans Mono" w:eastAsia="Droid Sans Mono" w:cs="Droid Sans Mono"/>
-          <w:color w:val="ffd262"/>
-          <w:sz w:val="21"/>
-        </w:rPr>
-        <w:t xml:space="preserve">)</w:t>
-      </w:r>
-      <w:r>
-        <w:rPr>
-          <w:rFonts w:ascii="Droid Sans Mono" w:hAnsi="Droid Sans Mono" w:eastAsia="Droid Sans Mono" w:cs="Droid Sans Mono"/>
-          <w:color w:val="d2d4d5"/>
-          <w:sz w:val="21"/>
-        </w:rPr>
-        <w:t xml:space="preserve">;</w:t>
-        <w:br/>
-        <w:t xml:space="preserve">        </w:t>
-      </w:r>
-      <w:r>
-        <w:rPr>
-          <w:rFonts w:ascii="Droid Sans Mono" w:hAnsi="Droid Sans Mono" w:eastAsia="Droid Sans Mono" w:cs="Droid Sans Mono"/>
-          <w:color w:val="ffd262"/>
-          <w:sz w:val="21"/>
-        </w:rPr>
-        <w:t xml:space="preserve">exit(EXIT_FAILURE)</w:t>
-      </w:r>
-      <w:r>
-        <w:rPr>
-          <w:rFonts w:ascii="Droid Sans Mono" w:hAnsi="Droid Sans Mono" w:eastAsia="Droid Sans Mono" w:cs="Droid Sans Mono"/>
-          <w:color w:val="d2d4d5"/>
-          <w:sz w:val="21"/>
-        </w:rPr>
-        <w:t xml:space="preserve">;</w:t>
-      </w:r>
-      <w:r>
-        <w:rPr>
-          <w:rFonts w:ascii="Droid Sans Mono" w:hAnsi="Droid Sans Mono" w:eastAsia="Droid Sans Mono" w:cs="Droid Sans Mono"/>
-          <w:sz w:val="21"/>
-        </w:rPr>
-      </w:r>
-      <w:r/>
-    </w:p>
-    <w:p>
-      <w:pPr>
-        <w:pBdr>
-          <w:top w:val="none" w:color="000000" w:sz="4" w:space="0"/>
-          <w:left w:val="none" w:color="000000" w:sz="4" w:space="0"/>
-          <w:bottom w:val="none" w:color="000000" w:sz="4" w:space="0"/>
-          <w:right w:val="none" w:color="000000" w:sz="4" w:space="0"/>
-        </w:pBdr>
-        <w:shd w:val="clear" w:color="242729" w:fill="242729"/>
-        <w:spacing w:line="285" w:lineRule="atLeast"/>
-        <w:ind w:right="0" w:firstLine="0" w:left="0"/>
-        <w:rPr/>
-      </w:pPr>
-      <w:r>
-        <w:rPr>
-          <w:rFonts w:ascii="Droid Sans Mono" w:hAnsi="Droid Sans Mono" w:eastAsia="Droid Sans Mono" w:cs="Droid Sans Mono"/>
-          <w:color w:val="d2d4d5"/>
-          <w:sz w:val="21"/>
-        </w:rPr>
-        <w:t xml:space="preserve">    }</w:t>
-      </w:r>
-      <w:r/>
-    </w:p>
-    <w:p>
-      <w:pPr>
-        <w:pBdr/>
-        <w:shd w:val="nil" w:color="000000"/>
-        <w:spacing/>
-        <w:ind w:right="993" w:firstLine="0" w:left="0"/>
-        <w:jc w:val="both"/>
-        <w:rPr>
-          <w:rFonts w:ascii="Aptos" w:hAnsi="Aptos" w:cs="Aptos"/>
-          <w:b w:val="0"/>
-          <w:bCs w:val="0"/>
-          <w:i w:val="0"/>
-          <w:color w:val="auto"/>
-          <w:sz w:val="24"/>
-          <w:szCs w:val="24"/>
-          <w:highlight w:val="none"/>
-        </w:rPr>
-      </w:pPr>
-      <w:r>
-        <w:rPr>
-          <w:rFonts w:ascii="Aptos" w:hAnsi="Aptos" w:cs="Aptos"/>
-          <w:b w:val="0"/>
-          <w:bCs w:val="0"/>
-          <w:i w:val="0"/>
-          <w:color w:val="auto"/>
-          <w:sz w:val="24"/>
-          <w:szCs w:val="24"/>
-          <w:highlight w:val="none"/>
-        </w:rPr>
-      </w:r>
-      <w:r>
-        <w:rPr>
-          <w:rFonts w:ascii="Aptos" w:hAnsi="Aptos" w:cs="Aptos"/>
-          <w:b w:val="0"/>
-          <w:bCs w:val="0"/>
-          <w:i w:val="0"/>
-          <w:color w:val="auto"/>
-          <w:sz w:val="24"/>
-          <w:szCs w:val="24"/>
-          <w:highlight w:val="none"/>
-        </w:rPr>
-        <w:t xml:space="preserve">Después, antes y después del bucle for que crea los hilos, hay que bloquar y desbloquear el mutex respectivamente</w:t>
-      </w:r>
-      <w:r>
-        <w:rPr>
-          <w:rFonts w:ascii="Aptos" w:hAnsi="Aptos" w:cs="Aptos"/>
-          <w:b w:val="0"/>
-          <w:bCs w:val="0"/>
-          <w:i w:val="0"/>
-          <w:color w:val="auto"/>
-          <w:sz w:val="24"/>
-          <w:szCs w:val="24"/>
-          <w:highlight w:val="none"/>
-        </w:rPr>
-        <w:t xml:space="preserve">:</w:t>
-      </w:r>
-      <w:r>
-        <w:rPr>
-          <w:rFonts w:ascii="Aptos" w:hAnsi="Aptos" w:cs="Aptos"/>
-          <w:b w:val="0"/>
-          <w:bCs w:val="0"/>
-          <w:i w:val="0"/>
-          <w:color w:val="auto"/>
-          <w:sz w:val="24"/>
-          <w:szCs w:val="24"/>
-          <w:highlight w:val="none"/>
-        </w:rPr>
-      </w:r>
-      <w:r>
-        <w:rPr>
-          <w:rFonts w:ascii="Aptos" w:hAnsi="Aptos" w:cs="Aptos"/>
-          <w:b w:val="0"/>
-          <w:bCs w:val="0"/>
-          <w:i w:val="0"/>
-          <w:color w:val="auto"/>
-          <w:sz w:val="24"/>
-          <w:szCs w:val="24"/>
-          <w:highlight w:val="none"/>
+      <w:r>
+        <w:rPr>
+          <w:rFonts w:ascii="Droid Sans Mono" w:hAnsi="Droid Sans Mono" w:eastAsia="Droid Sans Mono" w:cs="Droid Sans Mono"/>
+          <w:sz w:val="21"/>
+          <w:szCs w:val="21"/>
         </w:rPr>
       </w:r>
     </w:p>
@@ -9750,11 +9481,19 @@
       <w:r>
         <w:rPr>
           <w:rFonts w:ascii="Droid Sans Mono" w:hAnsi="Droid Sans Mono" w:eastAsia="Droid Sans Mono" w:cs="Droid Sans Mono"/>
+          <w:color w:val="d2d4d5"/>
+          <w:sz w:val="21"/>
+        </w:rPr>
+        <w:t xml:space="preserve">    </w:t>
+      </w:r>
+      <w:r>
+        <w:rPr>
+          <w:rFonts w:ascii="Droid Sans Mono" w:hAnsi="Droid Sans Mono" w:eastAsia="Droid Sans Mono" w:cs="Droid Sans Mono"/>
           <w:i/>
           <w:color w:val="899397"/>
           <w:sz w:val="21"/>
         </w:rPr>
-        <w:t xml:space="preserve">// Bloqueamos el mutex para que los hilos no empiecen hasta que se hayan creado todos</w:t>
+        <w:t xml:space="preserve">// Inicializar el mutex para que los hilos no empiecen hasta que se hayan creado todos</w:t>
       </w:r>
       <w:r/>
     </w:p>
@@ -9793,7 +9532,7 @@
           <w:color w:val="d2d4d5"/>
           <w:sz w:val="21"/>
         </w:rPr>
-        <w:t xml:space="preserve">(</w:t>
+        <w:t xml:space="preserve"> (</w:t>
       </w:r>
       <w:r>
         <w:rPr>
@@ -9801,7 +9540,7 @@
           <w:color w:val="ffd262"/>
           <w:sz w:val="21"/>
         </w:rPr>
-        <w:t xml:space="preserve">pthread_mutex_lock(</w:t>
+        <w:t xml:space="preserve">pthread_mutex_init(</w:t>
       </w:r>
       <w:r>
         <w:rPr>
@@ -9825,7 +9564,7 @@
           <w:color w:val="ffd262"/>
           <w:sz w:val="21"/>
         </w:rPr>
-        <w:t xml:space="preserve">)</w:t>
+        <w:t xml:space="preserve">, NULL)</w:t>
       </w:r>
       <w:r>
         <w:rPr>
@@ -9904,7 +9643,7 @@
           <w:color w:val="acff95"/>
           <w:sz w:val="21"/>
         </w:rPr>
-        <w:t xml:space="preserve">"Error bloqueando mutex"</w:t>
+        <w:t xml:space="preserve">"Error inicializando mutex"</w:t>
       </w:r>
       <w:r>
         <w:rPr>
@@ -9969,13 +9708,88 @@
         </w:rPr>
         <w:t xml:space="preserve">    }</w:t>
       </w:r>
-      <w:r>
-        <w:rPr>
-          <w:rFonts w:ascii="Droid Sans Mono" w:hAnsi="Droid Sans Mono" w:eastAsia="Droid Sans Mono" w:cs="Droid Sans Mono"/>
-          <w:sz w:val="21"/>
-        </w:rPr>
-      </w:r>
       <w:r/>
+    </w:p>
+    <w:p>
+      <w:pPr>
+        <w:pBdr/>
+        <w:shd w:val="nil" w:color="000000"/>
+        <w:spacing/>
+        <w:ind w:right="993" w:firstLine="0" w:left="0"/>
+        <w:jc w:val="both"/>
+        <w:rPr>
+          <w:rFonts w:ascii="Aptos" w:hAnsi="Aptos" w:cs="Aptos"/>
+          <w:b w:val="0"/>
+          <w:bCs w:val="0"/>
+          <w:i w:val="0"/>
+          <w:color w:val="auto"/>
+          <w:sz w:val="24"/>
+          <w:szCs w:val="24"/>
+          <w:highlight w:val="none"/>
+        </w:rPr>
+      </w:pPr>
+      <w:r>
+        <w:rPr>
+          <w:rFonts w:ascii="Aptos" w:hAnsi="Aptos" w:cs="Aptos"/>
+          <w:b w:val="0"/>
+          <w:bCs w:val="0"/>
+          <w:i w:val="0"/>
+          <w:color w:val="auto"/>
+          <w:sz w:val="24"/>
+          <w:szCs w:val="24"/>
+          <w:highlight w:val="none"/>
+        </w:rPr>
+      </w:r>
+      <w:r>
+        <w:rPr>
+          <w:rFonts w:ascii="Aptos" w:hAnsi="Aptos" w:cs="Aptos"/>
+          <w:b w:val="0"/>
+          <w:bCs w:val="0"/>
+          <w:i w:val="0"/>
+          <w:color w:val="auto"/>
+          <w:sz w:val="24"/>
+          <w:szCs w:val="24"/>
+          <w:highlight w:val="none"/>
+        </w:rPr>
+        <w:t xml:space="preserve">Después, antes y después del bucle for que crea los hilos, hay que bloquar y desbloquear el mutex respectivamente</w:t>
+      </w:r>
+      <w:r>
+        <w:rPr>
+          <w:rFonts w:ascii="Aptos" w:hAnsi="Aptos" w:cs="Aptos"/>
+          <w:b w:val="0"/>
+          <w:bCs w:val="0"/>
+          <w:i w:val="0"/>
+          <w:color w:val="auto"/>
+          <w:sz w:val="24"/>
+          <w:szCs w:val="24"/>
+          <w:highlight w:val="none"/>
+        </w:rPr>
+        <w:t xml:space="preserve">:</w:t>
+      </w:r>
+      <w:r>
+        <w:rPr>
+          <w:rFonts w:ascii="Aptos" w:hAnsi="Aptos" w:cs="Aptos"/>
+          <w:b w:val="0"/>
+          <w:bCs w:val="0"/>
+          <w:i w:val="0"/>
+          <w:color w:val="auto"/>
+          <w:sz w:val="24"/>
+          <w:szCs w:val="24"/>
+          <w:highlight w:val="none"/>
+        </w:rPr>
+      </w:r>
+      <w:r>
+        <w:rPr>
+          <w:rFonts w:ascii="Aptos" w:hAnsi="Aptos" w:cs="Aptos"/>
+          <w:b w:val="0"/>
+          <w:bCs w:val="0"/>
+          <w:i w:val="0"/>
+          <w:color w:val="auto"/>
+          <w:sz w:val="24"/>
+          <w:szCs w:val="24"/>
+          <w:highlight w:val="none"/>
+        </w:rPr>
+      </w:r>
     </w:p>
     <w:p>
       <w:pPr>
@@ -9993,114 +9807,11 @@
       <w:r>
         <w:rPr>
           <w:rFonts w:ascii="Droid Sans Mono" w:hAnsi="Droid Sans Mono" w:eastAsia="Droid Sans Mono" w:cs="Droid Sans Mono"/>
-          <w:color w:val="d2d4d5"/>
-          <w:sz w:val="21"/>
-        </w:rPr>
-        <w:t xml:space="preserve">    </w:t>
-      </w:r>
-      <w:r>
-        <w:rPr>
-          <w:rFonts w:ascii="Droid Sans Mono" w:hAnsi="Droid Sans Mono" w:eastAsia="Droid Sans Mono" w:cs="Droid Sans Mono"/>
-          <w:color w:val="c180f7"/>
-          <w:sz w:val="21"/>
-        </w:rPr>
-        <w:t xml:space="preserve">for</w:t>
-      </w:r>
-      <w:r>
-        <w:rPr>
-          <w:rFonts w:ascii="Droid Sans Mono" w:hAnsi="Droid Sans Mono" w:eastAsia="Droid Sans Mono" w:cs="Droid Sans Mono"/>
-          <w:color w:val="d2d4d5"/>
-          <w:sz w:val="21"/>
-        </w:rPr>
-        <w:t xml:space="preserve"> (</w:t>
-      </w:r>
-      <w:r>
-        <w:rPr>
-          <w:rFonts w:ascii="Droid Sans Mono" w:hAnsi="Droid Sans Mono" w:eastAsia="Droid Sans Mono" w:cs="Droid Sans Mono"/>
-          <w:color w:val="d5d2d2"/>
-          <w:sz w:val="21"/>
-        </w:rPr>
-        <w:t xml:space="preserve">i</w:t>
-      </w:r>
-      <w:r>
-        <w:rPr>
-          <w:rFonts w:ascii="Droid Sans Mono" w:hAnsi="Droid Sans Mono" w:eastAsia="Droid Sans Mono" w:cs="Droid Sans Mono"/>
-          <w:color w:val="c180f7"/>
-          <w:sz w:val="21"/>
-        </w:rPr>
-        <w:t xml:space="preserve">=</w:t>
-      </w:r>
-      <w:r>
-        <w:rPr>
-          <w:rFonts w:ascii="Droid Sans Mono" w:hAnsi="Droid Sans Mono" w:eastAsia="Droid Sans Mono" w:cs="Droid Sans Mono"/>
-          <w:color w:val="fd8585"/>
-          <w:sz w:val="21"/>
-        </w:rPr>
-        <w:t xml:space="preserve">0</w:t>
-      </w:r>
-      <w:r>
-        <w:rPr>
-          <w:rFonts w:ascii="Droid Sans Mono" w:hAnsi="Droid Sans Mono" w:eastAsia="Droid Sans Mono" w:cs="Droid Sans Mono"/>
-          <w:color w:val="d2d4d5"/>
-          <w:sz w:val="21"/>
-        </w:rPr>
-        <w:t xml:space="preserve">; </w:t>
-      </w:r>
-      <w:r>
-        <w:rPr>
-          <w:rFonts w:ascii="Droid Sans Mono" w:hAnsi="Droid Sans Mono" w:eastAsia="Droid Sans Mono" w:cs="Droid Sans Mono"/>
-          <w:color w:val="d5d2d2"/>
-          <w:sz w:val="21"/>
-        </w:rPr>
-        <w:t xml:space="preserve">i</w:t>
-      </w:r>
-      <w:r>
-        <w:rPr>
-          <w:rFonts w:ascii="Droid Sans Mono" w:hAnsi="Droid Sans Mono" w:eastAsia="Droid Sans Mono" w:cs="Droid Sans Mono"/>
-          <w:color w:val="c180f7"/>
-          <w:sz w:val="21"/>
-        </w:rPr>
-        <w:t xml:space="preserve">&lt;</w:t>
-      </w:r>
-      <w:r>
-        <w:rPr>
-          <w:rFonts w:ascii="Droid Sans Mono" w:hAnsi="Droid Sans Mono" w:eastAsia="Droid Sans Mono" w:cs="Droid Sans Mono"/>
-          <w:color w:val="ffd262"/>
-          <w:sz w:val="21"/>
-        </w:rPr>
-        <w:t xml:space="preserve">N_COCHES</w:t>
-      </w:r>
-      <w:r>
-        <w:rPr>
-          <w:rFonts w:ascii="Droid Sans Mono" w:hAnsi="Droid Sans Mono" w:eastAsia="Droid Sans Mono" w:cs="Droid Sans Mono"/>
-          <w:color w:val="d2d4d5"/>
-          <w:sz w:val="21"/>
-        </w:rPr>
-        <w:t xml:space="preserve">; </w:t>
-      </w:r>
-      <w:r>
-        <w:rPr>
-          <w:rFonts w:ascii="Droid Sans Mono" w:hAnsi="Droid Sans Mono" w:eastAsia="Droid Sans Mono" w:cs="Droid Sans Mono"/>
-          <w:color w:val="d5d2d2"/>
-          <w:sz w:val="21"/>
-        </w:rPr>
-        <w:t xml:space="preserve">i</w:t>
-      </w:r>
-      <w:r>
-        <w:rPr>
-          <w:rFonts w:ascii="Droid Sans Mono" w:hAnsi="Droid Sans Mono" w:eastAsia="Droid Sans Mono" w:cs="Droid Sans Mono"/>
-          <w:color w:val="c180f7"/>
-          <w:sz w:val="21"/>
-        </w:rPr>
-        <w:t xml:space="preserve">++</w:t>
-      </w:r>
-      <w:r>
-        <w:rPr>
-          <w:rFonts w:ascii="Droid Sans Mono" w:hAnsi="Droid Sans Mono" w:eastAsia="Droid Sans Mono" w:cs="Droid Sans Mono"/>
-          <w:color w:val="d2d4d5"/>
-          <w:sz w:val="21"/>
-        </w:rPr>
-        <w:t xml:space="preserve">)</w:t>
+          <w:i/>
+          <w:color w:val="899397"/>
+          <w:sz w:val="21"/>
+        </w:rPr>
+        <w:t xml:space="preserve">// Bloqueamos el mutex para que los hilos no empiecen hasta que se hayan creado todos</w:t>
       </w:r>
       <w:r/>
     </w:p>
@@ -10123,17 +9834,96 @@
           <w:color w:val="d2d4d5"/>
           <w:sz w:val="21"/>
         </w:rPr>
-        <w:t xml:space="preserve">    {</w:t>
-      </w:r>
-      <w:r/>
+        <w:t xml:space="preserve">    </w:t>
+      </w:r>
+      <w:r>
+        <w:rPr>
+          <w:rFonts w:ascii="Droid Sans Mono" w:hAnsi="Droid Sans Mono" w:eastAsia="Droid Sans Mono" w:cs="Droid Sans Mono"/>
+          <w:color w:val="c180f7"/>
+          <w:sz w:val="21"/>
+        </w:rPr>
+        <w:t xml:space="preserve">if</w:t>
+      </w:r>
       <w:r>
         <w:rPr>
           <w:rFonts w:ascii="Droid Sans Mono" w:hAnsi="Droid Sans Mono" w:eastAsia="Droid Sans Mono" w:cs="Droid Sans Mono"/>
           <w:color w:val="d2d4d5"/>
           <w:sz w:val="21"/>
         </w:rPr>
-      </w:r>
-      <w:r/>
+        <w:t xml:space="preserve">(</w:t>
+      </w:r>
+      <w:r>
+        <w:rPr>
+          <w:rFonts w:ascii="Droid Sans Mono" w:hAnsi="Droid Sans Mono" w:eastAsia="Droid Sans Mono" w:cs="Droid Sans Mono"/>
+          <w:color w:val="ffd262"/>
+          <w:sz w:val="21"/>
+        </w:rPr>
+        <w:t xml:space="preserve">pthread_mutex_lock(</w:t>
+      </w:r>
+      <w:r>
+        <w:rPr>
+          <w:rFonts w:ascii="Droid Sans Mono" w:hAnsi="Droid Sans Mono" w:eastAsia="Droid Sans Mono" w:cs="Droid Sans Mono"/>
+          <w:color w:val="c180f7"/>
+          <w:sz w:val="21"/>
+        </w:rPr>
+        <w:t xml:space="preserve">&amp;</w:t>
+      </w:r>
+      <w:r>
+        <w:rPr>
+          <w:rFonts w:ascii="Droid Sans Mono" w:hAnsi="Droid Sans Mono" w:eastAsia="Droid Sans Mono" w:cs="Droid Sans Mono"/>
+          <w:color w:val="d5d2d2"/>
+          <w:sz w:val="21"/>
+        </w:rPr>
+        <w:t xml:space="preserve">mutexInicio</w:t>
+      </w:r>
+      <w:r>
+        <w:rPr>
+          <w:rFonts w:ascii="Droid Sans Mono" w:hAnsi="Droid Sans Mono" w:eastAsia="Droid Sans Mono" w:cs="Droid Sans Mono"/>
+          <w:color w:val="ffd262"/>
+          <w:sz w:val="21"/>
+        </w:rPr>
+        <w:t xml:space="preserve">)</w:t>
+      </w:r>
+      <w:r>
+        <w:rPr>
+          <w:rFonts w:ascii="Droid Sans Mono" w:hAnsi="Droid Sans Mono" w:eastAsia="Droid Sans Mono" w:cs="Droid Sans Mono"/>
+          <w:color w:val="d2d4d5"/>
+          <w:sz w:val="21"/>
+        </w:rPr>
+        <w:t xml:space="preserve"> </w:t>
+      </w:r>
+      <w:r>
+        <w:rPr>
+          <w:rFonts w:ascii="Droid Sans Mono" w:hAnsi="Droid Sans Mono" w:eastAsia="Droid Sans Mono" w:cs="Droid Sans Mono"/>
+          <w:color w:val="c180f7"/>
+          <w:sz w:val="21"/>
+        </w:rPr>
+        <w:t xml:space="preserve">!=</w:t>
+      </w:r>
+      <w:r>
+        <w:rPr>
+          <w:rFonts w:ascii="Droid Sans Mono" w:hAnsi="Droid Sans Mono" w:eastAsia="Droid Sans Mono" w:cs="Droid Sans Mono"/>
+          <w:color w:val="d2d4d5"/>
+          <w:sz w:val="21"/>
+        </w:rPr>
+        <w:t xml:space="preserve"> </w:t>
+      </w:r>
+      <w:r>
+        <w:rPr>
+          <w:rFonts w:ascii="Droid Sans Mono" w:hAnsi="Droid Sans Mono" w:eastAsia="Droid Sans Mono" w:cs="Droid Sans Mono"/>
+          <w:color w:val="fd8585"/>
+          <w:sz w:val="21"/>
+        </w:rPr>
+        <w:t xml:space="preserve">0</w:t>
+      </w:r>
+      <w:r>
+        <w:rPr>
+          <w:rFonts w:ascii="Droid Sans Mono" w:hAnsi="Droid Sans Mono" w:eastAsia="Droid Sans Mono" w:cs="Droid Sans Mono"/>
+          <w:color w:val="d2d4d5"/>
+          <w:sz w:val="21"/>
+        </w:rPr>
+        <w:t xml:space="preserve">) {</w:t>
+      </w:r>
       <w:r/>
     </w:p>
     <w:p>
@@ -10152,11 +9942,60 @@
       <w:r>
         <w:rPr>
           <w:rFonts w:ascii="Droid Sans Mono" w:hAnsi="Droid Sans Mono" w:eastAsia="Droid Sans Mono" w:cs="Droid Sans Mono"/>
-          <w:i/>
-          <w:color w:val="899397"/>
-          <w:sz w:val="21"/>
-        </w:rPr>
-        <w:t xml:space="preserve">        /* CODIGO 1 */</w:t>
+          <w:color w:val="d2d4d5"/>
+          <w:sz w:val="21"/>
+        </w:rPr>
+        <w:t xml:space="preserve">        </w:t>
+      </w:r>
+      <w:r>
+        <w:rPr>
+          <w:rFonts w:ascii="Droid Sans Mono" w:hAnsi="Droid Sans Mono" w:eastAsia="Droid Sans Mono" w:cs="Droid Sans Mono"/>
+          <w:color w:val="ffd262"/>
+          <w:sz w:val="21"/>
+        </w:rPr>
+        <w:t xml:space="preserve">perror(</w:t>
+      </w:r>
+      <w:r>
+        <w:rPr>
+          <w:rFonts w:ascii="Droid Sans Mono" w:hAnsi="Droid Sans Mono" w:eastAsia="Droid Sans Mono" w:cs="Droid Sans Mono"/>
+          <w:color w:val="acff95"/>
+          <w:sz w:val="21"/>
+        </w:rPr>
+        <w:t xml:space="preserve">"Error bloqueando mutex"</w:t>
+      </w:r>
+      <w:r>
+        <w:rPr>
+          <w:rFonts w:ascii="Droid Sans Mono" w:hAnsi="Droid Sans Mono" w:eastAsia="Droid Sans Mono" w:cs="Droid Sans Mono"/>
+          <w:color w:val="ffd262"/>
+          <w:sz w:val="21"/>
+        </w:rPr>
+        <w:t xml:space="preserve">)</w:t>
+      </w:r>
+      <w:r>
+        <w:rPr>
+          <w:rFonts w:ascii="Droid Sans Mono" w:hAnsi="Droid Sans Mono" w:eastAsia="Droid Sans Mono" w:cs="Droid Sans Mono"/>
+          <w:color w:val="d2d4d5"/>
+          <w:sz w:val="21"/>
+        </w:rPr>
+        <w:t xml:space="preserve">;</w:t>
+        <w:br/>
+        <w:t xml:space="preserve">        </w:t>
+      </w:r>
+      <w:r>
+        <w:rPr>
+          <w:rFonts w:ascii="Droid Sans Mono" w:hAnsi="Droid Sans Mono" w:eastAsia="Droid Sans Mono" w:cs="Droid Sans Mono"/>
+          <w:color w:val="ffd262"/>
+          <w:sz w:val="21"/>
+        </w:rPr>
+        <w:t xml:space="preserve">exit(EXIT_FAILURE)</w:t>
+      </w:r>
+      <w:r>
+        <w:rPr>
+          <w:rFonts w:ascii="Droid Sans Mono" w:hAnsi="Droid Sans Mono" w:eastAsia="Droid Sans Mono" w:cs="Droid Sans Mono"/>
+          <w:color w:val="d2d4d5"/>
+          <w:sz w:val="21"/>
+        </w:rPr>
+        <w:t xml:space="preserve">;</w:t>
       </w:r>
       <w:r>
         <w:rPr>
@@ -10185,180 +10024,7 @@
           <w:color w:val="d2d4d5"/>
           <w:sz w:val="21"/>
         </w:rPr>
-        <w:t xml:space="preserve">        </w:t>
-      </w:r>
-      <w:r>
-        <w:rPr>
-          <w:rFonts w:ascii="Droid Sans Mono" w:hAnsi="Droid Sans Mono" w:eastAsia="Droid Sans Mono" w:cs="Droid Sans Mono"/>
-          <w:i/>
-          <w:color w:val="899397"/>
-          <w:sz w:val="21"/>
-        </w:rPr>
-        <w:t xml:space="preserve">// Inicializamos los datos del coche</w:t>
-        <w:br/>
-        <w:t xml:space="preserve">        </w:t>
-      </w:r>
-      <w:r>
-        <w:rPr>
-          <w:rFonts w:ascii="Droid Sans Mono" w:hAnsi="Droid Sans Mono" w:eastAsia="Droid Sans Mono" w:cs="Droid Sans Mono"/>
-          <w:color w:val="d5d2d2"/>
-          <w:sz w:val="21"/>
-        </w:rPr>
-        <w:t xml:space="preserve">Coches</w:t>
-      </w:r>
-      <w:r>
-        <w:rPr>
-          <w:rFonts w:ascii="Droid Sans Mono" w:hAnsi="Droid Sans Mono" w:eastAsia="Droid Sans Mono" w:cs="Droid Sans Mono"/>
-          <w:color w:val="d2d4d5"/>
-          <w:sz w:val="21"/>
-        </w:rPr>
-        <w:t xml:space="preserve">[</w:t>
-      </w:r>
-      <w:r>
-        <w:rPr>
-          <w:rFonts w:ascii="Droid Sans Mono" w:hAnsi="Droid Sans Mono" w:eastAsia="Droid Sans Mono" w:cs="Droid Sans Mono"/>
-          <w:color w:val="d5d2d2"/>
-          <w:sz w:val="21"/>
-        </w:rPr>
-        <w:t xml:space="preserve">i</w:t>
-      </w:r>
-      <w:r>
-        <w:rPr>
-          <w:rFonts w:ascii="Droid Sans Mono" w:hAnsi="Droid Sans Mono" w:eastAsia="Droid Sans Mono" w:cs="Droid Sans Mono"/>
-          <w:color w:val="d2d4d5"/>
-          <w:sz w:val="21"/>
-        </w:rPr>
-        <w:t xml:space="preserve">].</w:t>
-      </w:r>
-      <w:r>
-        <w:rPr>
-          <w:rFonts w:ascii="Droid Sans Mono" w:hAnsi="Droid Sans Mono" w:eastAsia="Droid Sans Mono" w:cs="Droid Sans Mono"/>
-          <w:color w:val="d5d2d2"/>
-          <w:sz w:val="21"/>
-        </w:rPr>
-        <w:t xml:space="preserve">id</w:t>
-      </w:r>
-      <w:r>
-        <w:rPr>
-          <w:rFonts w:ascii="Droid Sans Mono" w:hAnsi="Droid Sans Mono" w:eastAsia="Droid Sans Mono" w:cs="Droid Sans Mono"/>
-          <w:color w:val="d2d4d5"/>
-          <w:sz w:val="21"/>
-        </w:rPr>
-        <w:t xml:space="preserve"> </w:t>
-      </w:r>
-      <w:r>
-        <w:rPr>
-          <w:rFonts w:ascii="Droid Sans Mono" w:hAnsi="Droid Sans Mono" w:eastAsia="Droid Sans Mono" w:cs="Droid Sans Mono"/>
-          <w:color w:val="c180f7"/>
-          <w:sz w:val="21"/>
-        </w:rPr>
-        <w:t xml:space="preserve">=</w:t>
-      </w:r>
-      <w:r>
-        <w:rPr>
-          <w:rFonts w:ascii="Droid Sans Mono" w:hAnsi="Droid Sans Mono" w:eastAsia="Droid Sans Mono" w:cs="Droid Sans Mono"/>
-          <w:color w:val="d2d4d5"/>
-          <w:sz w:val="21"/>
-        </w:rPr>
-        <w:t xml:space="preserve"> </w:t>
-      </w:r>
-      <w:r>
-        <w:rPr>
-          <w:rFonts w:ascii="Droid Sans Mono" w:hAnsi="Droid Sans Mono" w:eastAsia="Droid Sans Mono" w:cs="Droid Sans Mono"/>
-          <w:color w:val="d5d2d2"/>
-          <w:sz w:val="21"/>
-        </w:rPr>
-        <w:t xml:space="preserve">i</w:t>
-      </w:r>
-      <w:r>
-        <w:rPr>
-          <w:rFonts w:ascii="Droid Sans Mono" w:hAnsi="Droid Sans Mono" w:eastAsia="Droid Sans Mono" w:cs="Droid Sans Mono"/>
-          <w:color w:val="d2d4d5"/>
-          <w:sz w:val="21"/>
-        </w:rPr>
-        <w:t xml:space="preserve">;</w:t>
-        <w:br/>
-        <w:t xml:space="preserve">        </w:t>
-      </w:r>
-      <w:r>
-        <w:rPr>
-          <w:rFonts w:ascii="Droid Sans Mono" w:hAnsi="Droid Sans Mono" w:eastAsia="Droid Sans Mono" w:cs="Droid Sans Mono"/>
-          <w:color w:val="d5d2d2"/>
-          <w:sz w:val="21"/>
-        </w:rPr>
-        <w:t xml:space="preserve">Coches</w:t>
-      </w:r>
-      <w:r>
-        <w:rPr>
-          <w:rFonts w:ascii="Droid Sans Mono" w:hAnsi="Droid Sans Mono" w:eastAsia="Droid Sans Mono" w:cs="Droid Sans Mono"/>
-          <w:color w:val="d2d4d5"/>
-          <w:sz w:val="21"/>
-        </w:rPr>
-        <w:t xml:space="preserve">[</w:t>
-      </w:r>
-      <w:r>
-        <w:rPr>
-          <w:rFonts w:ascii="Droid Sans Mono" w:hAnsi="Droid Sans Mono" w:eastAsia="Droid Sans Mono" w:cs="Droid Sans Mono"/>
-          <w:color w:val="d5d2d2"/>
-          <w:sz w:val="21"/>
-        </w:rPr>
-        <w:t xml:space="preserve">i</w:t>
-      </w:r>
-      <w:r>
-        <w:rPr>
-          <w:rFonts w:ascii="Droid Sans Mono" w:hAnsi="Droid Sans Mono" w:eastAsia="Droid Sans Mono" w:cs="Droid Sans Mono"/>
-          <w:color w:val="d2d4d5"/>
-          <w:sz w:val="21"/>
-        </w:rPr>
-        <w:t xml:space="preserve">].</w:t>
-      </w:r>
-      <w:r>
-        <w:rPr>
-          <w:rFonts w:ascii="Droid Sans Mono" w:hAnsi="Droid Sans Mono" w:eastAsia="Droid Sans Mono" w:cs="Droid Sans Mono"/>
-          <w:color w:val="d5d2d2"/>
-          <w:sz w:val="21"/>
-        </w:rPr>
-        <w:t xml:space="preserve">cadena</w:t>
-      </w:r>
-      <w:r>
-        <w:rPr>
-          <w:rFonts w:ascii="Droid Sans Mono" w:hAnsi="Droid Sans Mono" w:eastAsia="Droid Sans Mono" w:cs="Droid Sans Mono"/>
-          <w:color w:val="d2d4d5"/>
-          <w:sz w:val="21"/>
-        </w:rPr>
-        <w:t xml:space="preserve"> </w:t>
-      </w:r>
-      <w:r>
-        <w:rPr>
-          <w:rFonts w:ascii="Droid Sans Mono" w:hAnsi="Droid Sans Mono" w:eastAsia="Droid Sans Mono" w:cs="Droid Sans Mono"/>
-          <w:color w:val="c180f7"/>
-          <w:sz w:val="21"/>
-        </w:rPr>
-        <w:t xml:space="preserve">=</w:t>
-      </w:r>
-      <w:r>
-        <w:rPr>
-          <w:rFonts w:ascii="Droid Sans Mono" w:hAnsi="Droid Sans Mono" w:eastAsia="Droid Sans Mono" w:cs="Droid Sans Mono"/>
-          <w:color w:val="d2d4d5"/>
-          <w:sz w:val="21"/>
-        </w:rPr>
-        <w:t xml:space="preserve"> </w:t>
-      </w:r>
-      <w:r>
-        <w:rPr>
-          <w:rFonts w:ascii="Droid Sans Mono" w:hAnsi="Droid Sans Mono" w:eastAsia="Droid Sans Mono" w:cs="Droid Sans Mono"/>
-          <w:color w:val="acff95"/>
-          <w:sz w:val="21"/>
-        </w:rPr>
-        <w:t xml:space="preserve">"Coche"</w:t>
-      </w:r>
-      <w:r>
-        <w:rPr>
-          <w:rFonts w:ascii="Droid Sans Mono" w:hAnsi="Droid Sans Mono" w:eastAsia="Droid Sans Mono" w:cs="Droid Sans Mono"/>
-          <w:color w:val="d2d4d5"/>
-          <w:sz w:val="21"/>
-        </w:rPr>
-        <w:t xml:space="preserve">;</w:t>
+        <w:t xml:space="preserve">    }</w:t>
       </w:r>
       <w:r>
         <w:rPr>
@@ -10387,16 +10053,111 @@
           <w:color w:val="d2d4d5"/>
           <w:sz w:val="21"/>
         </w:rPr>
-        <w:t xml:space="preserve">        </w:t>
-      </w:r>
-      <w:r>
-        <w:rPr>
-          <w:rFonts w:ascii="Droid Sans Mono" w:hAnsi="Droid Sans Mono" w:eastAsia="Droid Sans Mono" w:cs="Droid Sans Mono"/>
-          <w:i/>
-          <w:color w:val="899397"/>
-          <w:sz w:val="21"/>
-        </w:rPr>
-        <w:t xml:space="preserve">// Creamos el hilo del coche</w:t>
+        <w:t xml:space="preserve">    </w:t>
+      </w:r>
+      <w:r>
+        <w:rPr>
+          <w:rFonts w:ascii="Droid Sans Mono" w:hAnsi="Droid Sans Mono" w:eastAsia="Droid Sans Mono" w:cs="Droid Sans Mono"/>
+          <w:color w:val="c180f7"/>
+          <w:sz w:val="21"/>
+        </w:rPr>
+        <w:t xml:space="preserve">for</w:t>
+      </w:r>
+      <w:r>
+        <w:rPr>
+          <w:rFonts w:ascii="Droid Sans Mono" w:hAnsi="Droid Sans Mono" w:eastAsia="Droid Sans Mono" w:cs="Droid Sans Mono"/>
+          <w:color w:val="d2d4d5"/>
+          <w:sz w:val="21"/>
+        </w:rPr>
+        <w:t xml:space="preserve"> (</w:t>
+      </w:r>
+      <w:r>
+        <w:rPr>
+          <w:rFonts w:ascii="Droid Sans Mono" w:hAnsi="Droid Sans Mono" w:eastAsia="Droid Sans Mono" w:cs="Droid Sans Mono"/>
+          <w:color w:val="d5d2d2"/>
+          <w:sz w:val="21"/>
+        </w:rPr>
+        <w:t xml:space="preserve">i</w:t>
+      </w:r>
+      <w:r>
+        <w:rPr>
+          <w:rFonts w:ascii="Droid Sans Mono" w:hAnsi="Droid Sans Mono" w:eastAsia="Droid Sans Mono" w:cs="Droid Sans Mono"/>
+          <w:color w:val="c180f7"/>
+          <w:sz w:val="21"/>
+        </w:rPr>
+        <w:t xml:space="preserve">=</w:t>
+      </w:r>
+      <w:r>
+        <w:rPr>
+          <w:rFonts w:ascii="Droid Sans Mono" w:hAnsi="Droid Sans Mono" w:eastAsia="Droid Sans Mono" w:cs="Droid Sans Mono"/>
+          <w:color w:val="fd8585"/>
+          <w:sz w:val="21"/>
+        </w:rPr>
+        <w:t xml:space="preserve">0</w:t>
+      </w:r>
+      <w:r>
+        <w:rPr>
+          <w:rFonts w:ascii="Droid Sans Mono" w:hAnsi="Droid Sans Mono" w:eastAsia="Droid Sans Mono" w:cs="Droid Sans Mono"/>
+          <w:color w:val="d2d4d5"/>
+          <w:sz w:val="21"/>
+        </w:rPr>
+        <w:t xml:space="preserve">; </w:t>
+      </w:r>
+      <w:r>
+        <w:rPr>
+          <w:rFonts w:ascii="Droid Sans Mono" w:hAnsi="Droid Sans Mono" w:eastAsia="Droid Sans Mono" w:cs="Droid Sans Mono"/>
+          <w:color w:val="d5d2d2"/>
+          <w:sz w:val="21"/>
+        </w:rPr>
+        <w:t xml:space="preserve">i</w:t>
+      </w:r>
+      <w:r>
+        <w:rPr>
+          <w:rFonts w:ascii="Droid Sans Mono" w:hAnsi="Droid Sans Mono" w:eastAsia="Droid Sans Mono" w:cs="Droid Sans Mono"/>
+          <w:color w:val="c180f7"/>
+          <w:sz w:val="21"/>
+        </w:rPr>
+        <w:t xml:space="preserve">&lt;</w:t>
+      </w:r>
+      <w:r>
+        <w:rPr>
+          <w:rFonts w:ascii="Droid Sans Mono" w:hAnsi="Droid Sans Mono" w:eastAsia="Droid Sans Mono" w:cs="Droid Sans Mono"/>
+          <w:color w:val="ffd262"/>
+          <w:sz w:val="21"/>
+        </w:rPr>
+        <w:t xml:space="preserve">N_COCHES</w:t>
+      </w:r>
+      <w:r>
+        <w:rPr>
+          <w:rFonts w:ascii="Droid Sans Mono" w:hAnsi="Droid Sans Mono" w:eastAsia="Droid Sans Mono" w:cs="Droid Sans Mono"/>
+          <w:color w:val="d2d4d5"/>
+          <w:sz w:val="21"/>
+        </w:rPr>
+        <w:t xml:space="preserve">; </w:t>
+      </w:r>
+      <w:r>
+        <w:rPr>
+          <w:rFonts w:ascii="Droid Sans Mono" w:hAnsi="Droid Sans Mono" w:eastAsia="Droid Sans Mono" w:cs="Droid Sans Mono"/>
+          <w:color w:val="d5d2d2"/>
+          <w:sz w:val="21"/>
+        </w:rPr>
+        <w:t xml:space="preserve">i</w:t>
+      </w:r>
+      <w:r>
+        <w:rPr>
+          <w:rFonts w:ascii="Droid Sans Mono" w:hAnsi="Droid Sans Mono" w:eastAsia="Droid Sans Mono" w:cs="Droid Sans Mono"/>
+          <w:color w:val="c180f7"/>
+          <w:sz w:val="21"/>
+        </w:rPr>
+        <w:t xml:space="preserve">++</w:t>
+      </w:r>
+      <w:r>
+        <w:rPr>
+          <w:rFonts w:ascii="Droid Sans Mono" w:hAnsi="Droid Sans Mono" w:eastAsia="Droid Sans Mono" w:cs="Droid Sans Mono"/>
+          <w:color w:val="d2d4d5"/>
+          <w:sz w:val="21"/>
+        </w:rPr>
+        <w:t xml:space="preserve">)</w:t>
       </w:r>
       <w:r/>
     </w:p>
@@ -10419,15 +10180,7 @@
           <w:color w:val="d2d4d5"/>
           <w:sz w:val="21"/>
         </w:rPr>
-        <w:t xml:space="preserve">        </w:t>
-      </w:r>
-      <w:r>
-        <w:rPr>
-          <w:rFonts w:ascii="Droid Sans Mono" w:hAnsi="Droid Sans Mono" w:eastAsia="Droid Sans Mono" w:cs="Droid Sans Mono"/>
-          <w:color w:val="c180f7"/>
-          <w:sz w:val="21"/>
-        </w:rPr>
-        <w:t xml:space="preserve">if</w:t>
+        <w:t xml:space="preserve">    {</w:t>
       </w:r>
       <w:r>
         <w:rPr>
@@ -10435,251 +10188,6 @@
           <w:color w:val="d2d4d5"/>
           <w:sz w:val="21"/>
         </w:rPr>
-        <w:t xml:space="preserve"> (</w:t>
-      </w:r>
-      <w:r>
-        <w:rPr>
-          <w:rFonts w:ascii="Droid Sans Mono" w:hAnsi="Droid Sans Mono" w:eastAsia="Droid Sans Mono" w:cs="Droid Sans Mono"/>
-          <w:color w:val="ffd262"/>
-          <w:sz w:val="21"/>
-        </w:rPr>
-        <w:t xml:space="preserve">pthread_create(</w:t>
-      </w:r>
-      <w:r>
-        <w:rPr>
-          <w:rFonts w:ascii="Droid Sans Mono" w:hAnsi="Droid Sans Mono" w:eastAsia="Droid Sans Mono" w:cs="Droid Sans Mono"/>
-          <w:color w:val="c180f7"/>
-          <w:sz w:val="21"/>
-        </w:rPr>
-        <w:t xml:space="preserve">&amp;</w:t>
-      </w:r>
-      <w:r>
-        <w:rPr>
-          <w:rFonts w:ascii="Droid Sans Mono" w:hAnsi="Droid Sans Mono" w:eastAsia="Droid Sans Mono" w:cs="Droid Sans Mono"/>
-          <w:color w:val="d5d2d2"/>
-          <w:sz w:val="21"/>
-        </w:rPr>
-        <w:t xml:space="preserve">hilosCoches</w:t>
-      </w:r>
-      <w:r>
-        <w:rPr>
-          <w:rFonts w:ascii="Droid Sans Mono" w:hAnsi="Droid Sans Mono" w:eastAsia="Droid Sans Mono" w:cs="Droid Sans Mono"/>
-          <w:color w:val="ffd262"/>
-          <w:sz w:val="21"/>
-        </w:rPr>
-        <w:t xml:space="preserve">[</w:t>
-      </w:r>
-      <w:r>
-        <w:rPr>
-          <w:rFonts w:ascii="Droid Sans Mono" w:hAnsi="Droid Sans Mono" w:eastAsia="Droid Sans Mono" w:cs="Droid Sans Mono"/>
-          <w:color w:val="d5d2d2"/>
-          <w:sz w:val="21"/>
-        </w:rPr>
-        <w:t xml:space="preserve">i</w:t>
-      </w:r>
-      <w:r>
-        <w:rPr>
-          <w:rFonts w:ascii="Droid Sans Mono" w:hAnsi="Droid Sans Mono" w:eastAsia="Droid Sans Mono" w:cs="Droid Sans Mono"/>
-          <w:color w:val="ffd262"/>
-          <w:sz w:val="21"/>
-        </w:rPr>
-        <w:t xml:space="preserve">], NULL,</w:t>
-        <w:br/>
-        <w:t xml:space="preserve">           (</w:t>
-      </w:r>
-      <w:r>
-        <w:rPr>
-          <w:rFonts w:ascii="Droid Sans Mono" w:hAnsi="Droid Sans Mono" w:eastAsia="Droid Sans Mono" w:cs="Droid Sans Mono"/>
-          <w:color w:val="c180f7"/>
-          <w:sz w:val="21"/>
-        </w:rPr>
-        <w:t xml:space="preserve">void</w:t>
-      </w:r>
-      <w:r>
-        <w:rPr>
-          <w:rFonts w:ascii="Droid Sans Mono" w:hAnsi="Droid Sans Mono" w:eastAsia="Droid Sans Mono" w:cs="Droid Sans Mono"/>
-          <w:color w:val="ffd262"/>
-          <w:sz w:val="21"/>
-        </w:rPr>
-        <w:t xml:space="preserve"> </w:t>
-      </w:r>
-      <w:r>
-        <w:rPr>
-          <w:rFonts w:ascii="Droid Sans Mono" w:hAnsi="Droid Sans Mono" w:eastAsia="Droid Sans Mono" w:cs="Droid Sans Mono"/>
-          <w:color w:val="c180f7"/>
-          <w:sz w:val="21"/>
-        </w:rPr>
-        <w:t xml:space="preserve">*</w:t>
-      </w:r>
-      <w:r>
-        <w:rPr>
-          <w:rFonts w:ascii="Droid Sans Mono" w:hAnsi="Droid Sans Mono" w:eastAsia="Droid Sans Mono" w:cs="Droid Sans Mono"/>
-          <w:color w:val="ffd262"/>
-          <w:sz w:val="21"/>
-        </w:rPr>
-        <w:t xml:space="preserve">(</w:t>
-      </w:r>
-      <w:r>
-        <w:rPr>
-          <w:rFonts w:ascii="Droid Sans Mono" w:hAnsi="Droid Sans Mono" w:eastAsia="Droid Sans Mono" w:cs="Droid Sans Mono"/>
-          <w:color w:val="c180f7"/>
-          <w:sz w:val="21"/>
-        </w:rPr>
-        <w:t xml:space="preserve">*</w:t>
-      </w:r>
-      <w:r>
-        <w:rPr>
-          <w:rFonts w:ascii="Droid Sans Mono" w:hAnsi="Droid Sans Mono" w:eastAsia="Droid Sans Mono" w:cs="Droid Sans Mono"/>
-          <w:color w:val="ffd262"/>
-          <w:sz w:val="21"/>
-        </w:rPr>
-        <w:t xml:space="preserve">)(</w:t>
-      </w:r>
-      <w:r>
-        <w:rPr>
-          <w:rFonts w:ascii="Droid Sans Mono" w:hAnsi="Droid Sans Mono" w:eastAsia="Droid Sans Mono" w:cs="Droid Sans Mono"/>
-          <w:color w:val="c180f7"/>
-          <w:sz w:val="21"/>
-        </w:rPr>
-        <w:t xml:space="preserve">void</w:t>
-      </w:r>
-      <w:r>
-        <w:rPr>
-          <w:rFonts w:ascii="Droid Sans Mono" w:hAnsi="Droid Sans Mono" w:eastAsia="Droid Sans Mono" w:cs="Droid Sans Mono"/>
-          <w:color w:val="ffd262"/>
-          <w:sz w:val="21"/>
-        </w:rPr>
-        <w:t xml:space="preserve"> </w:t>
-      </w:r>
-      <w:r>
-        <w:rPr>
-          <w:rFonts w:ascii="Droid Sans Mono" w:hAnsi="Droid Sans Mono" w:eastAsia="Droid Sans Mono" w:cs="Droid Sans Mono"/>
-          <w:color w:val="c180f7"/>
-          <w:sz w:val="21"/>
-        </w:rPr>
-        <w:t xml:space="preserve">*</w:t>
-      </w:r>
-      <w:r>
-        <w:rPr>
-          <w:rFonts w:ascii="Droid Sans Mono" w:hAnsi="Droid Sans Mono" w:eastAsia="Droid Sans Mono" w:cs="Droid Sans Mono"/>
-          <w:color w:val="ffd262"/>
-          <w:sz w:val="21"/>
-        </w:rPr>
-        <w:t xml:space="preserve">))funcion_coche,</w:t>
-        <w:br/>
-        <w:t xml:space="preserve">           (</w:t>
-      </w:r>
-      <w:r>
-        <w:rPr>
-          <w:rFonts w:ascii="Droid Sans Mono" w:hAnsi="Droid Sans Mono" w:eastAsia="Droid Sans Mono" w:cs="Droid Sans Mono"/>
-          <w:color w:val="c180f7"/>
-          <w:sz w:val="21"/>
-        </w:rPr>
-        <w:t xml:space="preserve">void</w:t>
-      </w:r>
-      <w:r>
-        <w:rPr>
-          <w:rFonts w:ascii="Droid Sans Mono" w:hAnsi="Droid Sans Mono" w:eastAsia="Droid Sans Mono" w:cs="Droid Sans Mono"/>
-          <w:color w:val="ffd262"/>
-          <w:sz w:val="21"/>
-        </w:rPr>
-        <w:t xml:space="preserve"> </w:t>
-      </w:r>
-      <w:r>
-        <w:rPr>
-          <w:rFonts w:ascii="Droid Sans Mono" w:hAnsi="Droid Sans Mono" w:eastAsia="Droid Sans Mono" w:cs="Droid Sans Mono"/>
-          <w:color w:val="c180f7"/>
-          <w:sz w:val="21"/>
-        </w:rPr>
-        <w:t xml:space="preserve">*</w:t>
-      </w:r>
-      <w:r>
-        <w:rPr>
-          <w:rFonts w:ascii="Droid Sans Mono" w:hAnsi="Droid Sans Mono" w:eastAsia="Droid Sans Mono" w:cs="Droid Sans Mono"/>
-          <w:color w:val="ffd262"/>
-          <w:sz w:val="21"/>
-        </w:rPr>
-        <w:t xml:space="preserve">)</w:t>
-      </w:r>
-      <w:r>
-        <w:rPr>
-          <w:rFonts w:ascii="Droid Sans Mono" w:hAnsi="Droid Sans Mono" w:eastAsia="Droid Sans Mono" w:cs="Droid Sans Mono"/>
-          <w:color w:val="c180f7"/>
-          <w:sz w:val="21"/>
-        </w:rPr>
-        <w:t xml:space="preserve">&amp;</w:t>
-      </w:r>
-      <w:r>
-        <w:rPr>
-          <w:rFonts w:ascii="Droid Sans Mono" w:hAnsi="Droid Sans Mono" w:eastAsia="Droid Sans Mono" w:cs="Droid Sans Mono"/>
-          <w:color w:val="d5d2d2"/>
-          <w:sz w:val="21"/>
-        </w:rPr>
-        <w:t xml:space="preserve">Coches</w:t>
-      </w:r>
-      <w:r>
-        <w:rPr>
-          <w:rFonts w:ascii="Droid Sans Mono" w:hAnsi="Droid Sans Mono" w:eastAsia="Droid Sans Mono" w:cs="Droid Sans Mono"/>
-          <w:color w:val="ffd262"/>
-          <w:sz w:val="21"/>
-        </w:rPr>
-        <w:t xml:space="preserve">[</w:t>
-      </w:r>
-      <w:r>
-        <w:rPr>
-          <w:rFonts w:ascii="Droid Sans Mono" w:hAnsi="Droid Sans Mono" w:eastAsia="Droid Sans Mono" w:cs="Droid Sans Mono"/>
-          <w:color w:val="d5d2d2"/>
-          <w:sz w:val="21"/>
-        </w:rPr>
-        <w:t xml:space="preserve">i</w:t>
-      </w:r>
-      <w:r>
-        <w:rPr>
-          <w:rFonts w:ascii="Droid Sans Mono" w:hAnsi="Droid Sans Mono" w:eastAsia="Droid Sans Mono" w:cs="Droid Sans Mono"/>
-          <w:color w:val="ffd262"/>
-          <w:sz w:val="21"/>
-        </w:rPr>
-        <w:t xml:space="preserve">])</w:t>
-      </w:r>
-      <w:r>
-        <w:rPr>
-          <w:rFonts w:ascii="Droid Sans Mono" w:hAnsi="Droid Sans Mono" w:eastAsia="Droid Sans Mono" w:cs="Droid Sans Mono"/>
-          <w:color w:val="d2d4d5"/>
-          <w:sz w:val="21"/>
-        </w:rPr>
-        <w:t xml:space="preserve"> </w:t>
-      </w:r>
-      <w:r>
-        <w:rPr>
-          <w:rFonts w:ascii="Droid Sans Mono" w:hAnsi="Droid Sans Mono" w:eastAsia="Droid Sans Mono" w:cs="Droid Sans Mono"/>
-          <w:color w:val="c180f7"/>
-          <w:sz w:val="21"/>
-        </w:rPr>
-        <w:t xml:space="preserve">!=</w:t>
-      </w:r>
-      <w:r>
-        <w:rPr>
-          <w:rFonts w:ascii="Droid Sans Mono" w:hAnsi="Droid Sans Mono" w:eastAsia="Droid Sans Mono" w:cs="Droid Sans Mono"/>
-          <w:color w:val="d2d4d5"/>
-          <w:sz w:val="21"/>
-        </w:rPr>
-        <w:t xml:space="preserve"> </w:t>
-      </w:r>
-      <w:r>
-        <w:rPr>
-          <w:rFonts w:ascii="Droid Sans Mono" w:hAnsi="Droid Sans Mono" w:eastAsia="Droid Sans Mono" w:cs="Droid Sans Mono"/>
-          <w:color w:val="fd8585"/>
-          <w:sz w:val="21"/>
-        </w:rPr>
-        <w:t xml:space="preserve">0</w:t>
-      </w:r>
-      <w:r>
-        <w:rPr>
-          <w:rFonts w:ascii="Droid Sans Mono" w:hAnsi="Droid Sans Mono" w:eastAsia="Droid Sans Mono" w:cs="Droid Sans Mono"/>
-          <w:color w:val="d2d4d5"/>
-          <w:sz w:val="21"/>
-        </w:rPr>
-        <w:t xml:space="preserve">) {</w:t>
       </w:r>
       <w:r/>
     </w:p>
@@ -10699,60 +10207,11 @@
       <w:r>
         <w:rPr>
           <w:rFonts w:ascii="Droid Sans Mono" w:hAnsi="Droid Sans Mono" w:eastAsia="Droid Sans Mono" w:cs="Droid Sans Mono"/>
-          <w:color w:val="d2d4d5"/>
-          <w:sz w:val="21"/>
-        </w:rPr>
-        <w:t xml:space="preserve">            </w:t>
-      </w:r>
-      <w:r>
-        <w:rPr>
-          <w:rFonts w:ascii="Droid Sans Mono" w:hAnsi="Droid Sans Mono" w:eastAsia="Droid Sans Mono" w:cs="Droid Sans Mono"/>
-          <w:color w:val="ffd262"/>
-          <w:sz w:val="21"/>
-        </w:rPr>
-        <w:t xml:space="preserve">perror(</w:t>
-      </w:r>
-      <w:r>
-        <w:rPr>
-          <w:rFonts w:ascii="Droid Sans Mono" w:hAnsi="Droid Sans Mono" w:eastAsia="Droid Sans Mono" w:cs="Droid Sans Mono"/>
-          <w:color w:val="acff95"/>
-          <w:sz w:val="21"/>
-        </w:rPr>
-        <w:t xml:space="preserve">"Error creando hilo"</w:t>
-      </w:r>
-      <w:r>
-        <w:rPr>
-          <w:rFonts w:ascii="Droid Sans Mono" w:hAnsi="Droid Sans Mono" w:eastAsia="Droid Sans Mono" w:cs="Droid Sans Mono"/>
-          <w:color w:val="ffd262"/>
-          <w:sz w:val="21"/>
-        </w:rPr>
-        <w:t xml:space="preserve">)</w:t>
-      </w:r>
-      <w:r>
-        <w:rPr>
-          <w:rFonts w:ascii="Droid Sans Mono" w:hAnsi="Droid Sans Mono" w:eastAsia="Droid Sans Mono" w:cs="Droid Sans Mono"/>
-          <w:color w:val="d2d4d5"/>
-          <w:sz w:val="21"/>
-        </w:rPr>
-        <w:t xml:space="preserve">;</w:t>
-        <w:br/>
-        <w:t xml:space="preserve">            </w:t>
-      </w:r>
-      <w:r>
-        <w:rPr>
-          <w:rFonts w:ascii="Droid Sans Mono" w:hAnsi="Droid Sans Mono" w:eastAsia="Droid Sans Mono" w:cs="Droid Sans Mono"/>
-          <w:color w:val="ffd262"/>
-          <w:sz w:val="21"/>
-        </w:rPr>
-        <w:t xml:space="preserve">exit(EXIT_FAILURE)</w:t>
-      </w:r>
-      <w:r>
-        <w:rPr>
-          <w:rFonts w:ascii="Droid Sans Mono" w:hAnsi="Droid Sans Mono" w:eastAsia="Droid Sans Mono" w:cs="Droid Sans Mono"/>
-          <w:color w:val="d2d4d5"/>
-          <w:sz w:val="21"/>
-        </w:rPr>
-        <w:t xml:space="preserve">;</w:t>
+          <w:i/>
+          <w:color w:val="899397"/>
+          <w:sz w:val="21"/>
+        </w:rPr>
+        <w:t xml:space="preserve">        /* CODIGO 1 */</w:t>
       </w:r>
       <w:r>
         <w:rPr>
@@ -10781,7 +10240,186 @@
           <w:color w:val="d2d4d5"/>
           <w:sz w:val="21"/>
         </w:rPr>
-        <w:t xml:space="preserve">        }</w:t>
+        <w:t xml:space="preserve">        </w:t>
+      </w:r>
+      <w:r>
+        <w:rPr>
+          <w:rFonts w:ascii="Droid Sans Mono" w:hAnsi="Droid Sans Mono" w:eastAsia="Droid Sans Mono" w:cs="Droid Sans Mono"/>
+          <w:i/>
+          <w:color w:val="899397"/>
+          <w:sz w:val="21"/>
+        </w:rPr>
+        <w:t xml:space="preserve">// Inicializamos los datos del coche</w:t>
+        <w:br/>
+        <w:t xml:space="preserve">        </w:t>
+      </w:r>
+      <w:r>
+        <w:rPr>
+          <w:rFonts w:ascii="Droid Sans Mono" w:hAnsi="Droid Sans Mono" w:eastAsia="Droid Sans Mono" w:cs="Droid Sans Mono"/>
+          <w:color w:val="d5d2d2"/>
+          <w:sz w:val="21"/>
+        </w:rPr>
+        <w:t xml:space="preserve">Coches</w:t>
+      </w:r>
+      <w:r>
+        <w:rPr>
+          <w:rFonts w:ascii="Droid Sans Mono" w:hAnsi="Droid Sans Mono" w:eastAsia="Droid Sans Mono" w:cs="Droid Sans Mono"/>
+          <w:color w:val="d2d4d5"/>
+          <w:sz w:val="21"/>
+        </w:rPr>
+        <w:t xml:space="preserve">[</w:t>
+      </w:r>
+      <w:r>
+        <w:rPr>
+          <w:rFonts w:ascii="Droid Sans Mono" w:hAnsi="Droid Sans Mono" w:eastAsia="Droid Sans Mono" w:cs="Droid Sans Mono"/>
+          <w:color w:val="d5d2d2"/>
+          <w:sz w:val="21"/>
+        </w:rPr>
+        <w:t xml:space="preserve">i</w:t>
+      </w:r>
+      <w:r>
+        <w:rPr>
+          <w:rFonts w:ascii="Droid Sans Mono" w:hAnsi="Droid Sans Mono" w:eastAsia="Droid Sans Mono" w:cs="Droid Sans Mono"/>
+          <w:color w:val="d2d4d5"/>
+          <w:sz w:val="21"/>
+        </w:rPr>
+        <w:t xml:space="preserve">].</w:t>
+      </w:r>
+      <w:r>
+        <w:rPr>
+          <w:rFonts w:ascii="Droid Sans Mono" w:hAnsi="Droid Sans Mono" w:eastAsia="Droid Sans Mono" w:cs="Droid Sans Mono"/>
+          <w:color w:val="d5d2d2"/>
+          <w:sz w:val="21"/>
+        </w:rPr>
+        <w:t xml:space="preserve">id</w:t>
+      </w:r>
+      <w:r>
+        <w:rPr>
+          <w:rFonts w:ascii="Droid Sans Mono" w:hAnsi="Droid Sans Mono" w:eastAsia="Droid Sans Mono" w:cs="Droid Sans Mono"/>
+          <w:color w:val="d2d4d5"/>
+          <w:sz w:val="21"/>
+        </w:rPr>
+        <w:t xml:space="preserve"> </w:t>
+      </w:r>
+      <w:r>
+        <w:rPr>
+          <w:rFonts w:ascii="Droid Sans Mono" w:hAnsi="Droid Sans Mono" w:eastAsia="Droid Sans Mono" w:cs="Droid Sans Mono"/>
+          <w:color w:val="c180f7"/>
+          <w:sz w:val="21"/>
+        </w:rPr>
+        <w:t xml:space="preserve">=</w:t>
+      </w:r>
+      <w:r>
+        <w:rPr>
+          <w:rFonts w:ascii="Droid Sans Mono" w:hAnsi="Droid Sans Mono" w:eastAsia="Droid Sans Mono" w:cs="Droid Sans Mono"/>
+          <w:color w:val="d2d4d5"/>
+          <w:sz w:val="21"/>
+        </w:rPr>
+        <w:t xml:space="preserve"> </w:t>
+      </w:r>
+      <w:r>
+        <w:rPr>
+          <w:rFonts w:ascii="Droid Sans Mono" w:hAnsi="Droid Sans Mono" w:eastAsia="Droid Sans Mono" w:cs="Droid Sans Mono"/>
+          <w:color w:val="d5d2d2"/>
+          <w:sz w:val="21"/>
+        </w:rPr>
+        <w:t xml:space="preserve">i</w:t>
+      </w:r>
+      <w:r>
+        <w:rPr>
+          <w:rFonts w:ascii="Droid Sans Mono" w:hAnsi="Droid Sans Mono" w:eastAsia="Droid Sans Mono" w:cs="Droid Sans Mono"/>
+          <w:color w:val="d2d4d5"/>
+          <w:sz w:val="21"/>
+        </w:rPr>
+        <w:t xml:space="preserve">;</w:t>
+        <w:br/>
+        <w:t xml:space="preserve">        </w:t>
+      </w:r>
+      <w:r>
+        <w:rPr>
+          <w:rFonts w:ascii="Droid Sans Mono" w:hAnsi="Droid Sans Mono" w:eastAsia="Droid Sans Mono" w:cs="Droid Sans Mono"/>
+          <w:color w:val="d5d2d2"/>
+          <w:sz w:val="21"/>
+        </w:rPr>
+        <w:t xml:space="preserve">Coches</w:t>
+      </w:r>
+      <w:r>
+        <w:rPr>
+          <w:rFonts w:ascii="Droid Sans Mono" w:hAnsi="Droid Sans Mono" w:eastAsia="Droid Sans Mono" w:cs="Droid Sans Mono"/>
+          <w:color w:val="d2d4d5"/>
+          <w:sz w:val="21"/>
+        </w:rPr>
+        <w:t xml:space="preserve">[</w:t>
+      </w:r>
+      <w:r>
+        <w:rPr>
+          <w:rFonts w:ascii="Droid Sans Mono" w:hAnsi="Droid Sans Mono" w:eastAsia="Droid Sans Mono" w:cs="Droid Sans Mono"/>
+          <w:color w:val="d5d2d2"/>
+          <w:sz w:val="21"/>
+        </w:rPr>
+        <w:t xml:space="preserve">i</w:t>
+      </w:r>
+      <w:r>
+        <w:rPr>
+          <w:rFonts w:ascii="Droid Sans Mono" w:hAnsi="Droid Sans Mono" w:eastAsia="Droid Sans Mono" w:cs="Droid Sans Mono"/>
+          <w:color w:val="d2d4d5"/>
+          <w:sz w:val="21"/>
+        </w:rPr>
+        <w:t xml:space="preserve">].</w:t>
+      </w:r>
+      <w:r>
+        <w:rPr>
+          <w:rFonts w:ascii="Droid Sans Mono" w:hAnsi="Droid Sans Mono" w:eastAsia="Droid Sans Mono" w:cs="Droid Sans Mono"/>
+          <w:color w:val="d5d2d2"/>
+          <w:sz w:val="21"/>
+        </w:rPr>
+        <w:t xml:space="preserve">cadena</w:t>
+      </w:r>
+      <w:r>
+        <w:rPr>
+          <w:rFonts w:ascii="Droid Sans Mono" w:hAnsi="Droid Sans Mono" w:eastAsia="Droid Sans Mono" w:cs="Droid Sans Mono"/>
+          <w:color w:val="d2d4d5"/>
+          <w:sz w:val="21"/>
+        </w:rPr>
+        <w:t xml:space="preserve"> </w:t>
+      </w:r>
+      <w:r>
+        <w:rPr>
+          <w:rFonts w:ascii="Droid Sans Mono" w:hAnsi="Droid Sans Mono" w:eastAsia="Droid Sans Mono" w:cs="Droid Sans Mono"/>
+          <w:color w:val="c180f7"/>
+          <w:sz w:val="21"/>
+        </w:rPr>
+        <w:t xml:space="preserve">=</w:t>
+      </w:r>
+      <w:r>
+        <w:rPr>
+          <w:rFonts w:ascii="Droid Sans Mono" w:hAnsi="Droid Sans Mono" w:eastAsia="Droid Sans Mono" w:cs="Droid Sans Mono"/>
+          <w:color w:val="d2d4d5"/>
+          <w:sz w:val="21"/>
+        </w:rPr>
+        <w:t xml:space="preserve"> </w:t>
+      </w:r>
+      <w:r>
+        <w:rPr>
+          <w:rFonts w:ascii="Droid Sans Mono" w:hAnsi="Droid Sans Mono" w:eastAsia="Droid Sans Mono" w:cs="Droid Sans Mono"/>
+          <w:color w:val="acff95"/>
+          <w:sz w:val="21"/>
+        </w:rPr>
+        <w:t xml:space="preserve">"Coche"</w:t>
+      </w:r>
+      <w:r>
+        <w:rPr>
+          <w:rFonts w:ascii="Droid Sans Mono" w:hAnsi="Droid Sans Mono" w:eastAsia="Droid Sans Mono" w:cs="Droid Sans Mono"/>
+          <w:color w:val="d2d4d5"/>
+          <w:sz w:val="21"/>
+        </w:rPr>
+        <w:t xml:space="preserve">;</w:t>
+      </w:r>
+      <w:r>
+        <w:rPr>
+          <w:rFonts w:ascii="Droid Sans Mono" w:hAnsi="Droid Sans Mono" w:eastAsia="Droid Sans Mono" w:cs="Droid Sans Mono"/>
+          <w:sz w:val="21"/>
+        </w:rPr>
       </w:r>
       <w:r/>
     </w:p>
@@ -10804,13 +10442,16 @@
           <w:color w:val="d2d4d5"/>
           <w:sz w:val="21"/>
         </w:rPr>
-        <w:t xml:space="preserve">    }</w:t>
-      </w:r>
-      <w:r>
-        <w:rPr>
-          <w:rFonts w:ascii="Droid Sans Mono" w:hAnsi="Droid Sans Mono" w:eastAsia="Droid Sans Mono" w:cs="Droid Sans Mono"/>
-          <w:sz w:val="21"/>
-        </w:rPr>
+        <w:t xml:space="preserve">        </w:t>
+      </w:r>
+      <w:r>
+        <w:rPr>
+          <w:rFonts w:ascii="Droid Sans Mono" w:hAnsi="Droid Sans Mono" w:eastAsia="Droid Sans Mono" w:cs="Droid Sans Mono"/>
+          <w:i/>
+          <w:color w:val="899397"/>
+          <w:sz w:val="21"/>
+        </w:rPr>
+        <w:t xml:space="preserve">// Creamos el hilo del coche</w:t>
       </w:r>
       <w:r/>
     </w:p>
@@ -10833,16 +10474,267 @@
           <w:color w:val="d2d4d5"/>
           <w:sz w:val="21"/>
         </w:rPr>
-        <w:t xml:space="preserve">    </w:t>
-      </w:r>
-      <w:r>
-        <w:rPr>
-          <w:rFonts w:ascii="Droid Sans Mono" w:hAnsi="Droid Sans Mono" w:eastAsia="Droid Sans Mono" w:cs="Droid Sans Mono"/>
-          <w:i/>
-          <w:color w:val="899397"/>
-          <w:sz w:val="21"/>
-        </w:rPr>
-        <w:t xml:space="preserve">// Desbloqueamos el mutex para que los hilos puedan empezar</w:t>
+        <w:t xml:space="preserve">        </w:t>
+      </w:r>
+      <w:r>
+        <w:rPr>
+          <w:rFonts w:ascii="Droid Sans Mono" w:hAnsi="Droid Sans Mono" w:eastAsia="Droid Sans Mono" w:cs="Droid Sans Mono"/>
+          <w:color w:val="c180f7"/>
+          <w:sz w:val="21"/>
+        </w:rPr>
+        <w:t xml:space="preserve">if</w:t>
+      </w:r>
+      <w:r>
+        <w:rPr>
+          <w:rFonts w:ascii="Droid Sans Mono" w:hAnsi="Droid Sans Mono" w:eastAsia="Droid Sans Mono" w:cs="Droid Sans Mono"/>
+          <w:color w:val="d2d4d5"/>
+          <w:sz w:val="21"/>
+        </w:rPr>
+        <w:t xml:space="preserve"> (</w:t>
+      </w:r>
+      <w:r>
+        <w:rPr>
+          <w:rFonts w:ascii="Droid Sans Mono" w:hAnsi="Droid Sans Mono" w:eastAsia="Droid Sans Mono" w:cs="Droid Sans Mono"/>
+          <w:color w:val="ffd262"/>
+          <w:sz w:val="21"/>
+        </w:rPr>
+        <w:t xml:space="preserve">pthread_create(</w:t>
+      </w:r>
+      <w:r>
+        <w:rPr>
+          <w:rFonts w:ascii="Droid Sans Mono" w:hAnsi="Droid Sans Mono" w:eastAsia="Droid Sans Mono" w:cs="Droid Sans Mono"/>
+          <w:color w:val="c180f7"/>
+          <w:sz w:val="21"/>
+        </w:rPr>
+        <w:t xml:space="preserve">&amp;</w:t>
+      </w:r>
+      <w:r>
+        <w:rPr>
+          <w:rFonts w:ascii="Droid Sans Mono" w:hAnsi="Droid Sans Mono" w:eastAsia="Droid Sans Mono" w:cs="Droid Sans Mono"/>
+          <w:color w:val="d5d2d2"/>
+          <w:sz w:val="21"/>
+        </w:rPr>
+        <w:t xml:space="preserve">hilosCoches</w:t>
+      </w:r>
+      <w:r>
+        <w:rPr>
+          <w:rFonts w:ascii="Droid Sans Mono" w:hAnsi="Droid Sans Mono" w:eastAsia="Droid Sans Mono" w:cs="Droid Sans Mono"/>
+          <w:color w:val="ffd262"/>
+          <w:sz w:val="21"/>
+        </w:rPr>
+        <w:t xml:space="preserve">[</w:t>
+      </w:r>
+      <w:r>
+        <w:rPr>
+          <w:rFonts w:ascii="Droid Sans Mono" w:hAnsi="Droid Sans Mono" w:eastAsia="Droid Sans Mono" w:cs="Droid Sans Mono"/>
+          <w:color w:val="d5d2d2"/>
+          <w:sz w:val="21"/>
+        </w:rPr>
+        <w:t xml:space="preserve">i</w:t>
+      </w:r>
+      <w:r>
+        <w:rPr>
+          <w:rFonts w:ascii="Droid Sans Mono" w:hAnsi="Droid Sans Mono" w:eastAsia="Droid Sans Mono" w:cs="Droid Sans Mono"/>
+          <w:color w:val="ffd262"/>
+          <w:sz w:val="21"/>
+        </w:rPr>
+        <w:t xml:space="preserve">], NULL,</w:t>
+        <w:br/>
+        <w:t xml:space="preserve">           (</w:t>
+      </w:r>
+      <w:r>
+        <w:rPr>
+          <w:rFonts w:ascii="Droid Sans Mono" w:hAnsi="Droid Sans Mono" w:eastAsia="Droid Sans Mono" w:cs="Droid Sans Mono"/>
+          <w:color w:val="c180f7"/>
+          <w:sz w:val="21"/>
+        </w:rPr>
+        <w:t xml:space="preserve">void</w:t>
+      </w:r>
+      <w:r>
+        <w:rPr>
+          <w:rFonts w:ascii="Droid Sans Mono" w:hAnsi="Droid Sans Mono" w:eastAsia="Droid Sans Mono" w:cs="Droid Sans Mono"/>
+          <w:color w:val="ffd262"/>
+          <w:sz w:val="21"/>
+        </w:rPr>
+        <w:t xml:space="preserve"> </w:t>
+      </w:r>
+      <w:r>
+        <w:rPr>
+          <w:rFonts w:ascii="Droid Sans Mono" w:hAnsi="Droid Sans Mono" w:eastAsia="Droid Sans Mono" w:cs="Droid Sans Mono"/>
+          <w:color w:val="c180f7"/>
+          <w:sz w:val="21"/>
+        </w:rPr>
+        <w:t xml:space="preserve">*</w:t>
+      </w:r>
+      <w:r>
+        <w:rPr>
+          <w:rFonts w:ascii="Droid Sans Mono" w:hAnsi="Droid Sans Mono" w:eastAsia="Droid Sans Mono" w:cs="Droid Sans Mono"/>
+          <w:color w:val="ffd262"/>
+          <w:sz w:val="21"/>
+        </w:rPr>
+        <w:t xml:space="preserve">(</w:t>
+      </w:r>
+      <w:r>
+        <w:rPr>
+          <w:rFonts w:ascii="Droid Sans Mono" w:hAnsi="Droid Sans Mono" w:eastAsia="Droid Sans Mono" w:cs="Droid Sans Mono"/>
+          <w:color w:val="c180f7"/>
+          <w:sz w:val="21"/>
+        </w:rPr>
+        <w:t xml:space="preserve">*</w:t>
+      </w:r>
+      <w:r>
+        <w:rPr>
+          <w:rFonts w:ascii="Droid Sans Mono" w:hAnsi="Droid Sans Mono" w:eastAsia="Droid Sans Mono" w:cs="Droid Sans Mono"/>
+          <w:color w:val="ffd262"/>
+          <w:sz w:val="21"/>
+        </w:rPr>
+        <w:t xml:space="preserve">)(</w:t>
+      </w:r>
+      <w:r>
+        <w:rPr>
+          <w:rFonts w:ascii="Droid Sans Mono" w:hAnsi="Droid Sans Mono" w:eastAsia="Droid Sans Mono" w:cs="Droid Sans Mono"/>
+          <w:color w:val="c180f7"/>
+          <w:sz w:val="21"/>
+        </w:rPr>
+        <w:t xml:space="preserve">void</w:t>
+      </w:r>
+      <w:r>
+        <w:rPr>
+          <w:rFonts w:ascii="Droid Sans Mono" w:hAnsi="Droid Sans Mono" w:eastAsia="Droid Sans Mono" w:cs="Droid Sans Mono"/>
+          <w:color w:val="ffd262"/>
+          <w:sz w:val="21"/>
+        </w:rPr>
+        <w:t xml:space="preserve"> </w:t>
+      </w:r>
+      <w:r>
+        <w:rPr>
+          <w:rFonts w:ascii="Droid Sans Mono" w:hAnsi="Droid Sans Mono" w:eastAsia="Droid Sans Mono" w:cs="Droid Sans Mono"/>
+          <w:color w:val="c180f7"/>
+          <w:sz w:val="21"/>
+        </w:rPr>
+        <w:t xml:space="preserve">*</w:t>
+      </w:r>
+      <w:r>
+        <w:rPr>
+          <w:rFonts w:ascii="Droid Sans Mono" w:hAnsi="Droid Sans Mono" w:eastAsia="Droid Sans Mono" w:cs="Droid Sans Mono"/>
+          <w:color w:val="ffd262"/>
+          <w:sz w:val="21"/>
+        </w:rPr>
+        <w:t xml:space="preserve">))funcion_coche,</w:t>
+        <w:br/>
+        <w:t xml:space="preserve">           (</w:t>
+      </w:r>
+      <w:r>
+        <w:rPr>
+          <w:rFonts w:ascii="Droid Sans Mono" w:hAnsi="Droid Sans Mono" w:eastAsia="Droid Sans Mono" w:cs="Droid Sans Mono"/>
+          <w:color w:val="c180f7"/>
+          <w:sz w:val="21"/>
+        </w:rPr>
+        <w:t xml:space="preserve">void</w:t>
+      </w:r>
+      <w:r>
+        <w:rPr>
+          <w:rFonts w:ascii="Droid Sans Mono" w:hAnsi="Droid Sans Mono" w:eastAsia="Droid Sans Mono" w:cs="Droid Sans Mono"/>
+          <w:color w:val="ffd262"/>
+          <w:sz w:val="21"/>
+        </w:rPr>
+        <w:t xml:space="preserve"> </w:t>
+      </w:r>
+      <w:r>
+        <w:rPr>
+          <w:rFonts w:ascii="Droid Sans Mono" w:hAnsi="Droid Sans Mono" w:eastAsia="Droid Sans Mono" w:cs="Droid Sans Mono"/>
+          <w:color w:val="c180f7"/>
+          <w:sz w:val="21"/>
+        </w:rPr>
+        <w:t xml:space="preserve">*</w:t>
+      </w:r>
+      <w:r>
+        <w:rPr>
+          <w:rFonts w:ascii="Droid Sans Mono" w:hAnsi="Droid Sans Mono" w:eastAsia="Droid Sans Mono" w:cs="Droid Sans Mono"/>
+          <w:color w:val="ffd262"/>
+          <w:sz w:val="21"/>
+        </w:rPr>
+        <w:t xml:space="preserve">)</w:t>
+      </w:r>
+      <w:r>
+        <w:rPr>
+          <w:rFonts w:ascii="Droid Sans Mono" w:hAnsi="Droid Sans Mono" w:eastAsia="Droid Sans Mono" w:cs="Droid Sans Mono"/>
+          <w:color w:val="c180f7"/>
+          <w:sz w:val="21"/>
+        </w:rPr>
+        <w:t xml:space="preserve">&amp;</w:t>
+      </w:r>
+      <w:r>
+        <w:rPr>
+          <w:rFonts w:ascii="Droid Sans Mono" w:hAnsi="Droid Sans Mono" w:eastAsia="Droid Sans Mono" w:cs="Droid Sans Mono"/>
+          <w:color w:val="d5d2d2"/>
+          <w:sz w:val="21"/>
+        </w:rPr>
+        <w:t xml:space="preserve">Coches</w:t>
+      </w:r>
+      <w:r>
+        <w:rPr>
+          <w:rFonts w:ascii="Droid Sans Mono" w:hAnsi="Droid Sans Mono" w:eastAsia="Droid Sans Mono" w:cs="Droid Sans Mono"/>
+          <w:color w:val="ffd262"/>
+          <w:sz w:val="21"/>
+        </w:rPr>
+        <w:t xml:space="preserve">[</w:t>
+      </w:r>
+      <w:r>
+        <w:rPr>
+          <w:rFonts w:ascii="Droid Sans Mono" w:hAnsi="Droid Sans Mono" w:eastAsia="Droid Sans Mono" w:cs="Droid Sans Mono"/>
+          <w:color w:val="d5d2d2"/>
+          <w:sz w:val="21"/>
+        </w:rPr>
+        <w:t xml:space="preserve">i</w:t>
+      </w:r>
+      <w:r>
+        <w:rPr>
+          <w:rFonts w:ascii="Droid Sans Mono" w:hAnsi="Droid Sans Mono" w:eastAsia="Droid Sans Mono" w:cs="Droid Sans Mono"/>
+          <w:color w:val="ffd262"/>
+          <w:sz w:val="21"/>
+        </w:rPr>
+        <w:t xml:space="preserve">])</w:t>
+      </w:r>
+      <w:r>
+        <w:rPr>
+          <w:rFonts w:ascii="Droid Sans Mono" w:hAnsi="Droid Sans Mono" w:eastAsia="Droid Sans Mono" w:cs="Droid Sans Mono"/>
+          <w:color w:val="d2d4d5"/>
+          <w:sz w:val="21"/>
+        </w:rPr>
+        <w:t xml:space="preserve"> </w:t>
+      </w:r>
+      <w:r>
+        <w:rPr>
+          <w:rFonts w:ascii="Droid Sans Mono" w:hAnsi="Droid Sans Mono" w:eastAsia="Droid Sans Mono" w:cs="Droid Sans Mono"/>
+          <w:color w:val="c180f7"/>
+          <w:sz w:val="21"/>
+        </w:rPr>
+        <w:t xml:space="preserve">!=</w:t>
+      </w:r>
+      <w:r>
+        <w:rPr>
+          <w:rFonts w:ascii="Droid Sans Mono" w:hAnsi="Droid Sans Mono" w:eastAsia="Droid Sans Mono" w:cs="Droid Sans Mono"/>
+          <w:color w:val="d2d4d5"/>
+          <w:sz w:val="21"/>
+        </w:rPr>
+        <w:t xml:space="preserve"> </w:t>
+      </w:r>
+      <w:r>
+        <w:rPr>
+          <w:rFonts w:ascii="Droid Sans Mono" w:hAnsi="Droid Sans Mono" w:eastAsia="Droid Sans Mono" w:cs="Droid Sans Mono"/>
+          <w:color w:val="fd8585"/>
+          <w:sz w:val="21"/>
+        </w:rPr>
+        <w:t xml:space="preserve">0</w:t>
+      </w:r>
+      <w:r>
+        <w:rPr>
+          <w:rFonts w:ascii="Droid Sans Mono" w:hAnsi="Droid Sans Mono" w:eastAsia="Droid Sans Mono" w:cs="Droid Sans Mono"/>
+          <w:color w:val="d2d4d5"/>
+          <w:sz w:val="21"/>
+        </w:rPr>
+        <w:t xml:space="preserve">) {</w:t>
       </w:r>
       <w:r/>
     </w:p>
@@ -10865,15 +10757,31 @@
           <w:color w:val="d2d4d5"/>
           <w:sz w:val="21"/>
         </w:rPr>
-        <w:t xml:space="preserve">    </w:t>
-      </w:r>
-      <w:r>
-        <w:rPr>
-          <w:rFonts w:ascii="Droid Sans Mono" w:hAnsi="Droid Sans Mono" w:eastAsia="Droid Sans Mono" w:cs="Droid Sans Mono"/>
-          <w:color w:val="c180f7"/>
-          <w:sz w:val="21"/>
-        </w:rPr>
-        <w:t xml:space="preserve">if</w:t>
+        <w:t xml:space="preserve">            </w:t>
+      </w:r>
+      <w:r>
+        <w:rPr>
+          <w:rFonts w:ascii="Droid Sans Mono" w:hAnsi="Droid Sans Mono" w:eastAsia="Droid Sans Mono" w:cs="Droid Sans Mono"/>
+          <w:color w:val="ffd262"/>
+          <w:sz w:val="21"/>
+        </w:rPr>
+        <w:t xml:space="preserve">perror(</w:t>
+      </w:r>
+      <w:r>
+        <w:rPr>
+          <w:rFonts w:ascii="Droid Sans Mono" w:hAnsi="Droid Sans Mono" w:eastAsia="Droid Sans Mono" w:cs="Droid Sans Mono"/>
+          <w:color w:val="acff95"/>
+          <w:sz w:val="21"/>
+        </w:rPr>
+        <w:t xml:space="preserve">"Error creando hilo"</w:t>
+      </w:r>
+      <w:r>
+        <w:rPr>
+          <w:rFonts w:ascii="Droid Sans Mono" w:hAnsi="Droid Sans Mono" w:eastAsia="Droid Sans Mono" w:cs="Droid Sans Mono"/>
+          <w:color w:val="ffd262"/>
+          <w:sz w:val="21"/>
+        </w:rPr>
+        <w:t xml:space="preserve">)</w:t>
       </w:r>
       <w:r>
         <w:rPr>
@@ -10881,7 +10789,9 @@
           <w:color w:val="d2d4d5"/>
           <w:sz w:val="21"/>
         </w:rPr>
-        <w:t xml:space="preserve"> (</w:t>
+        <w:t xml:space="preserve">;</w:t>
+        <w:br/>
+        <w:t xml:space="preserve">            </w:t>
       </w:r>
       <w:r>
         <w:rPr>
@@ -10889,31 +10799,7 @@
           <w:color w:val="ffd262"/>
           <w:sz w:val="21"/>
         </w:rPr>
-        <w:t xml:space="preserve">pthread_mutex_unlock(</w:t>
-      </w:r>
-      <w:r>
-        <w:rPr>
-          <w:rFonts w:ascii="Droid Sans Mono" w:hAnsi="Droid Sans Mono" w:eastAsia="Droid Sans Mono" w:cs="Droid Sans Mono"/>
-          <w:color w:val="c180f7"/>
-          <w:sz w:val="21"/>
-        </w:rPr>
-        <w:t xml:space="preserve">&amp;</w:t>
-      </w:r>
-      <w:r>
-        <w:rPr>
-          <w:rFonts w:ascii="Droid Sans Mono" w:hAnsi="Droid Sans Mono" w:eastAsia="Droid Sans Mono" w:cs="Droid Sans Mono"/>
-          <w:color w:val="d5d2d2"/>
-          <w:sz w:val="21"/>
-        </w:rPr>
-        <w:t xml:space="preserve">mutexInicio</w:t>
-      </w:r>
-      <w:r>
-        <w:rPr>
-          <w:rFonts w:ascii="Droid Sans Mono" w:hAnsi="Droid Sans Mono" w:eastAsia="Droid Sans Mono" w:cs="Droid Sans Mono"/>
-          <w:color w:val="ffd262"/>
-          <w:sz w:val="21"/>
-        </w:rPr>
-        <w:t xml:space="preserve">)</w:t>
+        <w:t xml:space="preserve">exit(EXIT_FAILURE)</w:t>
       </w:r>
       <w:r>
         <w:rPr>
@@ -10921,39 +10807,13 @@
           <w:color w:val="d2d4d5"/>
           <w:sz w:val="21"/>
         </w:rPr>
-        <w:t xml:space="preserve"> </w:t>
-      </w:r>
-      <w:r>
-        <w:rPr>
-          <w:rFonts w:ascii="Droid Sans Mono" w:hAnsi="Droid Sans Mono" w:eastAsia="Droid Sans Mono" w:cs="Droid Sans Mono"/>
-          <w:color w:val="c180f7"/>
-          <w:sz w:val="21"/>
-        </w:rPr>
-        <w:t xml:space="preserve">!=</w:t>
-      </w:r>
-      <w:r>
-        <w:rPr>
-          <w:rFonts w:ascii="Droid Sans Mono" w:hAnsi="Droid Sans Mono" w:eastAsia="Droid Sans Mono" w:cs="Droid Sans Mono"/>
-          <w:color w:val="d2d4d5"/>
-          <w:sz w:val="21"/>
-        </w:rPr>
-        <w:t xml:space="preserve"> </w:t>
-      </w:r>
-      <w:r>
-        <w:rPr>
-          <w:rFonts w:ascii="Droid Sans Mono" w:hAnsi="Droid Sans Mono" w:eastAsia="Droid Sans Mono" w:cs="Droid Sans Mono"/>
-          <w:color w:val="fd8585"/>
-          <w:sz w:val="21"/>
-        </w:rPr>
-        <w:t xml:space="preserve">0</w:t>
-      </w:r>
-      <w:r>
-        <w:rPr>
-          <w:rFonts w:ascii="Droid Sans Mono" w:hAnsi="Droid Sans Mono" w:eastAsia="Droid Sans Mono" w:cs="Droid Sans Mono"/>
-          <w:color w:val="d2d4d5"/>
-          <w:sz w:val="21"/>
-        </w:rPr>
-        <w:t xml:space="preserve">) {</w:t>
+        <w:t xml:space="preserve">;</w:t>
+      </w:r>
+      <w:r>
+        <w:rPr>
+          <w:rFonts w:ascii="Droid Sans Mono" w:hAnsi="Droid Sans Mono" w:eastAsia="Droid Sans Mono" w:cs="Droid Sans Mono"/>
+          <w:sz w:val="21"/>
+        </w:rPr>
       </w:r>
       <w:r/>
     </w:p>
@@ -10976,63 +10836,7 @@
           <w:color w:val="d2d4d5"/>
           <w:sz w:val="21"/>
         </w:rPr>
-        <w:t xml:space="preserve">        </w:t>
-      </w:r>
-      <w:r>
-        <w:rPr>
-          <w:rFonts w:ascii="Droid Sans Mono" w:hAnsi="Droid Sans Mono" w:eastAsia="Droid Sans Mono" w:cs="Droid Sans Mono"/>
-          <w:color w:val="ffd262"/>
-          <w:sz w:val="21"/>
-        </w:rPr>
-        <w:t xml:space="preserve">perror(</w:t>
-      </w:r>
-      <w:r>
-        <w:rPr>
-          <w:rFonts w:ascii="Droid Sans Mono" w:hAnsi="Droid Sans Mono" w:eastAsia="Droid Sans Mono" w:cs="Droid Sans Mono"/>
-          <w:color w:val="acff95"/>
-          <w:sz w:val="21"/>
-        </w:rPr>
-        <w:t xml:space="preserve">"Error desbloqueando mutex"</w:t>
-      </w:r>
-      <w:r>
-        <w:rPr>
-          <w:rFonts w:ascii="Droid Sans Mono" w:hAnsi="Droid Sans Mono" w:eastAsia="Droid Sans Mono" w:cs="Droid Sans Mono"/>
-          <w:color w:val="ffd262"/>
-          <w:sz w:val="21"/>
-        </w:rPr>
-        <w:t xml:space="preserve">)</w:t>
-      </w:r>
-      <w:r>
-        <w:rPr>
-          <w:rFonts w:ascii="Droid Sans Mono" w:hAnsi="Droid Sans Mono" w:eastAsia="Droid Sans Mono" w:cs="Droid Sans Mono"/>
-          <w:color w:val="d2d4d5"/>
-          <w:sz w:val="21"/>
-        </w:rPr>
-        <w:t xml:space="preserve">;</w:t>
-        <w:br/>
-        <w:t xml:space="preserve">        </w:t>
-      </w:r>
-      <w:r>
-        <w:rPr>
-          <w:rFonts w:ascii="Droid Sans Mono" w:hAnsi="Droid Sans Mono" w:eastAsia="Droid Sans Mono" w:cs="Droid Sans Mono"/>
-          <w:color w:val="ffd262"/>
-          <w:sz w:val="21"/>
-        </w:rPr>
-        <w:t xml:space="preserve">exit(EXIT_FAILURE)</w:t>
-      </w:r>
-      <w:r>
-        <w:rPr>
-          <w:rFonts w:ascii="Droid Sans Mono" w:hAnsi="Droid Sans Mono" w:eastAsia="Droid Sans Mono" w:cs="Droid Sans Mono"/>
-          <w:color w:val="d2d4d5"/>
-          <w:sz w:val="21"/>
-        </w:rPr>
-        <w:t xml:space="preserve">;</w:t>
-      </w:r>
-      <w:r>
-        <w:rPr>
-          <w:rFonts w:ascii="Droid Sans Mono" w:hAnsi="Droid Sans Mono" w:eastAsia="Droid Sans Mono" w:cs="Droid Sans Mono"/>
-          <w:sz w:val="21"/>
-        </w:rPr>
+        <w:t xml:space="preserve">        }</w:t>
       </w:r>
       <w:r/>
     </w:p>
@@ -11057,146 +10861,13 @@
         </w:rPr>
         <w:t xml:space="preserve">    }</w:t>
       </w:r>
+      <w:r>
+        <w:rPr>
+          <w:rFonts w:ascii="Droid Sans Mono" w:hAnsi="Droid Sans Mono" w:eastAsia="Droid Sans Mono" w:cs="Droid Sans Mono"/>
+          <w:sz w:val="21"/>
+        </w:rPr>
+      </w:r>
       <w:r/>
-      <w:r>
-        <w:rPr>
-          <w:rFonts w:ascii="Aptos" w:hAnsi="Aptos" w:cs="Aptos"/>
-          <w:b w:val="0"/>
-          <w:bCs w:val="0"/>
-          <w:i w:val="0"/>
-          <w:color w:val="auto"/>
-          <w:sz w:val="24"/>
-          <w:szCs w:val="24"/>
-          <w:highlight w:val="none"/>
-        </w:rPr>
-      </w:r>
-      <w:r>
-        <w:rPr>
-          <w:rFonts w:ascii="Aptos" w:hAnsi="Aptos" w:cs="Aptos"/>
-          <w:b w:val="0"/>
-          <w:bCs w:val="0"/>
-          <w:i w:val="0"/>
-          <w:color w:val="auto"/>
-          <w:sz w:val="24"/>
-          <w:szCs w:val="24"/>
-          <w:highlight w:val="none"/>
-        </w:rPr>
-      </w:r>
-      <w:r>
-        <w:rPr>
-          <w:rFonts w:ascii="Aptos" w:hAnsi="Aptos" w:cs="Aptos"/>
-          <w:b w:val="0"/>
-          <w:bCs w:val="0"/>
-          <w:i w:val="0"/>
-          <w:color w:val="auto"/>
-          <w:sz w:val="24"/>
-          <w:szCs w:val="24"/>
-          <w:highlight w:val="none"/>
-        </w:rPr>
-      </w:r>
-      <w:r/>
-    </w:p>
-    <w:p>
-      <w:pPr>
-        <w:pBdr/>
-        <w:shd w:val="nil" w:color="000000"/>
-        <w:spacing/>
-        <w:ind w:right="993" w:firstLine="0" w:left="0"/>
-        <w:jc w:val="both"/>
-        <w:rPr>
-          <w:rFonts w:ascii="Aptos" w:hAnsi="Aptos" w:cs="Aptos"/>
-          <w:b w:val="0"/>
-          <w:bCs w:val="0"/>
-          <w:i w:val="0"/>
-          <w:color w:val="auto"/>
-          <w:sz w:val="24"/>
-          <w:szCs w:val="24"/>
-          <w:highlight w:val="none"/>
-        </w:rPr>
-      </w:pPr>
-      <w:r>
-        <w:rPr>
-          <w:rFonts w:ascii="Aptos" w:hAnsi="Aptos" w:cs="Aptos"/>
-          <w:b w:val="0"/>
-          <w:bCs w:val="0"/>
-          <w:i w:val="0"/>
-          <w:color w:val="auto"/>
-          <w:sz w:val="24"/>
-          <w:szCs w:val="24"/>
-          <w:highlight w:val="none"/>
-        </w:rPr>
-      </w:r>
-      <w:r>
-        <w:rPr>
-          <w:rFonts w:ascii="Aptos" w:hAnsi="Aptos" w:cs="Aptos"/>
-          <w:b w:val="0"/>
-          <w:bCs w:val="0"/>
-          <w:i w:val="0"/>
-          <w:color w:val="auto"/>
-          <w:sz w:val="24"/>
-          <w:szCs w:val="24"/>
-          <w:highlight w:val="none"/>
-        </w:rPr>
-        <w:t xml:space="preserve">Y por último, en funcion_coche.c</w:t>
-      </w:r>
-      <w:r>
-        <w:rPr>
-          <w:rFonts w:ascii="Aptos" w:hAnsi="Aptos" w:cs="Aptos"/>
-          <w:b w:val="0"/>
-          <w:bCs w:val="0"/>
-          <w:i w:val="0"/>
-          <w:color w:val="auto"/>
-          <w:sz w:val="24"/>
-          <w:szCs w:val="24"/>
-          <w:highlight w:val="none"/>
-        </w:rPr>
-        <w:t xml:space="preserve">, bloqueo el mutex al principio de </w:t>
-      </w:r>
-      <w:r>
-        <w:rPr>
-          <w:rFonts w:ascii="Droid Sans Mono" w:hAnsi="Droid Sans Mono" w:eastAsia="Droid Sans Mono" w:cs="Droid Sans Mono"/>
-          <w:color w:val="auto"/>
-          <w:sz w:val="21"/>
-        </w:rPr>
-        <w:t xml:space="preserve">funcion_coche()</w:t>
-      </w:r>
-      <w:r>
-        <w:rPr>
-          <w:rFonts w:ascii="Aptos" w:hAnsi="Aptos" w:cs="Aptos"/>
-          <w:b w:val="0"/>
-          <w:bCs w:val="0"/>
-          <w:i w:val="0"/>
-          <w:color w:val="auto"/>
-          <w:sz w:val="24"/>
-          <w:szCs w:val="24"/>
-          <w:highlight w:val="none"/>
-        </w:rPr>
-        <w:t xml:space="preserve"> para que espere, y seguidamente lo desbloqueo para que los hilos no se bloqueen entre ellos:</w:t>
-      </w:r>
-      <w:r>
-        <w:rPr>
-          <w:rFonts w:ascii="Aptos" w:hAnsi="Aptos" w:cs="Aptos"/>
-          <w:b w:val="0"/>
-          <w:bCs w:val="0"/>
-          <w:i w:val="0"/>
-          <w:color w:val="auto"/>
-          <w:sz w:val="24"/>
-          <w:szCs w:val="24"/>
-          <w:highlight w:val="none"/>
-        </w:rPr>
-      </w:r>
-      <w:r>
-        <w:rPr>
-          <w:rFonts w:ascii="Aptos" w:hAnsi="Aptos" w:cs="Aptos"/>
-          <w:b w:val="0"/>
-          <w:bCs w:val="0"/>
-          <w:i w:val="0"/>
-          <w:color w:val="auto"/>
-          <w:sz w:val="24"/>
-          <w:szCs w:val="24"/>
-          <w:highlight w:val="none"/>
-        </w:rPr>
-      </w:r>
     </w:p>
     <w:p>
       <w:pPr>
@@ -11226,7 +10897,7 @@
           <w:color w:val="899397"/>
           <w:sz w:val="21"/>
         </w:rPr>
-        <w:t xml:space="preserve">// Bloqueamos el mutex para que los hilos no empiecen hasta que se hayan creado todos</w:t>
+        <w:t xml:space="preserve">// Desbloqueamos el mutex para que los hilos puedan empezar</w:t>
       </w:r>
       <w:r/>
     </w:p>
@@ -11273,7 +10944,7 @@
           <w:color w:val="ffd262"/>
           <w:sz w:val="21"/>
         </w:rPr>
-        <w:t xml:space="preserve">pthread_mutex_lock(</w:t>
+        <w:t xml:space="preserve">pthread_mutex_unlock(</w:t>
       </w:r>
       <w:r>
         <w:rPr>
@@ -11376,7 +11047,7 @@
           <w:color w:val="acff95"/>
           <w:sz w:val="21"/>
         </w:rPr>
-        <w:t xml:space="preserve">"Error bloqueando mutex"</w:t>
+        <w:t xml:space="preserve">"Error desbloqueando mutex"</w:t>
       </w:r>
       <w:r>
         <w:rPr>
@@ -11443,11 +11114,119 @@
       </w:r>
       <w:r>
         <w:rPr>
-          <w:rFonts w:ascii="Droid Sans Mono" w:hAnsi="Droid Sans Mono" w:eastAsia="Droid Sans Mono" w:cs="Droid Sans Mono"/>
-          <w:sz w:val="21"/>
+          <w:rFonts w:ascii="Aptos" w:hAnsi="Aptos" w:cs="Aptos"/>
+          <w:b w:val="0"/>
+          <w:bCs w:val="0"/>
+          <w:i w:val="0"/>
+          <w:color w:val="auto"/>
+          <w:sz w:val="24"/>
+          <w:szCs w:val="24"/>
+          <w:highlight w:val="none"/>
         </w:rPr>
       </w:r>
       <w:r/>
+    </w:p>
+    <w:p>
+      <w:pPr>
+        <w:pBdr/>
+        <w:shd w:val="nil" w:color="000000"/>
+        <w:spacing/>
+        <w:ind w:right="993" w:firstLine="0" w:left="0"/>
+        <w:jc w:val="both"/>
+        <w:rPr>
+          <w:rFonts w:ascii="Aptos" w:hAnsi="Aptos" w:cs="Aptos"/>
+          <w:b w:val="0"/>
+          <w:bCs w:val="0"/>
+          <w:i w:val="0"/>
+          <w:color w:val="auto"/>
+          <w:sz w:val="24"/>
+          <w:szCs w:val="24"/>
+          <w:highlight w:val="none"/>
+        </w:rPr>
+      </w:pPr>
+      <w:r>
+        <w:rPr>
+          <w:rFonts w:ascii="Aptos" w:hAnsi="Aptos" w:cs="Aptos"/>
+          <w:b w:val="0"/>
+          <w:bCs w:val="0"/>
+          <w:i w:val="0"/>
+          <w:color w:val="auto"/>
+          <w:sz w:val="24"/>
+          <w:szCs w:val="24"/>
+          <w:highlight w:val="none"/>
+        </w:rPr>
+      </w:r>
+      <w:r>
+        <w:rPr>
+          <w:rFonts w:ascii="Aptos" w:hAnsi="Aptos" w:cs="Aptos"/>
+          <w:b w:val="0"/>
+          <w:bCs w:val="0"/>
+          <w:i w:val="0"/>
+          <w:color w:val="auto"/>
+          <w:sz w:val="24"/>
+          <w:szCs w:val="24"/>
+          <w:highlight w:val="none"/>
+        </w:rPr>
+        <w:t xml:space="preserve">Y por último, en funcion_coche.c</w:t>
+      </w:r>
+      <w:r>
+        <w:rPr>
+          <w:rFonts w:ascii="Aptos" w:hAnsi="Aptos" w:cs="Aptos"/>
+          <w:b w:val="0"/>
+          <w:bCs w:val="0"/>
+          <w:i w:val="0"/>
+          <w:color w:val="auto"/>
+          <w:sz w:val="24"/>
+          <w:szCs w:val="24"/>
+          <w:highlight w:val="none"/>
+        </w:rPr>
+        <w:t xml:space="preserve">, bloqueo el mutex al principio de </w:t>
+      </w:r>
+      <w:r>
+        <w:rPr>
+          <w:rFonts w:ascii="Droid Sans Mono" w:hAnsi="Droid Sans Mono" w:eastAsia="Droid Sans Mono" w:cs="Droid Sans Mono"/>
+          <w:color w:val="auto"/>
+          <w:sz w:val="21"/>
+        </w:rPr>
+        <w:t xml:space="preserve">funcion_coche()</w:t>
+      </w:r>
+      <w:r>
+        <w:rPr>
+          <w:rFonts w:ascii="Aptos" w:hAnsi="Aptos" w:cs="Aptos"/>
+          <w:b w:val="0"/>
+          <w:bCs w:val="0"/>
+          <w:i w:val="0"/>
+          <w:color w:val="auto"/>
+          <w:sz w:val="24"/>
+          <w:szCs w:val="24"/>
+          <w:highlight w:val="none"/>
+        </w:rPr>
+        <w:t xml:space="preserve"> para que espere, y seguidamente lo desbloqueo para que los hilos no se bloqueen entre ellos:</w:t>
+      </w:r>
+      <w:r>
+        <w:rPr>
+          <w:rFonts w:ascii="Aptos" w:hAnsi="Aptos" w:cs="Aptos"/>
+          <w:b w:val="0"/>
+          <w:bCs w:val="0"/>
+          <w:i w:val="0"/>
+          <w:color w:val="auto"/>
+          <w:sz w:val="24"/>
+          <w:szCs w:val="24"/>
+          <w:highlight w:val="none"/>
+        </w:rPr>
+      </w:r>
+      <w:r>
+        <w:rPr>
+          <w:rFonts w:ascii="Aptos" w:hAnsi="Aptos" w:cs="Aptos"/>
+          <w:b w:val="0"/>
+          <w:bCs w:val="0"/>
+          <w:i w:val="0"/>
+          <w:color w:val="auto"/>
+          <w:sz w:val="24"/>
+          <w:szCs w:val="24"/>
+          <w:highlight w:val="none"/>
+        </w:rPr>
+      </w:r>
     </w:p>
     <w:p>
       <w:pPr>
@@ -11477,7 +11256,7 @@
           <w:color w:val="899397"/>
           <w:sz w:val="21"/>
         </w:rPr>
-        <w:t xml:space="preserve">// Desbloqueamos el mutex para que los demás hilos también puedan empezar</w:t>
+        <w:t xml:space="preserve">// Bloqueamos el mutex para que los hilos no empiecen hasta que se hayan creado todos</w:t>
       </w:r>
       <w:r/>
     </w:p>
@@ -11524,7 +11303,7 @@
           <w:color w:val="ffd262"/>
           <w:sz w:val="21"/>
         </w:rPr>
-        <w:t xml:space="preserve">pthread_mutex_unlock(</w:t>
+        <w:t xml:space="preserve">pthread_mutex_lock(</w:t>
       </w:r>
       <w:r>
         <w:rPr>
@@ -11627,7 +11406,7 @@
           <w:color w:val="acff95"/>
           <w:sz w:val="21"/>
         </w:rPr>
-        <w:t xml:space="preserve">"Error desbloqueando mutex"</w:t>
+        <w:t xml:space="preserve">"Error bloqueando mutex"</w:t>
       </w:r>
       <w:r>
         <w:rPr>
@@ -11692,30 +11471,256 @@
         </w:rPr>
         <w:t xml:space="preserve">    }</w:t>
       </w:r>
+      <w:r>
+        <w:rPr>
+          <w:rFonts w:ascii="Droid Sans Mono" w:hAnsi="Droid Sans Mono" w:eastAsia="Droid Sans Mono" w:cs="Droid Sans Mono"/>
+          <w:sz w:val="21"/>
+        </w:rPr>
+      </w:r>
       <w:r/>
-      <w:r>
-        <w:rPr>
-          <w:rFonts w:ascii="Aptos" w:hAnsi="Aptos" w:cs="Aptos"/>
-          <w:b w:val="0"/>
-          <w:bCs w:val="0"/>
-          <w:i w:val="0"/>
-          <w:color w:val="auto"/>
-          <w:sz w:val="24"/>
-          <w:szCs w:val="24"/>
-          <w:highlight w:val="none"/>
-        </w:rPr>
-      </w:r>
-      <w:r>
-        <w:rPr>
-          <w:rFonts w:ascii="Aptos" w:hAnsi="Aptos" w:cs="Aptos"/>
-          <w:b w:val="0"/>
-          <w:bCs w:val="0"/>
-          <w:i w:val="0"/>
-          <w:color w:val="auto"/>
-          <w:sz w:val="24"/>
-          <w:szCs w:val="24"/>
-          <w:highlight w:val="none"/>
-        </w:rPr>
+    </w:p>
+    <w:p>
+      <w:pPr>
+        <w:pBdr>
+          <w:top w:val="none" w:color="000000" w:sz="4" w:space="0"/>
+          <w:left w:val="none" w:color="000000" w:sz="4" w:space="0"/>
+          <w:bottom w:val="none" w:color="000000" w:sz="4" w:space="0"/>
+          <w:right w:val="none" w:color="000000" w:sz="4" w:space="0"/>
+        </w:pBdr>
+        <w:shd w:val="clear" w:color="242729" w:fill="242729"/>
+        <w:spacing w:line="285" w:lineRule="atLeast"/>
+        <w:ind w:right="993" w:firstLine="0" w:left="0"/>
+        <w:rPr/>
+      </w:pPr>
+      <w:r>
+        <w:rPr>
+          <w:rFonts w:ascii="Droid Sans Mono" w:hAnsi="Droid Sans Mono" w:eastAsia="Droid Sans Mono" w:cs="Droid Sans Mono"/>
+          <w:color w:val="d2d4d5"/>
+          <w:sz w:val="21"/>
+        </w:rPr>
+        <w:t xml:space="preserve">    </w:t>
+      </w:r>
+      <w:r>
+        <w:rPr>
+          <w:rFonts w:ascii="Droid Sans Mono" w:hAnsi="Droid Sans Mono" w:eastAsia="Droid Sans Mono" w:cs="Droid Sans Mono"/>
+          <w:i/>
+          <w:color w:val="899397"/>
+          <w:sz w:val="21"/>
+        </w:rPr>
+        <w:t xml:space="preserve">// Desbloqueamos el mutex para que los demás hilos también puedan empezar</w:t>
+      </w:r>
+      <w:r/>
+    </w:p>
+    <w:p>
+      <w:pPr>
+        <w:pBdr>
+          <w:top w:val="none" w:color="000000" w:sz="4" w:space="0"/>
+          <w:left w:val="none" w:color="000000" w:sz="4" w:space="0"/>
+          <w:bottom w:val="none" w:color="000000" w:sz="4" w:space="0"/>
+          <w:right w:val="none" w:color="000000" w:sz="4" w:space="0"/>
+        </w:pBdr>
+        <w:shd w:val="clear" w:color="242729" w:fill="242729"/>
+        <w:spacing w:line="285" w:lineRule="atLeast"/>
+        <w:ind w:right="993" w:firstLine="0" w:left="0"/>
+        <w:rPr/>
+      </w:pPr>
+      <w:r>
+        <w:rPr>
+          <w:rFonts w:ascii="Droid Sans Mono" w:hAnsi="Droid Sans Mono" w:eastAsia="Droid Sans Mono" w:cs="Droid Sans Mono"/>
+          <w:color w:val="d2d4d5"/>
+          <w:sz w:val="21"/>
+        </w:rPr>
+        <w:t xml:space="preserve">    </w:t>
+      </w:r>
+      <w:r>
+        <w:rPr>
+          <w:rFonts w:ascii="Droid Sans Mono" w:hAnsi="Droid Sans Mono" w:eastAsia="Droid Sans Mono" w:cs="Droid Sans Mono"/>
+          <w:color w:val="c180f7"/>
+          <w:sz w:val="21"/>
+        </w:rPr>
+        <w:t xml:space="preserve">if</w:t>
+      </w:r>
+      <w:r>
+        <w:rPr>
+          <w:rFonts w:ascii="Droid Sans Mono" w:hAnsi="Droid Sans Mono" w:eastAsia="Droid Sans Mono" w:cs="Droid Sans Mono"/>
+          <w:color w:val="d2d4d5"/>
+          <w:sz w:val="21"/>
+        </w:rPr>
+        <w:t xml:space="preserve"> (</w:t>
+      </w:r>
+      <w:r>
+        <w:rPr>
+          <w:rFonts w:ascii="Droid Sans Mono" w:hAnsi="Droid Sans Mono" w:eastAsia="Droid Sans Mono" w:cs="Droid Sans Mono"/>
+          <w:color w:val="ffd262"/>
+          <w:sz w:val="21"/>
+        </w:rPr>
+        <w:t xml:space="preserve">pthread_mutex_unlock(</w:t>
+      </w:r>
+      <w:r>
+        <w:rPr>
+          <w:rFonts w:ascii="Droid Sans Mono" w:hAnsi="Droid Sans Mono" w:eastAsia="Droid Sans Mono" w:cs="Droid Sans Mono"/>
+          <w:color w:val="c180f7"/>
+          <w:sz w:val="21"/>
+        </w:rPr>
+        <w:t xml:space="preserve">&amp;</w:t>
+      </w:r>
+      <w:r>
+        <w:rPr>
+          <w:rFonts w:ascii="Droid Sans Mono" w:hAnsi="Droid Sans Mono" w:eastAsia="Droid Sans Mono" w:cs="Droid Sans Mono"/>
+          <w:color w:val="d5d2d2"/>
+          <w:sz w:val="21"/>
+        </w:rPr>
+        <w:t xml:space="preserve">mutexInicio</w:t>
+      </w:r>
+      <w:r>
+        <w:rPr>
+          <w:rFonts w:ascii="Droid Sans Mono" w:hAnsi="Droid Sans Mono" w:eastAsia="Droid Sans Mono" w:cs="Droid Sans Mono"/>
+          <w:color w:val="ffd262"/>
+          <w:sz w:val="21"/>
+        </w:rPr>
+        <w:t xml:space="preserve">)</w:t>
+      </w:r>
+      <w:r>
+        <w:rPr>
+          <w:rFonts w:ascii="Droid Sans Mono" w:hAnsi="Droid Sans Mono" w:eastAsia="Droid Sans Mono" w:cs="Droid Sans Mono"/>
+          <w:color w:val="d2d4d5"/>
+          <w:sz w:val="21"/>
+        </w:rPr>
+        <w:t xml:space="preserve"> </w:t>
+      </w:r>
+      <w:r>
+        <w:rPr>
+          <w:rFonts w:ascii="Droid Sans Mono" w:hAnsi="Droid Sans Mono" w:eastAsia="Droid Sans Mono" w:cs="Droid Sans Mono"/>
+          <w:color w:val="c180f7"/>
+          <w:sz w:val="21"/>
+        </w:rPr>
+        <w:t xml:space="preserve">!=</w:t>
+      </w:r>
+      <w:r>
+        <w:rPr>
+          <w:rFonts w:ascii="Droid Sans Mono" w:hAnsi="Droid Sans Mono" w:eastAsia="Droid Sans Mono" w:cs="Droid Sans Mono"/>
+          <w:color w:val="d2d4d5"/>
+          <w:sz w:val="21"/>
+        </w:rPr>
+        <w:t xml:space="preserve"> </w:t>
+      </w:r>
+      <w:r>
+        <w:rPr>
+          <w:rFonts w:ascii="Droid Sans Mono" w:hAnsi="Droid Sans Mono" w:eastAsia="Droid Sans Mono" w:cs="Droid Sans Mono"/>
+          <w:color w:val="fd8585"/>
+          <w:sz w:val="21"/>
+        </w:rPr>
+        <w:t xml:space="preserve">0</w:t>
+      </w:r>
+      <w:r>
+        <w:rPr>
+          <w:rFonts w:ascii="Droid Sans Mono" w:hAnsi="Droid Sans Mono" w:eastAsia="Droid Sans Mono" w:cs="Droid Sans Mono"/>
+          <w:color w:val="d2d4d5"/>
+          <w:sz w:val="21"/>
+        </w:rPr>
+        <w:t xml:space="preserve">) {</w:t>
+      </w:r>
+      <w:r/>
+    </w:p>
+    <w:p>
+      <w:pPr>
+        <w:pBdr>
+          <w:top w:val="none" w:color="000000" w:sz="4" w:space="0"/>
+          <w:left w:val="none" w:color="000000" w:sz="4" w:space="0"/>
+          <w:bottom w:val="none" w:color="000000" w:sz="4" w:space="0"/>
+          <w:right w:val="none" w:color="000000" w:sz="4" w:space="0"/>
+        </w:pBdr>
+        <w:shd w:val="clear" w:color="242729" w:fill="242729"/>
+        <w:spacing w:line="285" w:lineRule="atLeast"/>
+        <w:ind w:right="993" w:firstLine="0" w:left="0"/>
+        <w:rPr/>
+      </w:pPr>
+      <w:r>
+        <w:rPr>
+          <w:rFonts w:ascii="Droid Sans Mono" w:hAnsi="Droid Sans Mono" w:eastAsia="Droid Sans Mono" w:cs="Droid Sans Mono"/>
+          <w:color w:val="d2d4d5"/>
+          <w:sz w:val="21"/>
+        </w:rPr>
+        <w:t xml:space="preserve">        </w:t>
+      </w:r>
+      <w:r>
+        <w:rPr>
+          <w:rFonts w:ascii="Droid Sans Mono" w:hAnsi="Droid Sans Mono" w:eastAsia="Droid Sans Mono" w:cs="Droid Sans Mono"/>
+          <w:color w:val="ffd262"/>
+          <w:sz w:val="21"/>
+        </w:rPr>
+        <w:t xml:space="preserve">perror(</w:t>
+      </w:r>
+      <w:r>
+        <w:rPr>
+          <w:rFonts w:ascii="Droid Sans Mono" w:hAnsi="Droid Sans Mono" w:eastAsia="Droid Sans Mono" w:cs="Droid Sans Mono"/>
+          <w:color w:val="acff95"/>
+          <w:sz w:val="21"/>
+        </w:rPr>
+        <w:t xml:space="preserve">"Error desbloqueando mutex"</w:t>
+      </w:r>
+      <w:r>
+        <w:rPr>
+          <w:rFonts w:ascii="Droid Sans Mono" w:hAnsi="Droid Sans Mono" w:eastAsia="Droid Sans Mono" w:cs="Droid Sans Mono"/>
+          <w:color w:val="ffd262"/>
+          <w:sz w:val="21"/>
+        </w:rPr>
+        <w:t xml:space="preserve">)</w:t>
+      </w:r>
+      <w:r>
+        <w:rPr>
+          <w:rFonts w:ascii="Droid Sans Mono" w:hAnsi="Droid Sans Mono" w:eastAsia="Droid Sans Mono" w:cs="Droid Sans Mono"/>
+          <w:color w:val="d2d4d5"/>
+          <w:sz w:val="21"/>
+        </w:rPr>
+        <w:t xml:space="preserve">;</w:t>
+        <w:br/>
+        <w:t xml:space="preserve">        </w:t>
+      </w:r>
+      <w:r>
+        <w:rPr>
+          <w:rFonts w:ascii="Droid Sans Mono" w:hAnsi="Droid Sans Mono" w:eastAsia="Droid Sans Mono" w:cs="Droid Sans Mono"/>
+          <w:color w:val="ffd262"/>
+          <w:sz w:val="21"/>
+        </w:rPr>
+        <w:t xml:space="preserve">exit(EXIT_FAILURE)</w:t>
+      </w:r>
+      <w:r>
+        <w:rPr>
+          <w:rFonts w:ascii="Droid Sans Mono" w:hAnsi="Droid Sans Mono" w:eastAsia="Droid Sans Mono" w:cs="Droid Sans Mono"/>
+          <w:color w:val="d2d4d5"/>
+          <w:sz w:val="21"/>
+        </w:rPr>
+        <w:t xml:space="preserve">;</w:t>
+      </w:r>
+      <w:r>
+        <w:rPr>
+          <w:rFonts w:ascii="Droid Sans Mono" w:hAnsi="Droid Sans Mono" w:eastAsia="Droid Sans Mono" w:cs="Droid Sans Mono"/>
+          <w:sz w:val="21"/>
+        </w:rPr>
+      </w:r>
+      <w:r/>
+    </w:p>
+    <w:p>
+      <w:pPr>
+        <w:pBdr>
+          <w:top w:val="none" w:color="000000" w:sz="4" w:space="0"/>
+          <w:left w:val="none" w:color="000000" w:sz="4" w:space="0"/>
+          <w:bottom w:val="none" w:color="000000" w:sz="4" w:space="0"/>
+          <w:right w:val="none" w:color="000000" w:sz="4" w:space="0"/>
+        </w:pBdr>
+        <w:shd w:val="clear" w:color="242729" w:fill="242729"/>
+        <w:spacing w:line="285" w:lineRule="atLeast"/>
+        <w:ind w:right="993" w:firstLine="0" w:left="0"/>
+        <w:rPr/>
+      </w:pPr>
+      <w:r>
+        <w:rPr>
+          <w:rFonts w:ascii="Droid Sans Mono" w:hAnsi="Droid Sans Mono" w:eastAsia="Droid Sans Mono" w:cs="Droid Sans Mono"/>
+          <w:color w:val="d2d4d5"/>
+          <w:sz w:val="21"/>
+        </w:rPr>
+        <w:t xml:space="preserve">    }</w:t>
       </w:r>
       <w:r>
         <w:rPr>

</xml_diff>

<commit_message>
Otra pequeña modificación en el makefile....
olvidé incluir las cabeceras en las reglas para crear los archvios objeto
</commit_message>
<xml_diff>
--- a/Memoria_P3.docx
+++ b/Memoria_P3.docx
@@ -773,29 +773,28 @@
           <w:highlight w:val="none"/>
         </w:rPr>
       </w:r>
-    </w:p>
-    <w:p>
-      <w:pPr>
-        <w:pBdr/>
-        <w:spacing/>
-        <w:ind w:right="1135" w:firstLine="0" w:left="0"/>
-        <w:jc w:val="right"/>
+      <w:r>
         <w:rPr>
           <w:rFonts w:ascii="Aptos" w:hAnsi="Aptos" w:eastAsia="Aptos" w:cs="Aptos"/>
           <w:sz w:val="24"/>
           <w:szCs w:val="24"/>
           <w:highlight w:val="none"/>
         </w:rPr>
-      </w:pPr>
-      <w:r>
+      </w:r>
+    </w:p>
+    <w:p>
+      <w:pPr>
+        <w:pBdr/>
+        <w:spacing/>
+        <w:ind w:right="1135" w:firstLine="0" w:left="0"/>
+        <w:jc w:val="right"/>
         <w:rPr>
           <w:rFonts w:ascii="Aptos" w:hAnsi="Aptos" w:eastAsia="Aptos" w:cs="Aptos"/>
           <w:sz w:val="24"/>
           <w:szCs w:val="24"/>
           <w:highlight w:val="none"/>
         </w:rPr>
-        <w:t xml:space="preserve">Profesora: Julia María Clemente Párraga</w:t>
-      </w:r>
+      </w:pPr>
       <w:r>
         <w:rPr>
           <w:rFonts w:ascii="Aptos" w:hAnsi="Aptos" w:eastAsia="Aptos" w:cs="Aptos"/>
@@ -803,6 +802,7 @@
           <w:szCs w:val="24"/>
           <w:highlight w:val="none"/>
         </w:rPr>
+        <w:t xml:space="preserve">Profesora: Julia María Clemente Párraga</w:t>
       </w:r>
       <w:r>
         <w:rPr>
@@ -815,15 +815,7 @@
       </w:r>
       <w:r>
         <w:rPr>
-          <w:rFonts w:ascii="Aptos" w:hAnsi="Aptos" w:cs="Aptos"/>
-          <w:sz w:val="24"/>
-          <w:szCs w:val="24"/>
-          <w:highlight w:val="none"/>
-        </w:rPr>
-      </w:r>
-      <w:r>
-        <w:rPr>
-          <w:rFonts w:ascii="Aptos" w:hAnsi="Aptos" w:cs="Aptos"/>
+          <w:rFonts w:ascii="Aptos" w:hAnsi="Aptos" w:eastAsia="Aptos" w:cs="Aptos"/>
           <w:sz w:val="24"/>
           <w:szCs w:val="24"/>
           <w:highlight w:val="none"/>
@@ -5571,14 +5563,7 @@
           <w:highlight w:val="none"/>
         </w:rPr>
       </w:r>
-    </w:p>
-    <w:p>
-      <w:pPr>
-        <w:pBdr/>
-        <w:shd w:val="nil" w:color="000000"/>
-        <w:spacing/>
-        <w:ind w:right="993" w:hanging="283" w:left="-283"/>
-        <w:jc w:val="both"/>
+      <w:r>
         <w:rPr>
           <w:rFonts w:ascii="Aptos" w:hAnsi="Aptos" w:cs="Aptos"/>
           <w:b w:val="0"/>
@@ -5588,58 +5573,7 @@
           <w:szCs w:val="24"/>
           <w:highlight w:val="none"/>
         </w:rPr>
-      </w:pPr>
-      <w:r>
-        <w:rPr>
-          <w:rFonts w:ascii="Aptos" w:hAnsi="Aptos" w:cs="Aptos"/>
-          <w:b w:val="0"/>
-          <w:bCs w:val="0"/>
-          <w:color w:val="auto"/>
-          <w:sz w:val="24"/>
-          <w:szCs w:val="24"/>
-          <w:highlight w:val="none"/>
-        </w:rPr>
-      </w:r>
-      <w:r>
-        <w:rPr>
-          <w:rFonts w:ascii="Aptos" w:hAnsi="Aptos" w:cs="Aptos"/>
-          <w:b w:val="0"/>
-          <w:bCs w:val="0"/>
-          <w:color w:val="auto"/>
-          <w:sz w:val="24"/>
-          <w:szCs w:val="24"/>
-          <w:highlight w:val="none"/>
-        </w:rPr>
-      </w:r>
-      <w:r>
-        <w:rPr>
-          <w:rFonts w:ascii="Aptos" w:hAnsi="Aptos" w:cs="Aptos"/>
-          <w:b w:val="0"/>
-          <w:bCs w:val="0"/>
-          <w:color w:val="auto"/>
-          <w:sz w:val="24"/>
-          <w:szCs w:val="24"/>
-          <w:highlight w:val="none"/>
-        </w:rPr>
-      </w:r>
-    </w:p>
-    <w:p>
-      <w:pPr>
-        <w:pBdr/>
-        <w:shd w:val="nil" w:color="000000"/>
-        <w:spacing/>
-        <w:ind w:right="993" w:hanging="283" w:left="-283"/>
-        <w:jc w:val="both"/>
-        <w:rPr>
-          <w:rFonts w:ascii="Aptos" w:hAnsi="Aptos" w:cs="Aptos"/>
-          <w:b w:val="0"/>
-          <w:bCs w:val="0"/>
-          <w:color w:val="auto"/>
-          <w:sz w:val="24"/>
-          <w:szCs w:val="24"/>
-          <w:highlight w:val="none"/>
-        </w:rPr>
-      </w:pPr>
+      </w:r>
       <w:r>
         <w:rPr>
           <w:rFonts w:ascii="Aptos" w:hAnsi="Aptos" w:cs="Aptos"/>
@@ -6484,7 +6418,9 @@
         <w:shd w:val="clear" w:color="242729" w:fill="242729"/>
         <w:spacing w:line="285" w:lineRule="atLeast"/>
         <w:ind w:right="993" w:hanging="283" w:left="-283"/>
-        <w:rPr/>
+        <w:rPr>
+          <w:highlight w:val="none"/>
+        </w:rPr>
       </w:pPr>
       <w:r>
         <w:rPr>
@@ -6535,11 +6471,27 @@
       </w:pPr>
       <w:r>
         <w:rPr>
-          <w:rFonts w:ascii="Droid Sans Mono" w:hAnsi="Droid Sans Mono" w:eastAsia="Droid Sans Mono" w:cs="Droid Sans Mono"/>
-          <w:color w:val="ffd262"/>
-          <w:sz w:val="21"/>
-        </w:rPr>
-        <w:t xml:space="preserve">all</w:t>
+          <w:highlight w:val="none"/>
+        </w:rPr>
+      </w:r>
+      <w:r>
+        <w:rPr>
+          <w:rFonts w:ascii="Droid Sans Mono" w:hAnsi="Droid Sans Mono" w:eastAsia="Droid Sans Mono" w:cs="Droid Sans Mono"/>
+          <w:i/>
+          <w:color w:val="899397"/>
+          <w:sz w:val="21"/>
+        </w:rPr>
+        <w:t xml:space="preserve">#Ruta de los archivos .h</w:t>
+        <w:br/>
+      </w:r>
+      <w:r/>
+      <w:r>
+        <w:rPr>
+          <w:rFonts w:ascii="Droid Sans Mono" w:hAnsi="Droid Sans Mono" w:eastAsia="Droid Sans Mono" w:cs="Droid Sans Mono"/>
+          <w:color w:val="d5d2d2"/>
+          <w:sz w:val="21"/>
+        </w:rPr>
+        <w:t xml:space="preserve">RUTA_H</w:t>
       </w:r>
       <w:r>
         <w:rPr>
@@ -6547,15 +6499,14 @@
           <w:color w:val="d2d4d5"/>
           <w:sz w:val="21"/>
         </w:rPr>
-        <w:t xml:space="preserve">: bin/simula_car</w:t>
-      </w:r>
-      <w:r>
-        <w:rPr>
-          <w:rFonts w:ascii="Droid Sans Mono" w:hAnsi="Droid Sans Mono" w:eastAsia="Droid Sans Mono" w:cs="Droid Sans Mono"/>
-          <w:sz w:val="21"/>
-        </w:rPr>
+        <w:t xml:space="preserve"> = include</w:t>
       </w:r>
       <w:r/>
+      <w:r>
+        <w:rPr>
+          <w:highlight w:val="none"/>
+        </w:rPr>
+      </w:r>
     </w:p>
     <w:p>
       <w:pPr>
@@ -6576,7 +6527,7 @@
           <w:color w:val="ffd262"/>
           <w:sz w:val="21"/>
         </w:rPr>
-        <w:t xml:space="preserve">.PHONY</w:t>
+        <w:t xml:space="preserve">all</w:t>
       </w:r>
       <w:r>
         <w:rPr>
@@ -6584,52 +6535,7 @@
           <w:color w:val="d2d4d5"/>
           <w:sz w:val="21"/>
         </w:rPr>
-        <w:t xml:space="preserve">: clean </w:t>
-        <w:br/>
-      </w:r>
-      <w:r>
-        <w:rPr>
-          <w:rFonts w:ascii="Droid Sans Mono" w:hAnsi="Droid Sans Mono" w:eastAsia="Droid Sans Mono" w:cs="Droid Sans Mono"/>
-          <w:color w:val="ffd262"/>
-          <w:sz w:val="21"/>
-        </w:rPr>
-        <w:t xml:space="preserve">clean</w:t>
-      </w:r>
-      <w:r>
-        <w:rPr>
-          <w:rFonts w:ascii="Droid Sans Mono" w:hAnsi="Droid Sans Mono" w:eastAsia="Droid Sans Mono" w:cs="Droid Sans Mono"/>
-          <w:color w:val="d2d4d5"/>
-          <w:sz w:val="21"/>
-        </w:rPr>
-        <w:t xml:space="preserve">: </w:t>
-      </w:r>
-      <w:r>
-        <w:rPr>
-          <w:rFonts w:ascii="Droid Sans Mono" w:hAnsi="Droid Sans Mono" w:eastAsia="Droid Sans Mono" w:cs="Droid Sans Mono"/>
-          <w:i/>
-          <w:color w:val="899397"/>
-          <w:sz w:val="21"/>
-        </w:rPr>
-        <w:t xml:space="preserve">#Borra el ejecutable y los archivos objeto</w:t>
-        <w:br/>
-      </w:r>
-      <w:r>
-        <w:rPr>
-          <w:rFonts w:ascii="Droid Sans Mono" w:hAnsi="Droid Sans Mono" w:eastAsia="Droid Sans Mono" w:cs="Droid Sans Mono"/>
-          <w:color w:val="d2d4d5"/>
-          <w:sz w:val="21"/>
-        </w:rPr>
-        <w:t xml:space="preserve">    rm -rf bin/* build/*</w:t>
-        <w:br/>
-        <w:t xml:space="preserve">    rm -rf</w:t>
-      </w:r>
-      <w:r>
-        <w:rPr>
-          <w:rFonts w:ascii="Droid Sans Mono" w:hAnsi="Droid Sans Mono" w:eastAsia="Droid Sans Mono" w:cs="Droid Sans Mono"/>
-          <w:color w:val="d2d4d5"/>
-          <w:sz w:val="21"/>
-        </w:rPr>
-        <w:t xml:space="preserve"> bin build</w:t>
+        <w:t xml:space="preserve">: bin/simula_car</w:t>
       </w:r>
       <w:r>
         <w:rPr>
@@ -6658,7 +6564,24 @@
           <w:color w:val="ffd262"/>
           <w:sz w:val="21"/>
         </w:rPr>
-        <w:t xml:space="preserve">build</w:t>
+        <w:t xml:space="preserve">.PHONY</w:t>
+      </w:r>
+      <w:r>
+        <w:rPr>
+          <w:rFonts w:ascii="Droid Sans Mono" w:hAnsi="Droid Sans Mono" w:eastAsia="Droid Sans Mono" w:cs="Droid Sans Mono"/>
+          <w:color w:val="d2d4d5"/>
+          <w:sz w:val="21"/>
+        </w:rPr>
+        <w:t xml:space="preserve">: clean </w:t>
+        <w:br/>
+      </w:r>
+      <w:r>
+        <w:rPr>
+          <w:rFonts w:ascii="Droid Sans Mono" w:hAnsi="Droid Sans Mono" w:eastAsia="Droid Sans Mono" w:cs="Droid Sans Mono"/>
+          <w:color w:val="ffd262"/>
+          <w:sz w:val="21"/>
+        </w:rPr>
+        <w:t xml:space="preserve">clean</w:t>
       </w:r>
       <w:r>
         <w:rPr>
@@ -6675,9 +6598,8 @@
           <w:color w:val="899397"/>
           <w:sz w:val="21"/>
         </w:rPr>
-        <w:t xml:space="preserve">#Crea la carpeta build</w:t>
+        <w:t xml:space="preserve">#Borra el ejecutable y los archivos objeto</w:t>
         <w:br/>
-        <w:t xml:space="preserve">    </w:t>
       </w:r>
       <w:r>
         <w:rPr>
@@ -6685,7 +6607,17 @@
           <w:color w:val="d2d4d5"/>
           <w:sz w:val="21"/>
         </w:rPr>
-        <w:t xml:space="preserve">mkdir -p build </w:t>
+        <w:t xml:space="preserve">    rm -rf bin/* build/*</w:t>
+        <w:br/>
+        <w:t xml:space="preserve">    rm -rf</w:t>
+      </w:r>
+      <w:r>
+        <w:rPr>
+          <w:rFonts w:ascii="Droid Sans Mono" w:hAnsi="Droid Sans Mono" w:eastAsia="Droid Sans Mono" w:cs="Droid Sans Mono"/>
+          <w:color w:val="d2d4d5"/>
+          <w:sz w:val="21"/>
+        </w:rPr>
+        <w:t xml:space="preserve"> bin build</w:t>
       </w:r>
       <w:r>
         <w:rPr>
@@ -6714,7 +6646,7 @@
           <w:color w:val="ffd262"/>
           <w:sz w:val="21"/>
         </w:rPr>
-        <w:t xml:space="preserve">bin</w:t>
+        <w:t xml:space="preserve">build</w:t>
       </w:r>
       <w:r>
         <w:rPr>
@@ -6731,7 +6663,7 @@
           <w:color w:val="899397"/>
           <w:sz w:val="21"/>
         </w:rPr>
-        <w:t xml:space="preserve">#Crea la carpeta bin</w:t>
+        <w:t xml:space="preserve">#Crea la carpeta build</w:t>
         <w:br/>
         <w:t xml:space="preserve">    </w:t>
       </w:r>
@@ -6741,7 +6673,7 @@
           <w:color w:val="d2d4d5"/>
           <w:sz w:val="21"/>
         </w:rPr>
-        <w:t xml:space="preserve">mkdir -p bin</w:t>
+        <w:t xml:space="preserve">mkdir -p build </w:t>
       </w:r>
       <w:r>
         <w:rPr>
@@ -6770,7 +6702,7 @@
           <w:color w:val="ffd262"/>
           <w:sz w:val="21"/>
         </w:rPr>
-        <w:t xml:space="preserve">bin/simula_car</w:t>
+        <w:t xml:space="preserve">bin</w:t>
       </w:r>
       <w:r>
         <w:rPr>
@@ -6778,311 +6710,34 @@
           <w:color w:val="d2d4d5"/>
           <w:sz w:val="21"/>
         </w:rPr>
-        <w:t xml:space="preserve">: bin build build/funcion_coche.o build/simula_car.o</w:t>
+        <w:t xml:space="preserve">: </w:t>
+      </w:r>
+      <w:r>
+        <w:rPr>
+          <w:rFonts w:ascii="Droid Sans Mono" w:hAnsi="Droid Sans Mono" w:eastAsia="Droid Sans Mono" w:cs="Droid Sans Mono"/>
+          <w:i/>
+          <w:color w:val="899397"/>
+          <w:sz w:val="21"/>
+        </w:rPr>
+        <w:t xml:space="preserve">#Crea la carpeta bin</w:t>
         <w:br/>
         <w:t xml:space="preserve">    </w:t>
       </w:r>
       <w:r>
         <w:rPr>
           <w:rFonts w:ascii="Droid Sans Mono" w:hAnsi="Droid Sans Mono" w:eastAsia="Droid Sans Mono" w:cs="Droid Sans Mono"/>
-          <w:color w:val="acff95"/>
-          <w:sz w:val="21"/>
-        </w:rPr>
-        <w:t xml:space="preserve">$(</w:t>
-      </w:r>
-      <w:r>
-        <w:rPr>
-          <w:rFonts w:ascii="Droid Sans Mono" w:hAnsi="Droid Sans Mono" w:eastAsia="Droid Sans Mono" w:cs="Droid Sans Mono"/>
-          <w:color w:val="d5d2d2"/>
-          <w:sz w:val="21"/>
-        </w:rPr>
-        <w:t xml:space="preserve">CC</w:t>
-      </w:r>
-      <w:r>
-        <w:rPr>
-          <w:rFonts w:ascii="Droid Sans Mono" w:hAnsi="Droid Sans Mono" w:eastAsia="Droid Sans Mono" w:cs="Droid Sans Mono"/>
-          <w:color w:val="acff95"/>
-          <w:sz w:val="21"/>
-        </w:rPr>
-        <w:t xml:space="preserve">)</w:t>
-      </w:r>
-      <w:r>
-        <w:rPr>
-          <w:rFonts w:ascii="Droid Sans Mono" w:hAnsi="Droid Sans Mono" w:eastAsia="Droid Sans Mono" w:cs="Droid Sans Mono"/>
           <w:color w:val="d2d4d5"/>
           <w:sz w:val="21"/>
         </w:rPr>
-        <w:t xml:space="preserve"> </w:t>
-      </w:r>
-      <w:r>
-        <w:rPr>
-          <w:rFonts w:ascii="Droid Sans Mono" w:hAnsi="Droid Sans Mono" w:eastAsia="Droid Sans Mono" w:cs="Droid Sans Mono"/>
-          <w:color w:val="acff95"/>
-          <w:sz w:val="21"/>
-        </w:rPr>
-        <w:t xml:space="preserve">$(</w:t>
-      </w:r>
-      <w:r>
-        <w:rPr>
-          <w:rFonts w:ascii="Droid Sans Mono" w:hAnsi="Droid Sans Mono" w:eastAsia="Droid Sans Mono" w:cs="Droid Sans Mono"/>
-          <w:color w:val="d5d2d2"/>
-          <w:sz w:val="21"/>
-        </w:rPr>
-        <w:t xml:space="preserve">CFLAGS</w:t>
-      </w:r>
-      <w:r>
-        <w:rPr>
-          <w:rFonts w:ascii="Droid Sans Mono" w:hAnsi="Droid Sans Mono" w:eastAsia="Droid Sans Mono" w:cs="Droid Sans Mono"/>
-          <w:color w:val="acff95"/>
-          <w:sz w:val="21"/>
-        </w:rPr>
-        <w:t xml:space="preserve">)</w:t>
-      </w:r>
-      <w:r>
-        <w:rPr>
-          <w:rFonts w:ascii="Droid Sans Mono" w:hAnsi="Droid Sans Mono" w:eastAsia="Droid Sans Mono" w:cs="Droid Sans Mono"/>
-          <w:color w:val="d2d4d5"/>
-          <w:sz w:val="21"/>
-        </w:rPr>
-        <w:t xml:space="preserve"> -o bin/simula_car build/funcion_coche.o build/simula_car.o</w:t>
-      </w:r>
-      <w:r>
-        <w:t xml:space="preserve"> </w:t>
-      </w:r>
-      <w:r>
-        <w:rPr>
-          <w:rFonts w:ascii="Droid Sans Mono" w:hAnsi="Droid Sans Mono" w:eastAsia="Droid Sans Mono" w:cs="Droid Sans Mono"/>
-          <w:color w:val="d2d4d5"/>
-          <w:sz w:val="21"/>
-        </w:rPr>
-        <w:t xml:space="preserve"> —lpthread</w:t>
+        <w:t xml:space="preserve">mkdir -p bin</w:t>
+      </w:r>
+      <w:r>
+        <w:rPr>
+          <w:rFonts w:ascii="Droid Sans Mono" w:hAnsi="Droid Sans Mono" w:eastAsia="Droid Sans Mono" w:cs="Droid Sans Mono"/>
+          <w:sz w:val="21"/>
+        </w:rPr>
       </w:r>
       <w:r/>
-      <w:r/>
-    </w:p>
-    <w:p>
-      <w:pPr>
-        <w:pBdr>
-          <w:top w:val="none" w:color="000000" w:sz="4" w:space="0"/>
-          <w:left w:val="none" w:color="000000" w:sz="4" w:space="0"/>
-          <w:bottom w:val="none" w:color="000000" w:sz="4" w:space="0"/>
-          <w:right w:val="none" w:color="000000" w:sz="4" w:space="0"/>
-        </w:pBdr>
-        <w:shd w:val="clear" w:color="242729" w:fill="242729"/>
-        <w:spacing w:line="285" w:lineRule="atLeast"/>
-        <w:ind w:right="993" w:hanging="283" w:left="-283"/>
-        <w:rPr>
-          <w:rFonts w:ascii="Droid Sans Mono" w:hAnsi="Droid Sans Mono" w:eastAsia="Droid Sans Mono" w:cs="Droid Sans Mono"/>
-          <w:color w:val="d2d4d5"/>
-          <w:sz w:val="21"/>
-          <w:szCs w:val="21"/>
-          <w:highlight w:val="none"/>
-        </w:rPr>
-      </w:pPr>
-      <w:r>
-        <w:rPr>
-          <w:rFonts w:ascii="Droid Sans Mono" w:hAnsi="Droid Sans Mono" w:eastAsia="Droid Sans Mono" w:cs="Droid Sans Mono"/>
-          <w:color w:val="ffd262"/>
-          <w:sz w:val="21"/>
-        </w:rPr>
-        <w:t xml:space="preserve">build/funcion_coche.o</w:t>
-      </w:r>
-      <w:r>
-        <w:rPr>
-          <w:rFonts w:ascii="Droid Sans Mono" w:hAnsi="Droid Sans Mono" w:eastAsia="Droid Sans Mono" w:cs="Droid Sans Mono"/>
-          <w:color w:val="d2d4d5"/>
-          <w:sz w:val="21"/>
-        </w:rPr>
-        <w:t xml:space="preserve">: </w:t>
-      </w:r>
-      <w:r>
-        <w:rPr>
-          <w:rFonts w:ascii="Droid Sans Mono" w:hAnsi="Droid Sans Mono" w:eastAsia="Droid Sans Mono" w:cs="Droid Sans Mono"/>
-          <w:color w:val="acff95"/>
-          <w:sz w:val="21"/>
-        </w:rPr>
-        <w:t xml:space="preserve">$(</w:t>
-      </w:r>
-      <w:r>
-        <w:rPr>
-          <w:rFonts w:ascii="Droid Sans Mono" w:hAnsi="Droid Sans Mono" w:eastAsia="Droid Sans Mono" w:cs="Droid Sans Mono"/>
-          <w:color w:val="d5d2d2"/>
-          <w:sz w:val="21"/>
-        </w:rPr>
-        <w:t xml:space="preserve">RUTA_C</w:t>
-      </w:r>
-      <w:r>
-        <w:rPr>
-          <w:rFonts w:ascii="Droid Sans Mono" w:hAnsi="Droid Sans Mono" w:eastAsia="Droid Sans Mono" w:cs="Droid Sans Mono"/>
-          <w:color w:val="acff95"/>
-          <w:sz w:val="21"/>
-        </w:rPr>
-        <w:t xml:space="preserve">)</w:t>
-      </w:r>
-      <w:r>
-        <w:rPr>
-          <w:rFonts w:ascii="Droid Sans Mono" w:hAnsi="Droid Sans Mono" w:eastAsia="Droid Sans Mono" w:cs="Droid Sans Mono"/>
-          <w:color w:val="d2d4d5"/>
-          <w:sz w:val="21"/>
-        </w:rPr>
-        <w:t xml:space="preserve">/funcion_coche.c</w:t>
-        <w:br/>
-        <w:t xml:space="preserve">    </w:t>
-      </w:r>
-      <w:r>
-        <w:rPr>
-          <w:rFonts w:ascii="Droid Sans Mono" w:hAnsi="Droid Sans Mono" w:eastAsia="Droid Sans Mono" w:cs="Droid Sans Mono"/>
-          <w:color w:val="acff95"/>
-          <w:sz w:val="21"/>
-        </w:rPr>
-        <w:t xml:space="preserve">$(</w:t>
-      </w:r>
-      <w:r>
-        <w:rPr>
-          <w:rFonts w:ascii="Droid Sans Mono" w:hAnsi="Droid Sans Mono" w:eastAsia="Droid Sans Mono" w:cs="Droid Sans Mono"/>
-          <w:color w:val="d5d2d2"/>
-          <w:sz w:val="21"/>
-        </w:rPr>
-        <w:t xml:space="preserve">CC</w:t>
-      </w:r>
-      <w:r>
-        <w:rPr>
-          <w:rFonts w:ascii="Droid Sans Mono" w:hAnsi="Droid Sans Mono" w:eastAsia="Droid Sans Mono" w:cs="Droid Sans Mono"/>
-          <w:color w:val="acff95"/>
-          <w:sz w:val="21"/>
-        </w:rPr>
-        <w:t xml:space="preserve">)</w:t>
-      </w:r>
-      <w:r>
-        <w:rPr>
-          <w:rFonts w:ascii="Droid Sans Mono" w:hAnsi="Droid Sans Mono" w:eastAsia="Droid Sans Mono" w:cs="Droid Sans Mono"/>
-          <w:color w:val="d2d4d5"/>
-          <w:sz w:val="21"/>
-        </w:rPr>
-        <w:t xml:space="preserve"> </w:t>
-      </w:r>
-      <w:r>
-        <w:rPr>
-          <w:rFonts w:ascii="Droid Sans Mono" w:hAnsi="Droid Sans Mono" w:eastAsia="Droid Sans Mono" w:cs="Droid Sans Mono"/>
-          <w:color w:val="acff95"/>
-          <w:sz w:val="21"/>
-        </w:rPr>
-        <w:t xml:space="preserve">$(</w:t>
-      </w:r>
-      <w:r>
-        <w:rPr>
-          <w:rFonts w:ascii="Droid Sans Mono" w:hAnsi="Droid Sans Mono" w:eastAsia="Droid Sans Mono" w:cs="Droid Sans Mono"/>
-          <w:color w:val="d5d2d2"/>
-          <w:sz w:val="21"/>
-        </w:rPr>
-        <w:t xml:space="preserve">CFLAGS</w:t>
-      </w:r>
-      <w:r>
-        <w:rPr>
-          <w:rFonts w:ascii="Droid Sans Mono" w:hAnsi="Droid Sans Mono" w:eastAsia="Droid Sans Mono" w:cs="Droid Sans Mono"/>
-          <w:color w:val="acff95"/>
-          <w:sz w:val="21"/>
-        </w:rPr>
-        <w:t xml:space="preserve">)</w:t>
-      </w:r>
-      <w:r>
-        <w:rPr>
-          <w:rFonts w:ascii="Droid Sans Mono" w:hAnsi="Droid Sans Mono" w:eastAsia="Droid Sans Mono" w:cs="Droid Sans Mono"/>
-          <w:color w:val="d2d4d5"/>
-          <w:sz w:val="21"/>
-        </w:rPr>
-        <w:t xml:space="preserve"> -c </w:t>
-      </w:r>
-      <w:r>
-        <w:rPr>
-          <w:rFonts w:ascii="Droid Sans Mono" w:hAnsi="Droid Sans Mono" w:eastAsia="Droid Sans Mono" w:cs="Droid Sans Mono"/>
-          <w:color w:val="acff95"/>
-          <w:sz w:val="21"/>
-        </w:rPr>
-        <w:t xml:space="preserve">$(</w:t>
-      </w:r>
-      <w:r>
-        <w:rPr>
-          <w:rFonts w:ascii="Droid Sans Mono" w:hAnsi="Droid Sans Mono" w:eastAsia="Droid Sans Mono" w:cs="Droid Sans Mono"/>
-          <w:color w:val="d5d2d2"/>
-          <w:sz w:val="21"/>
-        </w:rPr>
-        <w:t xml:space="preserve">RUTA_C</w:t>
-      </w:r>
-      <w:r>
-        <w:rPr>
-          <w:rFonts w:ascii="Droid Sans Mono" w:hAnsi="Droid Sans Mono" w:eastAsia="Droid Sans Mono" w:cs="Droid Sans Mono"/>
-          <w:color w:val="acff95"/>
-          <w:sz w:val="21"/>
-        </w:rPr>
-        <w:t xml:space="preserve">)</w:t>
-      </w:r>
-      <w:r>
-        <w:rPr>
-          <w:rFonts w:ascii="Droid Sans Mono" w:hAnsi="Droid Sans Mono" w:eastAsia="Droid Sans Mono" w:cs="Droid Sans Mono"/>
-          <w:color w:val="d2d4d5"/>
-          <w:sz w:val="21"/>
-        </w:rPr>
-        <w:t xml:space="preserve">/funcion_coche.c -o build/funcion_coche.o</w:t>
-      </w:r>
-      <w:r>
-        <w:rPr>
-          <w:rFonts w:ascii="Droid Sans Mono" w:hAnsi="Droid Sans Mono" w:eastAsia="Droid Sans Mono" w:cs="Droid Sans Mono"/>
-          <w:color w:val="d2d4d5"/>
-          <w:sz w:val="21"/>
-          <w:szCs w:val="21"/>
-          <w:highlight w:val="none"/>
-        </w:rPr>
-      </w:r>
-      <w:r>
-        <w:rPr>
-          <w:rFonts w:ascii="Droid Sans Mono" w:hAnsi="Droid Sans Mono" w:eastAsia="Droid Sans Mono" w:cs="Droid Sans Mono"/>
-          <w:color w:val="d2d4d5"/>
-          <w:sz w:val="21"/>
-          <w:szCs w:val="21"/>
-          <w:highlight w:val="none"/>
-        </w:rPr>
-      </w:r>
-    </w:p>
-    <w:p>
-      <w:pPr>
-        <w:pBdr>
-          <w:top w:val="none" w:color="000000" w:sz="4" w:space="0"/>
-          <w:left w:val="none" w:color="000000" w:sz="4" w:space="0"/>
-          <w:bottom w:val="none" w:color="000000" w:sz="4" w:space="0"/>
-          <w:right w:val="none" w:color="000000" w:sz="4" w:space="0"/>
-        </w:pBdr>
-        <w:shd w:val="clear" w:color="242729" w:fill="242729"/>
-        <w:spacing w:line="285" w:lineRule="atLeast"/>
-        <w:ind w:right="993" w:hanging="283" w:left="-283"/>
-        <w:rPr>
-          <w:rFonts w:ascii="Droid Sans Mono" w:hAnsi="Droid Sans Mono" w:eastAsia="Droid Sans Mono" w:cs="Droid Sans Mono"/>
-          <w:sz w:val="21"/>
-          <w:szCs w:val="21"/>
-        </w:rPr>
-      </w:pPr>
-      <w:r>
-        <w:rPr>
-          <w:rFonts w:ascii="Droid Sans Mono" w:hAnsi="Droid Sans Mono" w:eastAsia="Droid Sans Mono" w:cs="Droid Sans Mono"/>
-          <w:color w:val="d2d4d5"/>
-          <w:sz w:val="21"/>
-          <w:highlight w:val="none"/>
-        </w:rPr>
-      </w:r>
-      <w:r>
-        <w:rPr>
-          <w:rFonts w:ascii="Droid Sans Mono" w:hAnsi="Droid Sans Mono" w:eastAsia="Droid Sans Mono" w:cs="Droid Sans Mono"/>
-          <w:sz w:val="21"/>
-          <w:szCs w:val="21"/>
-        </w:rPr>
-      </w:r>
-      <w:r>
-        <w:rPr>
-          <w:rFonts w:ascii="Droid Sans Mono" w:hAnsi="Droid Sans Mono" w:eastAsia="Droid Sans Mono" w:cs="Droid Sans Mono"/>
-          <w:sz w:val="21"/>
-          <w:szCs w:val="21"/>
-        </w:rPr>
-      </w:r>
     </w:p>
     <w:p>
       <w:pPr>
@@ -7103,6 +6758,368 @@
           <w:color w:val="ffd262"/>
           <w:sz w:val="21"/>
         </w:rPr>
+        <w:t xml:space="preserve">bin/simula_car</w:t>
+      </w:r>
+      <w:r>
+        <w:rPr>
+          <w:rFonts w:ascii="Droid Sans Mono" w:hAnsi="Droid Sans Mono" w:eastAsia="Droid Sans Mono" w:cs="Droid Sans Mono"/>
+          <w:color w:val="d2d4d5"/>
+          <w:sz w:val="21"/>
+        </w:rPr>
+        <w:t xml:space="preserve">: bin build build/funcion_coche.o build/simula_car.o</w:t>
+        <w:br/>
+        <w:t xml:space="preserve">    </w:t>
+      </w:r>
+      <w:r>
+        <w:rPr>
+          <w:rFonts w:ascii="Droid Sans Mono" w:hAnsi="Droid Sans Mono" w:eastAsia="Droid Sans Mono" w:cs="Droid Sans Mono"/>
+          <w:color w:val="acff95"/>
+          <w:sz w:val="21"/>
+        </w:rPr>
+        <w:t xml:space="preserve">$(</w:t>
+      </w:r>
+      <w:r>
+        <w:rPr>
+          <w:rFonts w:ascii="Droid Sans Mono" w:hAnsi="Droid Sans Mono" w:eastAsia="Droid Sans Mono" w:cs="Droid Sans Mono"/>
+          <w:color w:val="d5d2d2"/>
+          <w:sz w:val="21"/>
+        </w:rPr>
+        <w:t xml:space="preserve">CC</w:t>
+      </w:r>
+      <w:r>
+        <w:rPr>
+          <w:rFonts w:ascii="Droid Sans Mono" w:hAnsi="Droid Sans Mono" w:eastAsia="Droid Sans Mono" w:cs="Droid Sans Mono"/>
+          <w:color w:val="acff95"/>
+          <w:sz w:val="21"/>
+        </w:rPr>
+        <w:t xml:space="preserve">)</w:t>
+      </w:r>
+      <w:r>
+        <w:rPr>
+          <w:rFonts w:ascii="Droid Sans Mono" w:hAnsi="Droid Sans Mono" w:eastAsia="Droid Sans Mono" w:cs="Droid Sans Mono"/>
+          <w:color w:val="d2d4d5"/>
+          <w:sz w:val="21"/>
+        </w:rPr>
+        <w:t xml:space="preserve"> </w:t>
+      </w:r>
+      <w:r>
+        <w:rPr>
+          <w:rFonts w:ascii="Droid Sans Mono" w:hAnsi="Droid Sans Mono" w:eastAsia="Droid Sans Mono" w:cs="Droid Sans Mono"/>
+          <w:color w:val="acff95"/>
+          <w:sz w:val="21"/>
+        </w:rPr>
+        <w:t xml:space="preserve">$(</w:t>
+      </w:r>
+      <w:r>
+        <w:rPr>
+          <w:rFonts w:ascii="Droid Sans Mono" w:hAnsi="Droid Sans Mono" w:eastAsia="Droid Sans Mono" w:cs="Droid Sans Mono"/>
+          <w:color w:val="d5d2d2"/>
+          <w:sz w:val="21"/>
+        </w:rPr>
+        <w:t xml:space="preserve">CFLAGS</w:t>
+      </w:r>
+      <w:r>
+        <w:rPr>
+          <w:rFonts w:ascii="Droid Sans Mono" w:hAnsi="Droid Sans Mono" w:eastAsia="Droid Sans Mono" w:cs="Droid Sans Mono"/>
+          <w:color w:val="acff95"/>
+          <w:sz w:val="21"/>
+        </w:rPr>
+        <w:t xml:space="preserve">)</w:t>
+      </w:r>
+      <w:r>
+        <w:rPr>
+          <w:rFonts w:ascii="Droid Sans Mono" w:hAnsi="Droid Sans Mono" w:eastAsia="Droid Sans Mono" w:cs="Droid Sans Mono"/>
+          <w:color w:val="d2d4d5"/>
+          <w:sz w:val="21"/>
+        </w:rPr>
+        <w:t xml:space="preserve"> -o bin/simula_car build/funcion_coche.o build/simula_car.o</w:t>
+      </w:r>
+      <w:r>
+        <w:t xml:space="preserve"> </w:t>
+      </w:r>
+      <w:r>
+        <w:rPr>
+          <w:rFonts w:ascii="Droid Sans Mono" w:hAnsi="Droid Sans Mono" w:eastAsia="Droid Sans Mono" w:cs="Droid Sans Mono"/>
+          <w:color w:val="d2d4d5"/>
+          <w:sz w:val="21"/>
+        </w:rPr>
+        <w:t xml:space="preserve"> —lpthread</w:t>
+      </w:r>
+      <w:r/>
+    </w:p>
+    <w:p>
+      <w:pPr>
+        <w:pBdr>
+          <w:top w:val="none" w:color="000000" w:sz="4" w:space="0"/>
+          <w:left w:val="none" w:color="000000" w:sz="4" w:space="0"/>
+          <w:bottom w:val="none" w:color="000000" w:sz="4" w:space="0"/>
+          <w:right w:val="none" w:color="000000" w:sz="4" w:space="0"/>
+        </w:pBdr>
+        <w:shd w:val="clear" w:color="242729" w:fill="242729"/>
+        <w:spacing w:line="285" w:lineRule="atLeast"/>
+        <w:ind w:right="993" w:hanging="283" w:left="-283"/>
+        <w:rPr>
+          <w:rFonts w:ascii="Droid Sans Mono" w:hAnsi="Droid Sans Mono" w:eastAsia="Droid Sans Mono" w:cs="Droid Sans Mono"/>
+          <w:color w:val="d2d4d5"/>
+          <w:sz w:val="21"/>
+          <w:szCs w:val="21"/>
+          <w:highlight w:val="none"/>
+        </w:rPr>
+      </w:pPr>
+      <w:r>
+        <w:rPr>
+          <w:rFonts w:ascii="Droid Sans Mono" w:hAnsi="Droid Sans Mono" w:eastAsia="Droid Sans Mono" w:cs="Droid Sans Mono"/>
+          <w:color w:val="ffd262"/>
+          <w:sz w:val="21"/>
+        </w:rPr>
+        <w:t xml:space="preserve">build/funcion_coche.o</w:t>
+      </w:r>
+      <w:r>
+        <w:rPr>
+          <w:rFonts w:ascii="Droid Sans Mono" w:hAnsi="Droid Sans Mono" w:eastAsia="Droid Sans Mono" w:cs="Droid Sans Mono"/>
+          <w:color w:val="d2d4d5"/>
+          <w:sz w:val="21"/>
+        </w:rPr>
+        <w:t xml:space="preserve">: </w:t>
+      </w:r>
+      <w:r>
+        <w:rPr>
+          <w:rFonts w:ascii="Droid Sans Mono" w:hAnsi="Droid Sans Mono" w:eastAsia="Droid Sans Mono" w:cs="Droid Sans Mono"/>
+          <w:color w:val="acff95"/>
+          <w:sz w:val="21"/>
+        </w:rPr>
+        <w:t xml:space="preserve">$(</w:t>
+      </w:r>
+      <w:r>
+        <w:rPr>
+          <w:rFonts w:ascii="Droid Sans Mono" w:hAnsi="Droid Sans Mono" w:eastAsia="Droid Sans Mono" w:cs="Droid Sans Mono"/>
+          <w:color w:val="d5d2d2"/>
+          <w:sz w:val="21"/>
+        </w:rPr>
+        <w:t xml:space="preserve">RUTA_C</w:t>
+      </w:r>
+      <w:r>
+        <w:rPr>
+          <w:rFonts w:ascii="Droid Sans Mono" w:hAnsi="Droid Sans Mono" w:eastAsia="Droid Sans Mono" w:cs="Droid Sans Mono"/>
+          <w:color w:val="acff95"/>
+          <w:sz w:val="21"/>
+        </w:rPr>
+        <w:t xml:space="preserve">)</w:t>
+      </w:r>
+      <w:r>
+        <w:rPr>
+          <w:rFonts w:ascii="Droid Sans Mono" w:hAnsi="Droid Sans Mono" w:eastAsia="Droid Sans Mono" w:cs="Droid Sans Mono"/>
+          <w:color w:val="d2d4d5"/>
+          <w:sz w:val="21"/>
+        </w:rPr>
+        <w:t xml:space="preserve">/funcion_coche.c </w:t>
+      </w:r>
+      <w:r>
+        <w:rPr>
+          <w:rFonts w:ascii="Droid Sans Mono" w:hAnsi="Droid Sans Mono" w:eastAsia="Droid Sans Mono" w:cs="Droid Sans Mono"/>
+          <w:color w:val="acff95"/>
+          <w:sz w:val="21"/>
+        </w:rPr>
+        <w:t xml:space="preserve">$(</w:t>
+      </w:r>
+      <w:r>
+        <w:rPr>
+          <w:rFonts w:ascii="Droid Sans Mono" w:hAnsi="Droid Sans Mono" w:eastAsia="Droid Sans Mono" w:cs="Droid Sans Mono"/>
+          <w:color w:val="d5d2d2"/>
+          <w:sz w:val="21"/>
+        </w:rPr>
+        <w:t xml:space="preserve">RUTA_H</w:t>
+      </w:r>
+      <w:r>
+        <w:rPr>
+          <w:rFonts w:ascii="Droid Sans Mono" w:hAnsi="Droid Sans Mono" w:eastAsia="Droid Sans Mono" w:cs="Droid Sans Mono"/>
+          <w:color w:val="acff95"/>
+          <w:sz w:val="21"/>
+        </w:rPr>
+        <w:t xml:space="preserve">)</w:t>
+      </w:r>
+      <w:r>
+        <w:rPr>
+          <w:rFonts w:ascii="Droid Sans Mono" w:hAnsi="Droid Sans Mono" w:eastAsia="Droid Sans Mono" w:cs="Droid Sans Mono"/>
+          <w:color w:val="d2d4d5"/>
+          <w:sz w:val="21"/>
+        </w:rPr>
+        <w:t xml:space="preserve">/simula_car.h</w:t>
+      </w:r>
+      <w:r>
+        <w:rPr>
+          <w:rFonts w:ascii="Droid Sans Mono" w:hAnsi="Droid Sans Mono" w:eastAsia="Droid Sans Mono" w:cs="Droid Sans Mono"/>
+          <w:color w:val="d2d4d5"/>
+          <w:sz w:val="21"/>
+        </w:rPr>
+        <w:br/>
+        <w:t xml:space="preserve">    </w:t>
+      </w:r>
+      <w:r>
+        <w:rPr>
+          <w:rFonts w:ascii="Droid Sans Mono" w:hAnsi="Droid Sans Mono" w:eastAsia="Droid Sans Mono" w:cs="Droid Sans Mono"/>
+          <w:color w:val="acff95"/>
+          <w:sz w:val="21"/>
+        </w:rPr>
+        <w:t xml:space="preserve">$(</w:t>
+      </w:r>
+      <w:r>
+        <w:rPr>
+          <w:rFonts w:ascii="Droid Sans Mono" w:hAnsi="Droid Sans Mono" w:eastAsia="Droid Sans Mono" w:cs="Droid Sans Mono"/>
+          <w:color w:val="d5d2d2"/>
+          <w:sz w:val="21"/>
+        </w:rPr>
+        <w:t xml:space="preserve">CC</w:t>
+      </w:r>
+      <w:r>
+        <w:rPr>
+          <w:rFonts w:ascii="Droid Sans Mono" w:hAnsi="Droid Sans Mono" w:eastAsia="Droid Sans Mono" w:cs="Droid Sans Mono"/>
+          <w:color w:val="acff95"/>
+          <w:sz w:val="21"/>
+        </w:rPr>
+        <w:t xml:space="preserve">)</w:t>
+      </w:r>
+      <w:r>
+        <w:rPr>
+          <w:rFonts w:ascii="Droid Sans Mono" w:hAnsi="Droid Sans Mono" w:eastAsia="Droid Sans Mono" w:cs="Droid Sans Mono"/>
+          <w:color w:val="d2d4d5"/>
+          <w:sz w:val="21"/>
+        </w:rPr>
+        <w:t xml:space="preserve"> </w:t>
+      </w:r>
+      <w:r>
+        <w:rPr>
+          <w:rFonts w:ascii="Droid Sans Mono" w:hAnsi="Droid Sans Mono" w:eastAsia="Droid Sans Mono" w:cs="Droid Sans Mono"/>
+          <w:color w:val="acff95"/>
+          <w:sz w:val="21"/>
+        </w:rPr>
+        <w:t xml:space="preserve">$(</w:t>
+      </w:r>
+      <w:r>
+        <w:rPr>
+          <w:rFonts w:ascii="Droid Sans Mono" w:hAnsi="Droid Sans Mono" w:eastAsia="Droid Sans Mono" w:cs="Droid Sans Mono"/>
+          <w:color w:val="d5d2d2"/>
+          <w:sz w:val="21"/>
+        </w:rPr>
+        <w:t xml:space="preserve">CFLAGS</w:t>
+      </w:r>
+      <w:r>
+        <w:rPr>
+          <w:rFonts w:ascii="Droid Sans Mono" w:hAnsi="Droid Sans Mono" w:eastAsia="Droid Sans Mono" w:cs="Droid Sans Mono"/>
+          <w:color w:val="acff95"/>
+          <w:sz w:val="21"/>
+        </w:rPr>
+        <w:t xml:space="preserve">)</w:t>
+      </w:r>
+      <w:r>
+        <w:rPr>
+          <w:rFonts w:ascii="Droid Sans Mono" w:hAnsi="Droid Sans Mono" w:eastAsia="Droid Sans Mono" w:cs="Droid Sans Mono"/>
+          <w:color w:val="d2d4d5"/>
+          <w:sz w:val="21"/>
+        </w:rPr>
+        <w:t xml:space="preserve"> -c </w:t>
+      </w:r>
+      <w:r>
+        <w:rPr>
+          <w:rFonts w:ascii="Droid Sans Mono" w:hAnsi="Droid Sans Mono" w:eastAsia="Droid Sans Mono" w:cs="Droid Sans Mono"/>
+          <w:color w:val="acff95"/>
+          <w:sz w:val="21"/>
+        </w:rPr>
+        <w:t xml:space="preserve">$(</w:t>
+      </w:r>
+      <w:r>
+        <w:rPr>
+          <w:rFonts w:ascii="Droid Sans Mono" w:hAnsi="Droid Sans Mono" w:eastAsia="Droid Sans Mono" w:cs="Droid Sans Mono"/>
+          <w:color w:val="d5d2d2"/>
+          <w:sz w:val="21"/>
+        </w:rPr>
+        <w:t xml:space="preserve">RUTA_C</w:t>
+      </w:r>
+      <w:r>
+        <w:rPr>
+          <w:rFonts w:ascii="Droid Sans Mono" w:hAnsi="Droid Sans Mono" w:eastAsia="Droid Sans Mono" w:cs="Droid Sans Mono"/>
+          <w:color w:val="acff95"/>
+          <w:sz w:val="21"/>
+        </w:rPr>
+        <w:t xml:space="preserve">)</w:t>
+      </w:r>
+      <w:r>
+        <w:rPr>
+          <w:rFonts w:ascii="Droid Sans Mono" w:hAnsi="Droid Sans Mono" w:eastAsia="Droid Sans Mono" w:cs="Droid Sans Mono"/>
+          <w:color w:val="d2d4d5"/>
+          <w:sz w:val="21"/>
+        </w:rPr>
+        <w:t xml:space="preserve">/funcion_coche.c -o build/funcion_coche.o</w:t>
+      </w:r>
+      <w:r>
+        <w:rPr>
+          <w:rFonts w:ascii="Droid Sans Mono" w:hAnsi="Droid Sans Mono" w:eastAsia="Droid Sans Mono" w:cs="Droid Sans Mono"/>
+          <w:color w:val="d2d4d5"/>
+          <w:sz w:val="21"/>
+          <w:szCs w:val="21"/>
+          <w:highlight w:val="none"/>
+        </w:rPr>
+      </w:r>
+      <w:r>
+        <w:rPr>
+          <w:rFonts w:ascii="Droid Sans Mono" w:hAnsi="Droid Sans Mono" w:eastAsia="Droid Sans Mono" w:cs="Droid Sans Mono"/>
+          <w:color w:val="d2d4d5"/>
+          <w:sz w:val="21"/>
+          <w:szCs w:val="21"/>
+          <w:highlight w:val="none"/>
+        </w:rPr>
+      </w:r>
+      <w:r>
+        <w:rPr>
+          <w:rFonts w:ascii="Droid Sans Mono" w:hAnsi="Droid Sans Mono" w:eastAsia="Droid Sans Mono" w:cs="Droid Sans Mono"/>
+          <w:color w:val="d2d4d5"/>
+          <w:sz w:val="21"/>
+          <w:highlight w:val="none"/>
+        </w:rPr>
+      </w:r>
+      <w:r>
+        <w:rPr>
+          <w:rFonts w:ascii="Droid Sans Mono" w:hAnsi="Droid Sans Mono" w:eastAsia="Droid Sans Mono" w:cs="Droid Sans Mono"/>
+          <w:sz w:val="21"/>
+          <w:szCs w:val="21"/>
+        </w:rPr>
+      </w:r>
+      <w:r>
+        <w:rPr>
+          <w:rFonts w:ascii="Droid Sans Mono" w:hAnsi="Droid Sans Mono" w:eastAsia="Droid Sans Mono" w:cs="Droid Sans Mono"/>
+          <w:sz w:val="21"/>
+          <w:szCs w:val="21"/>
+        </w:rPr>
+      </w:r>
+      <w:r>
+        <w:rPr>
+          <w:rFonts w:ascii="Droid Sans Mono" w:hAnsi="Droid Sans Mono" w:eastAsia="Droid Sans Mono" w:cs="Droid Sans Mono"/>
+          <w:color w:val="d2d4d5"/>
+          <w:sz w:val="21"/>
+          <w:szCs w:val="21"/>
+          <w:highlight w:val="none"/>
+        </w:rPr>
+      </w:r>
+    </w:p>
+    <w:p>
+      <w:pPr>
+        <w:pBdr>
+          <w:top w:val="none" w:color="000000" w:sz="4" w:space="0"/>
+          <w:left w:val="none" w:color="000000" w:sz="4" w:space="0"/>
+          <w:bottom w:val="none" w:color="000000" w:sz="4" w:space="0"/>
+          <w:right w:val="none" w:color="000000" w:sz="4" w:space="0"/>
+        </w:pBdr>
+        <w:shd w:val="clear" w:color="242729" w:fill="242729"/>
+        <w:spacing w:line="285" w:lineRule="atLeast"/>
+        <w:ind w:right="993" w:hanging="283" w:left="-283"/>
+        <w:rPr/>
+      </w:pPr>
+      <w:r>
+        <w:rPr>
+          <w:rFonts w:ascii="Droid Sans Mono" w:hAnsi="Droid Sans Mono" w:eastAsia="Droid Sans Mono" w:cs="Droid Sans Mono"/>
+          <w:color w:val="ffd262"/>
+          <w:sz w:val="21"/>
+        </w:rPr>
         <w:t xml:space="preserve">build/simula_car.o</w:t>
       </w:r>
       <w:r>
@@ -7143,7 +7160,47 @@
           <w:color w:val="d2d4d5"/>
           <w:sz w:val="21"/>
         </w:rPr>
-        <w:t xml:space="preserve">/simula_car.c</w:t>
+        <w:t xml:space="preserve">/simula_car.c </w:t>
+      </w:r>
+      <w:r>
+        <w:rPr>
+          <w:rFonts w:ascii="Droid Sans Mono" w:hAnsi="Droid Sans Mono" w:eastAsia="Droid Sans Mono" w:cs="Droid Sans Mono"/>
+          <w:color w:val="acff95"/>
+          <w:sz w:val="21"/>
+        </w:rPr>
+        <w:t xml:space="preserve">$(</w:t>
+      </w:r>
+      <w:r>
+        <w:rPr>
+          <w:rFonts w:ascii="Droid Sans Mono" w:hAnsi="Droid Sans Mono" w:eastAsia="Droid Sans Mono" w:cs="Droid Sans Mono"/>
+          <w:color w:val="d5d2d2"/>
+          <w:sz w:val="21"/>
+        </w:rPr>
+        <w:t xml:space="preserve">RUTA_H</w:t>
+      </w:r>
+      <w:r>
+        <w:rPr>
+          <w:rFonts w:ascii="Droid Sans Mono" w:hAnsi="Droid Sans Mono" w:eastAsia="Droid Sans Mono" w:cs="Droid Sans Mono"/>
+          <w:color w:val="acff95"/>
+          <w:sz w:val="21"/>
+        </w:rPr>
+        <w:t xml:space="preserve">)</w:t>
+      </w:r>
+      <w:r>
+        <w:rPr>
+          <w:rFonts w:ascii="Droid Sans Mono" w:hAnsi="Droid Sans Mono" w:eastAsia="Droid Sans Mono" w:cs="Droid Sans Mono"/>
+          <w:color w:val="d2d4d5"/>
+          <w:sz w:val="21"/>
+        </w:rPr>
+        <w:t xml:space="preserve">/simula_car.h</w:t>
+      </w:r>
+      <w:r/>
+      <w:r>
+        <w:rPr>
+          <w:rFonts w:ascii="Droid Sans Mono" w:hAnsi="Droid Sans Mono" w:eastAsia="Droid Sans Mono" w:cs="Droid Sans Mono"/>
+          <w:color w:val="d2d4d5"/>
+          <w:sz w:val="21"/>
+        </w:rPr>
         <w:br/>
         <w:t xml:space="preserve">    </w:t>
       </w:r>
@@ -7529,6 +7586,7 @@
           <w:szCs w:val="24"/>
           <w:highlight w:val="none"/>
         </w:rPr>
+        <w:t xml:space="preserve">, con la flag -lpthread</w:t>
       </w:r>
       <w:r>
         <w:rPr>
@@ -7541,7 +7599,6 @@
           <w:szCs w:val="24"/>
           <w:highlight w:val="none"/>
         </w:rPr>
-        <w:t xml:space="preserve">, con la flag -lpthread</w:t>
       </w:r>
       <w:r>
         <w:rPr>
@@ -7586,90 +7643,6 @@
           <w:highlight w:val="none"/>
         </w:rPr>
         <w:t xml:space="preserve">Se crean las reglas para generar los archivos objeto de los diferentes archivos .c</w:t>
-      </w:r>
-      <w:r>
-        <w:rPr>
-          <w:rFonts w:ascii="Aptos" w:hAnsi="Aptos" w:cs="Aptos"/>
-          <w:b w:val="0"/>
-          <w:bCs w:val="0"/>
-          <w:i w:val="0"/>
-          <w:color w:val="auto"/>
-          <w:sz w:val="24"/>
-          <w:szCs w:val="24"/>
-          <w:highlight w:val="none"/>
-        </w:rPr>
-      </w:r>
-      <w:r>
-        <w:rPr>
-          <w:rFonts w:ascii="Aptos" w:hAnsi="Aptos" w:cs="Aptos"/>
-          <w:b w:val="0"/>
-          <w:bCs w:val="0"/>
-          <w:i w:val="0"/>
-          <w:color w:val="auto"/>
-          <w:sz w:val="24"/>
-          <w:szCs w:val="24"/>
-          <w:highlight w:val="none"/>
-        </w:rPr>
-      </w:r>
-      <w:r>
-        <w:rPr>
-          <w:rFonts w:ascii="Aptos" w:hAnsi="Aptos" w:cs="Aptos"/>
-          <w:b w:val="0"/>
-          <w:bCs w:val="0"/>
-          <w:i w:val="0"/>
-          <w:color w:val="auto"/>
-          <w:sz w:val="24"/>
-          <w:szCs w:val="24"/>
-          <w:highlight w:val="none"/>
-        </w:rPr>
-      </w:r>
-      <w:r>
-        <w:rPr>
-          <w:rFonts w:ascii="Aptos" w:hAnsi="Aptos" w:cs="Aptos"/>
-          <w:b w:val="0"/>
-          <w:bCs w:val="0"/>
-          <w:i w:val="0"/>
-          <w:color w:val="auto"/>
-          <w:sz w:val="24"/>
-          <w:szCs w:val="24"/>
-          <w:highlight w:val="none"/>
-        </w:rPr>
-      </w:r>
-      <w:r>
-        <w:rPr>
-          <w:rFonts w:ascii="Aptos" w:hAnsi="Aptos" w:cs="Aptos"/>
-          <w:b w:val="0"/>
-          <w:bCs w:val="0"/>
-          <w:i w:val="0"/>
-          <w:color w:val="auto"/>
-          <w:sz w:val="24"/>
-          <w:szCs w:val="24"/>
-          <w:highlight w:val="none"/>
-        </w:rPr>
-      </w:r>
-      <w:r>
-        <w:rPr>
-          <w:rFonts w:ascii="Aptos" w:hAnsi="Aptos" w:cs="Aptos"/>
-          <w:b w:val="0"/>
-          <w:bCs w:val="0"/>
-          <w:i w:val="0"/>
-          <w:color w:val="auto"/>
-          <w:sz w:val="24"/>
-          <w:szCs w:val="24"/>
-          <w:highlight w:val="none"/>
-        </w:rPr>
-      </w:r>
-      <w:r>
-        <w:rPr>
-          <w:rFonts w:ascii="Aptos" w:hAnsi="Aptos" w:cs="Aptos"/>
-          <w:b w:val="0"/>
-          <w:bCs w:val="0"/>
-          <w:i w:val="0"/>
-          <w:color w:val="auto"/>
-          <w:sz w:val="24"/>
-          <w:szCs w:val="24"/>
-          <w:highlight w:val="none"/>
-        </w:rPr>
       </w:r>
       <w:r>
         <w:rPr>
@@ -9411,7 +9384,10 @@
       <w:r>
         <w:rPr>
           <w:rFonts w:ascii="Droid Sans Mono" w:hAnsi="Droid Sans Mono" w:eastAsia="Droid Sans Mono" w:cs="Droid Sans Mono"/>
-          <w:sz w:val="21"/>
+          <w:color w:val="d2d4d5"/>
+          <w:sz w:val="21"/>
+          <w:szCs w:val="21"/>
+          <w:highlight w:val="none"/>
         </w:rPr>
       </w:r>
       <w:r>
@@ -9452,9 +9428,8 @@
       <w:r>
         <w:rPr>
           <w:rFonts w:ascii="Droid Sans Mono" w:hAnsi="Droid Sans Mono" w:eastAsia="Droid Sans Mono" w:cs="Droid Sans Mono"/>
-          <w:color w:val="d2d4d5"/>
-          <w:sz w:val="21"/>
-          <w:highlight w:val="none"/>
+          <w:sz w:val="21"/>
+          <w:szCs w:val="21"/>
         </w:rPr>
       </w:r>
       <w:r>

</xml_diff>